<commit_message>
solved more questions in the dry part
</commit_message>
<xml_diff>
--- a/HW3_winter23-24-Hebrew.docx
+++ b/HW3_winter23-24-Hebrew.docx
@@ -1320,7 +1320,7 @@
           <w:color w:val="2458A1"/>
         </w:rPr>
         <w:drawing>
-          <wp:inline distT="0" distB="0" distL="0" distR="0" wp14:anchorId="3759FA77" wp14:editId="6B0B49C8">
+          <wp:inline distT="0" distB="0" distL="0" distR="0" wp14:anchorId="3759FA77" wp14:editId="6823A910">
             <wp:extent cx="153035" cy="153035"/>
             <wp:effectExtent l="0" t="0" r="0" b="0"/>
             <wp:docPr id="14" name="Picture 14" descr="Writing Hand on Apple ">
@@ -2372,14 +2372,7 @@
                   <w:rFonts w:ascii="Cambria Math" w:eastAsiaTheme="minorEastAsia" w:hAnsi="Cambria Math" w:cstheme="majorHAnsi"/>
                   <w:color w:val="7030A0"/>
                 </w:rPr>
-                <m:t>)]</m:t>
-              </m:r>
-              <m:r>
-                <w:rPr>
-                  <w:rFonts w:ascii="Cambria Math" w:eastAsiaTheme="minorEastAsia" w:hAnsi="Cambria Math" w:cstheme="majorHAnsi"/>
-                  <w:color w:val="7030A0"/>
-                </w:rPr>
-                <m:t>]</m:t>
+                <m:t>)]]</m:t>
               </m:r>
             </m:e>
           </m:func>
@@ -2774,25 +2767,7 @@
             <w:sz w:val="22"/>
             <w:szCs w:val="22"/>
           </w:rPr>
-          <m:t>;δ</m:t>
-        </m:r>
-        <m:r>
-          <w:rPr>
-            <w:rFonts w:ascii="Cambria Math" w:hAnsi="Cambria Math" w:cs="Courier New"/>
-            <w:color w:val="8888C6"/>
-            <w:sz w:val="22"/>
-            <w:szCs w:val="22"/>
-          </w:rPr>
-          <m:t>←</m:t>
-        </m:r>
-        <m:r>
-          <w:rPr>
-            <w:rFonts w:ascii="Cambria Math" w:hAnsi="Cambria Math" w:cs="Courier New"/>
-            <w:color w:val="8888C6"/>
-            <w:sz w:val="22"/>
-            <w:szCs w:val="22"/>
-          </w:rPr>
-          <m:t>0</m:t>
+          <m:t>;δ←0</m:t>
         </m:r>
       </m:oMath>
     </w:p>
@@ -3492,16 +3467,7 @@
             <w:sz w:val="22"/>
             <w:szCs w:val="22"/>
           </w:rPr>
-          <m:t>δ</m:t>
-        </m:r>
-        <m:r>
-          <w:rPr>
-            <w:rFonts w:ascii="Cambria Math" w:hAnsi="Cambria Math" w:cs="Courier New"/>
-            <w:color w:val="8888C6"/>
-            <w:sz w:val="22"/>
-            <w:szCs w:val="22"/>
-          </w:rPr>
-          <m:t>←</m:t>
+          <m:t>δ←</m:t>
         </m:r>
         <m:d>
           <m:dPr>
@@ -4031,16 +3997,7 @@
             <w:sz w:val="22"/>
             <w:szCs w:val="22"/>
           </w:rPr>
-          <m:t>, π(initially random)</m:t>
-        </m:r>
-        <m:r>
-          <w:rPr>
-            <w:rFonts w:ascii="Cambria Math" w:hAnsi="Cambria Math" w:cs="Courier New"/>
-            <w:color w:val="8888C6"/>
-            <w:sz w:val="22"/>
-            <w:szCs w:val="22"/>
-          </w:rPr>
-          <m:t xml:space="preserve"> </m:t>
+          <m:t xml:space="preserve">, π(initially random) </m:t>
         </m:r>
       </m:oMath>
     </w:p>
@@ -4133,16 +4090,7 @@
             <w:sz w:val="22"/>
             <w:szCs w:val="22"/>
           </w:rPr>
-          <m:t>U←</m:t>
-        </m:r>
-        <m:r>
-          <w:rPr>
-            <w:rFonts w:ascii="Cambria Math" w:hAnsi="Cambria Math" w:cs="Courier New"/>
-            <w:color w:val="8888C6"/>
-            <w:sz w:val="22"/>
-            <w:szCs w:val="22"/>
-          </w:rPr>
-          <m:t>POLICY-EVALUTAION(π</m:t>
+          <m:t>U←POLICY-EVALUTAION(π</m:t>
         </m:r>
         <m:r>
           <m:rPr>
@@ -4203,25 +4151,7 @@
             <w:sz w:val="22"/>
             <w:szCs w:val="22"/>
           </w:rPr>
-          <m:t>unchanged?</m:t>
-        </m:r>
-        <m:r>
-          <w:rPr>
-            <w:rFonts w:ascii="Cambria Math" w:hAnsi="Cambria Math" w:cs="Courier New"/>
-            <w:color w:val="8888C6"/>
-            <w:sz w:val="22"/>
-            <w:szCs w:val="22"/>
-          </w:rPr>
-          <m:t>←</m:t>
-        </m:r>
-        <m:r>
-          <w:rPr>
-            <w:rFonts w:ascii="Cambria Math" w:hAnsi="Cambria Math" w:cs="Courier New"/>
-            <w:color w:val="8888C6"/>
-            <w:sz w:val="22"/>
-            <w:szCs w:val="22"/>
-          </w:rPr>
-          <m:t>true</m:t>
+          <m:t>unchanged?←true</m:t>
         </m:r>
       </m:oMath>
     </w:p>
@@ -4733,8 +4663,8 @@
           </w:rPr>
           <m:t xml:space="preserve">&gt; </m:t>
         </m:r>
-        <m:func>
-          <m:funcPr>
+        <m:limLow>
+          <m:limLowPr>
             <m:ctrlPr>
               <w:rPr>
                 <w:rFonts w:ascii="Cambria Math" w:hAnsi="Cambria Math" w:cs="Courier New"/>
@@ -4744,10 +4674,21 @@
                 <w:szCs w:val="22"/>
               </w:rPr>
             </m:ctrlPr>
-          </m:funcPr>
-          <m:fName>
-            <m:limLow>
-              <m:limLowPr>
+          </m:limLowPr>
+          <m:e>
+            <m:r>
+              <w:rPr>
+                <w:rFonts w:ascii="Cambria Math" w:hAnsi="Cambria Math" w:cs="Courier New"/>
+                <w:color w:val="8888C6"/>
+                <w:sz w:val="22"/>
+                <w:szCs w:val="22"/>
+              </w:rPr>
+              <m:t>Σ</m:t>
+            </m:r>
+          </m:e>
+          <m:lim>
+            <m:sSup>
+              <m:sSupPr>
                 <m:ctrlPr>
                   <w:rPr>
                     <w:rFonts w:ascii="Cambria Math" w:hAnsi="Cambria Math" w:cs="Courier New"/>
@@ -4757,7 +4698,7 @@
                     <w:szCs w:val="22"/>
                   </w:rPr>
                 </m:ctrlPr>
-              </m:limLowPr>
+              </m:sSupPr>
               <m:e>
                 <m:r>
                   <w:rPr>
@@ -4766,10 +4707,10 @@
                     <w:sz w:val="22"/>
                     <w:szCs w:val="22"/>
                   </w:rPr>
-                  <m:t>max</m:t>
+                  <m:t>s</m:t>
                 </m:r>
               </m:e>
-              <m:lim>
+              <m:sup>
                 <m:r>
                   <w:rPr>
                     <w:rFonts w:ascii="Cambria Math" w:hAnsi="Cambria Math" w:cs="Courier New"/>
@@ -4777,57 +4718,36 @@
                     <w:sz w:val="22"/>
                     <w:szCs w:val="22"/>
                   </w:rPr>
-                  <m:t>a</m:t>
+                  <m:t>'</m:t>
                 </m:r>
-                <m:r>
-                  <w:rPr>
-                    <w:rFonts w:ascii="Cambria Math" w:hAnsi="Cambria Math" w:cs="Courier New"/>
-                    <w:i/>
-                    <w:color w:val="8888C6"/>
-                    <w:sz w:val="22"/>
-                    <w:szCs w:val="22"/>
-                  </w:rPr>
-                  <w:sym w:font="Symbol" w:char="F0CE"/>
-                </m:r>
-                <m:r>
-                  <w:rPr>
-                    <w:rFonts w:ascii="Cambria Math" w:hAnsi="Cambria Math" w:cs="Courier New"/>
-                    <w:color w:val="8888C6"/>
-                    <w:sz w:val="22"/>
-                    <w:szCs w:val="22"/>
-                  </w:rPr>
-                  <m:t xml:space="preserve"> A</m:t>
-                </m:r>
-                <m:d>
-                  <m:dPr>
-                    <m:ctrlPr>
-                      <w:rPr>
-                        <w:rFonts w:ascii="Cambria Math" w:hAnsi="Cambria Math" w:cs="Courier New"/>
-                        <w:i/>
-                        <w:color w:val="8888C6"/>
-                        <w:sz w:val="22"/>
-                        <w:szCs w:val="22"/>
-                      </w:rPr>
-                    </m:ctrlPr>
-                  </m:dPr>
-                  <m:e>
-                    <m:r>
-                      <w:rPr>
-                        <w:rFonts w:ascii="Cambria Math" w:hAnsi="Cambria Math" w:cs="Courier New"/>
-                        <w:color w:val="8888C6"/>
-                        <w:sz w:val="22"/>
-                        <w:szCs w:val="22"/>
-                      </w:rPr>
-                      <m:t>s</m:t>
-                    </m:r>
-                  </m:e>
-                </m:d>
-              </m:lim>
-            </m:limLow>
-          </m:fName>
+              </m:sup>
+            </m:sSup>
+          </m:lim>
+        </m:limLow>
+        <m:r>
+          <w:rPr>
+            <w:rFonts w:ascii="Cambria Math" w:hAnsi="Cambria Math" w:cs="Courier New"/>
+            <w:color w:val="8888C6"/>
+            <w:sz w:val="22"/>
+            <w:szCs w:val="22"/>
+          </w:rPr>
+          <m:t>P</m:t>
+        </m:r>
+        <m:d>
+          <m:dPr>
+            <m:ctrlPr>
+              <w:rPr>
+                <w:rFonts w:ascii="Cambria Math" w:hAnsi="Cambria Math" w:cs="Courier New"/>
+                <w:i/>
+                <w:color w:val="8888C6"/>
+                <w:sz w:val="22"/>
+                <w:szCs w:val="22"/>
+              </w:rPr>
+            </m:ctrlPr>
+          </m:dPr>
           <m:e>
-            <m:limLow>
-              <m:limLowPr>
+            <m:sSup>
+              <m:sSupPr>
                 <m:ctrlPr>
                   <w:rPr>
                     <w:rFonts w:ascii="Cambria Math" w:hAnsi="Cambria Math" w:cs="Courier New"/>
@@ -4837,7 +4757,7 @@
                     <w:szCs w:val="22"/>
                   </w:rPr>
                 </m:ctrlPr>
-              </m:limLowPr>
+              </m:sSupPr>
               <m:e>
                 <m:r>
                   <w:rPr>
@@ -4846,10 +4766,104 @@
                     <w:sz w:val="22"/>
                     <w:szCs w:val="22"/>
                   </w:rPr>
-                  <m:t>Σ</m:t>
+                  <m:t>s</m:t>
                 </m:r>
               </m:e>
-              <m:lim>
+              <m:sup>
+                <m:r>
+                  <w:rPr>
+                    <w:rFonts w:ascii="Cambria Math" w:hAnsi="Cambria Math" w:cs="Courier New"/>
+                    <w:color w:val="8888C6"/>
+                    <w:sz w:val="22"/>
+                    <w:szCs w:val="22"/>
+                  </w:rPr>
+                  <m:t>'</m:t>
+                </m:r>
+              </m:sup>
+            </m:sSup>
+          </m:e>
+          <m:e>
+            <m:r>
+              <w:rPr>
+                <w:rFonts w:ascii="Cambria Math" w:hAnsi="Cambria Math" w:cs="Courier New"/>
+                <w:color w:val="8888C6"/>
+                <w:sz w:val="22"/>
+                <w:szCs w:val="22"/>
+              </w:rPr>
+              <m:t>s,π</m:t>
+            </m:r>
+            <m:d>
+              <m:dPr>
+                <m:ctrlPr>
+                  <w:rPr>
+                    <w:rFonts w:ascii="Cambria Math" w:hAnsi="Cambria Math" w:cs="Courier New"/>
+                    <w:i/>
+                    <w:color w:val="8888C6"/>
+                    <w:sz w:val="22"/>
+                    <w:szCs w:val="22"/>
+                  </w:rPr>
+                </m:ctrlPr>
+              </m:dPr>
+              <m:e>
+                <m:r>
+                  <w:rPr>
+                    <w:rFonts w:ascii="Cambria Math" w:hAnsi="Cambria Math" w:cs="Courier New"/>
+                    <w:color w:val="8888C6"/>
+                    <w:sz w:val="22"/>
+                    <w:szCs w:val="22"/>
+                  </w:rPr>
+                  <m:t>s</m:t>
+                </m:r>
+              </m:e>
+            </m:d>
+          </m:e>
+        </m:d>
+        <m:d>
+          <m:dPr>
+            <m:begChr m:val="["/>
+            <m:endChr m:val="]"/>
+            <m:ctrlPr>
+              <w:rPr>
+                <w:rFonts w:ascii="Cambria Math" w:hAnsi="Cambria Math" w:cs="Courier New"/>
+                <w:i/>
+                <w:color w:val="8888C6"/>
+                <w:sz w:val="22"/>
+                <w:szCs w:val="22"/>
+              </w:rPr>
+            </m:ctrlPr>
+          </m:dPr>
+          <m:e>
+            <m:r>
+              <w:rPr>
+                <w:rFonts w:ascii="Cambria Math" w:hAnsi="Cambria Math" w:cs="Courier New"/>
+                <w:color w:val="8888C6"/>
+                <w:sz w:val="22"/>
+                <w:szCs w:val="22"/>
+              </w:rPr>
+              <m:t>R</m:t>
+            </m:r>
+            <m:d>
+              <m:dPr>
+                <m:ctrlPr>
+                  <w:rPr>
+                    <w:rFonts w:ascii="Cambria Math" w:hAnsi="Cambria Math" w:cs="Courier New"/>
+                    <w:i/>
+                    <w:color w:val="8888C6"/>
+                    <w:sz w:val="22"/>
+                    <w:szCs w:val="22"/>
+                  </w:rPr>
+                </m:ctrlPr>
+              </m:dPr>
+              <m:e>
+                <m:r>
+                  <w:rPr>
+                    <w:rFonts w:ascii="Cambria Math" w:hAnsi="Cambria Math" w:cs="Courier New"/>
+                    <w:color w:val="8888C6"/>
+                    <w:sz w:val="22"/>
+                    <w:szCs w:val="22"/>
+                  </w:rPr>
+                  <m:t>s,</m:t>
+                </m:r>
                 <m:sSup>
                   <m:sSupPr>
                     <m:ctrlPr>
@@ -4885,8 +4899,8 @@
                     </m:r>
                   </m:sup>
                 </m:sSup>
-              </m:lim>
-            </m:limLow>
+              </m:e>
+            </m:d>
             <m:r>
               <w:rPr>
                 <w:rFonts w:ascii="Cambria Math" w:hAnsi="Cambria Math" w:cs="Courier New"/>
@@ -4894,7 +4908,7 @@
                 <w:sz w:val="22"/>
                 <w:szCs w:val="22"/>
               </w:rPr>
-              <m:t>P</m:t>
+              <m:t>+γU</m:t>
             </m:r>
             <m:d>
               <m:dPr>
@@ -4945,197 +4959,9 @@
                   </m:sup>
                 </m:sSup>
               </m:e>
-              <m:e>
-                <m:r>
-                  <w:rPr>
-                    <w:rFonts w:ascii="Cambria Math" w:hAnsi="Cambria Math" w:cs="Courier New"/>
-                    <w:color w:val="8888C6"/>
-                    <w:sz w:val="22"/>
-                    <w:szCs w:val="22"/>
-                  </w:rPr>
-                  <m:t>s,</m:t>
-                </m:r>
-                <m:r>
-                  <w:rPr>
-                    <w:rFonts w:ascii="Cambria Math" w:hAnsi="Cambria Math" w:cs="Courier New"/>
-                    <w:color w:val="8888C6"/>
-                    <w:sz w:val="22"/>
-                    <w:szCs w:val="22"/>
-                  </w:rPr>
-                  <m:t>π</m:t>
-                </m:r>
-                <m:d>
-                  <m:dPr>
-                    <m:ctrlPr>
-                      <w:rPr>
-                        <w:rFonts w:ascii="Cambria Math" w:hAnsi="Cambria Math" w:cs="Courier New"/>
-                        <w:i/>
-                        <w:color w:val="8888C6"/>
-                        <w:sz w:val="22"/>
-                        <w:szCs w:val="22"/>
-                      </w:rPr>
-                    </m:ctrlPr>
-                  </m:dPr>
-                  <m:e>
-                    <m:r>
-                      <w:rPr>
-                        <w:rFonts w:ascii="Cambria Math" w:hAnsi="Cambria Math" w:cs="Courier New"/>
-                        <w:color w:val="8888C6"/>
-                        <w:sz w:val="22"/>
-                        <w:szCs w:val="22"/>
-                      </w:rPr>
-                      <m:t>s</m:t>
-                    </m:r>
-                  </m:e>
-                </m:d>
-              </m:e>
-            </m:d>
-            <m:d>
-              <m:dPr>
-                <m:begChr m:val="["/>
-                <m:endChr m:val="]"/>
-                <m:ctrlPr>
-                  <w:rPr>
-                    <w:rFonts w:ascii="Cambria Math" w:hAnsi="Cambria Math" w:cs="Courier New"/>
-                    <w:i/>
-                    <w:color w:val="8888C6"/>
-                    <w:sz w:val="22"/>
-                    <w:szCs w:val="22"/>
-                  </w:rPr>
-                </m:ctrlPr>
-              </m:dPr>
-              <m:e>
-                <m:r>
-                  <w:rPr>
-                    <w:rFonts w:ascii="Cambria Math" w:hAnsi="Cambria Math" w:cs="Courier New"/>
-                    <w:color w:val="8888C6"/>
-                    <w:sz w:val="22"/>
-                    <w:szCs w:val="22"/>
-                  </w:rPr>
-                  <m:t>R</m:t>
-                </m:r>
-                <m:d>
-                  <m:dPr>
-                    <m:ctrlPr>
-                      <w:rPr>
-                        <w:rFonts w:ascii="Cambria Math" w:hAnsi="Cambria Math" w:cs="Courier New"/>
-                        <w:i/>
-                        <w:color w:val="8888C6"/>
-                        <w:sz w:val="22"/>
-                        <w:szCs w:val="22"/>
-                      </w:rPr>
-                    </m:ctrlPr>
-                  </m:dPr>
-                  <m:e>
-                    <m:r>
-                      <w:rPr>
-                        <w:rFonts w:ascii="Cambria Math" w:hAnsi="Cambria Math" w:cs="Courier New"/>
-                        <w:color w:val="8888C6"/>
-                        <w:sz w:val="22"/>
-                        <w:szCs w:val="22"/>
-                      </w:rPr>
-                      <m:t>s,</m:t>
-                    </m:r>
-                    <m:sSup>
-                      <m:sSupPr>
-                        <m:ctrlPr>
-                          <w:rPr>
-                            <w:rFonts w:ascii="Cambria Math" w:hAnsi="Cambria Math" w:cs="Courier New"/>
-                            <w:i/>
-                            <w:color w:val="8888C6"/>
-                            <w:sz w:val="22"/>
-                            <w:szCs w:val="22"/>
-                          </w:rPr>
-                        </m:ctrlPr>
-                      </m:sSupPr>
-                      <m:e>
-                        <m:r>
-                          <w:rPr>
-                            <w:rFonts w:ascii="Cambria Math" w:hAnsi="Cambria Math" w:cs="Courier New"/>
-                            <w:color w:val="8888C6"/>
-                            <w:sz w:val="22"/>
-                            <w:szCs w:val="22"/>
-                          </w:rPr>
-                          <m:t>s</m:t>
-                        </m:r>
-                      </m:e>
-                      <m:sup>
-                        <m:r>
-                          <w:rPr>
-                            <w:rFonts w:ascii="Cambria Math" w:hAnsi="Cambria Math" w:cs="Courier New"/>
-                            <w:color w:val="8888C6"/>
-                            <w:sz w:val="22"/>
-                            <w:szCs w:val="22"/>
-                          </w:rPr>
-                          <m:t>'</m:t>
-                        </m:r>
-                      </m:sup>
-                    </m:sSup>
-                  </m:e>
-                </m:d>
-                <m:r>
-                  <w:rPr>
-                    <w:rFonts w:ascii="Cambria Math" w:hAnsi="Cambria Math" w:cs="Courier New"/>
-                    <w:color w:val="8888C6"/>
-                    <w:sz w:val="22"/>
-                    <w:szCs w:val="22"/>
-                  </w:rPr>
-                  <m:t>+γU</m:t>
-                </m:r>
-                <m:d>
-                  <m:dPr>
-                    <m:ctrlPr>
-                      <w:rPr>
-                        <w:rFonts w:ascii="Cambria Math" w:hAnsi="Cambria Math" w:cs="Courier New"/>
-                        <w:i/>
-                        <w:color w:val="8888C6"/>
-                        <w:sz w:val="22"/>
-                        <w:szCs w:val="22"/>
-                      </w:rPr>
-                    </m:ctrlPr>
-                  </m:dPr>
-                  <m:e>
-                    <m:sSup>
-                      <m:sSupPr>
-                        <m:ctrlPr>
-                          <w:rPr>
-                            <w:rFonts w:ascii="Cambria Math" w:hAnsi="Cambria Math" w:cs="Courier New"/>
-                            <w:i/>
-                            <w:color w:val="8888C6"/>
-                            <w:sz w:val="22"/>
-                            <w:szCs w:val="22"/>
-                          </w:rPr>
-                        </m:ctrlPr>
-                      </m:sSupPr>
-                      <m:e>
-                        <m:r>
-                          <w:rPr>
-                            <w:rFonts w:ascii="Cambria Math" w:hAnsi="Cambria Math" w:cs="Courier New"/>
-                            <w:color w:val="8888C6"/>
-                            <w:sz w:val="22"/>
-                            <w:szCs w:val="22"/>
-                          </w:rPr>
-                          <m:t>s</m:t>
-                        </m:r>
-                      </m:e>
-                      <m:sup>
-                        <m:r>
-                          <w:rPr>
-                            <w:rFonts w:ascii="Cambria Math" w:hAnsi="Cambria Math" w:cs="Courier New"/>
-                            <w:color w:val="8888C6"/>
-                            <w:sz w:val="22"/>
-                            <w:szCs w:val="22"/>
-                          </w:rPr>
-                          <m:t>'</m:t>
-                        </m:r>
-                      </m:sup>
-                    </m:sSup>
-                  </m:e>
-                </m:d>
-              </m:e>
             </m:d>
           </m:e>
-        </m:func>
+        </m:d>
         <m:r>
           <w:rPr>
             <w:rFonts w:ascii="Cambria Math" w:hAnsi="Cambria Math" w:cs="Courier New"/>
@@ -5770,25 +5596,7 @@
             <w:sz w:val="22"/>
             <w:szCs w:val="22"/>
           </w:rPr>
-          <m:t>unchanged?</m:t>
-        </m:r>
-        <m:r>
-          <w:rPr>
-            <w:rFonts w:ascii="Cambria Math" w:hAnsi="Cambria Math" w:cs="Courier New"/>
-            <w:color w:val="8888C6"/>
-            <w:sz w:val="22"/>
-            <w:szCs w:val="22"/>
-          </w:rPr>
-          <m:t>←</m:t>
-        </m:r>
-        <m:r>
-          <w:rPr>
-            <w:rFonts w:ascii="Cambria Math" w:hAnsi="Cambria Math" w:cs="Courier New"/>
-            <w:color w:val="8888C6"/>
-            <w:sz w:val="22"/>
-            <w:szCs w:val="22"/>
-          </w:rPr>
-          <m:t>false</m:t>
+          <m:t>unchanged?←false</m:t>
         </m:r>
       </m:oMath>
       <w:r>
@@ -7221,7 +7029,6 @@
         <w:spacing w:after="160" w:line="360" w:lineRule="auto"/>
         <w:rPr>
           <w:rFonts w:asciiTheme="majorHAnsi" w:eastAsiaTheme="minorEastAsia" w:hAnsiTheme="majorHAnsi" w:cstheme="majorHAnsi"/>
-          <w:rtl/>
         </w:rPr>
       </w:pPr>
       <w:r>
@@ -7404,8 +7211,43 @@
         <w:ind w:left="1080"/>
         <w:rPr>
           <w:rFonts w:asciiTheme="majorHAnsi" w:eastAsiaTheme="minorEastAsia" w:hAnsiTheme="majorHAnsi" w:cstheme="majorHAnsi"/>
-        </w:rPr>
-      </w:pPr>
+          <w:color w:val="7030A0"/>
+        </w:rPr>
+      </w:pPr>
+      <w:r>
+        <w:rPr>
+          <w:rFonts w:asciiTheme="majorHAnsi" w:eastAsiaTheme="minorEastAsia" w:hAnsiTheme="majorHAnsi" w:cstheme="majorHAnsi" w:hint="cs"/>
+          <w:color w:val="7030A0"/>
+          <w:rtl/>
+        </w:rPr>
+        <w:t>לא ברור לי מהו אפסילון</w:t>
+      </w:r>
+      <w:r>
+        <w:rPr>
+          <w:rFonts w:asciiTheme="majorHAnsi" w:eastAsiaTheme="minorEastAsia" w:hAnsiTheme="majorHAnsi" w:cstheme="majorHAnsi" w:hint="cs"/>
+          <w:color w:val="7030A0"/>
+          <w:rtl/>
+        </w:rPr>
+        <w:t xml:space="preserve">, אבל כנראה לא צריך כי </w:t>
+      </w:r>
+      <w:proofErr w:type="spellStart"/>
+      <w:r>
+        <w:rPr>
+          <w:rFonts w:asciiTheme="majorHAnsi" w:eastAsiaTheme="minorEastAsia" w:hAnsiTheme="majorHAnsi" w:cstheme="majorHAnsi" w:hint="cs"/>
+          <w:color w:val="7030A0"/>
+          <w:rtl/>
+        </w:rPr>
+        <w:t>באיטרציה</w:t>
+      </w:r>
+      <w:proofErr w:type="spellEnd"/>
+      <w:r>
+        <w:rPr>
+          <w:rFonts w:asciiTheme="majorHAnsi" w:eastAsiaTheme="minorEastAsia" w:hAnsiTheme="majorHAnsi" w:cstheme="majorHAnsi" w:hint="cs"/>
+          <w:color w:val="7030A0"/>
+          <w:rtl/>
+        </w:rPr>
+        <w:t xml:space="preserve"> 4 זה מתכנס ולא משתנה יותר</w:t>
+      </w:r>
     </w:p>
     <w:tbl>
       <w:tblPr>
@@ -8637,6 +8479,13 @@
                 <w:rtl/>
               </w:rPr>
             </w:pPr>
+            <w:r>
+              <w:rPr>
+                <w:rFonts w:asciiTheme="majorHAnsi" w:eastAsiaTheme="minorEastAsia" w:hAnsiTheme="majorHAnsi" w:cstheme="majorHAnsi"/>
+                <w:color w:val="auto"/>
+              </w:rPr>
+              <w:t>5</w:t>
+            </w:r>
           </w:p>
         </w:tc>
         <w:tc>
@@ -8662,6 +8511,13 @@
                 <w:rtl/>
               </w:rPr>
             </w:pPr>
+            <w:r>
+              <w:rPr>
+                <w:rFonts w:asciiTheme="majorHAnsi" w:eastAsiaTheme="minorEastAsia" w:hAnsiTheme="majorHAnsi" w:cstheme="majorHAnsi"/>
+                <w:color w:val="auto"/>
+              </w:rPr>
+              <w:t>5</w:t>
+            </w:r>
           </w:p>
         </w:tc>
         <w:tc>
@@ -8683,10 +8539,15 @@
               <w:cnfStyle w:val="000000100000" w:firstRow="0" w:lastRow="0" w:firstColumn="0" w:lastColumn="0" w:oddVBand="0" w:evenVBand="0" w:oddHBand="1" w:evenHBand="0" w:firstRowFirstColumn="0" w:firstRowLastColumn="0" w:lastRowFirstColumn="0" w:lastRowLastColumn="0"/>
               <w:rPr>
                 <w:rFonts w:asciiTheme="majorHAnsi" w:eastAsiaTheme="minorEastAsia" w:hAnsiTheme="majorHAnsi" w:cstheme="majorHAnsi"/>
-                <w:color w:val="auto"/>
                 <w:rtl/>
               </w:rPr>
             </w:pPr>
+            <w:r>
+              <w:rPr>
+                <w:rFonts w:asciiTheme="majorHAnsi" w:eastAsiaTheme="minorEastAsia" w:hAnsiTheme="majorHAnsi" w:cstheme="majorHAnsi"/>
+              </w:rPr>
+              <w:t>5</w:t>
+            </w:r>
           </w:p>
         </w:tc>
         <w:tc>
@@ -8708,10 +8569,17 @@
               <w:cnfStyle w:val="000000100000" w:firstRow="0" w:lastRow="0" w:firstColumn="0" w:lastColumn="0" w:oddVBand="0" w:evenVBand="0" w:oddHBand="1" w:evenHBand="0" w:firstRowFirstColumn="0" w:firstRowLastColumn="0" w:lastRowFirstColumn="0" w:lastRowLastColumn="0"/>
               <w:rPr>
                 <w:rFonts w:asciiTheme="majorHAnsi" w:eastAsiaTheme="minorEastAsia" w:hAnsiTheme="majorHAnsi" w:cstheme="majorHAnsi"/>
-                <w:color w:val="auto"/>
+                <w:color w:val="7030A0"/>
                 <w:rtl/>
               </w:rPr>
             </w:pPr>
+            <w:r>
+              <w:rPr>
+                <w:rFonts w:asciiTheme="majorHAnsi" w:eastAsiaTheme="minorEastAsia" w:hAnsiTheme="majorHAnsi" w:cstheme="majorHAnsi"/>
+                <w:color w:val="7030A0"/>
+              </w:rPr>
+              <w:t>5</w:t>
+            </w:r>
           </w:p>
         </w:tc>
         <w:tc>
@@ -8934,6 +8802,13 @@
                 <w:rtl/>
               </w:rPr>
             </w:pPr>
+            <w:r>
+              <w:rPr>
+                <w:rFonts w:asciiTheme="majorHAnsi" w:eastAsiaTheme="minorEastAsia" w:hAnsiTheme="majorHAnsi" w:cstheme="majorHAnsi"/>
+                <w:color w:val="auto"/>
+              </w:rPr>
+              <w:t>7</w:t>
+            </w:r>
           </w:p>
         </w:tc>
         <w:tc>
@@ -8959,6 +8834,13 @@
                 <w:rtl/>
               </w:rPr>
             </w:pPr>
+            <w:r>
+              <w:rPr>
+                <w:rFonts w:asciiTheme="majorHAnsi" w:eastAsiaTheme="minorEastAsia" w:hAnsiTheme="majorHAnsi" w:cstheme="majorHAnsi"/>
+                <w:color w:val="auto"/>
+              </w:rPr>
+              <w:t>7</w:t>
+            </w:r>
           </w:p>
         </w:tc>
         <w:tc>
@@ -8980,10 +8862,15 @@
               <w:cnfStyle w:val="000000000000" w:firstRow="0" w:lastRow="0" w:firstColumn="0" w:lastColumn="0" w:oddVBand="0" w:evenVBand="0" w:oddHBand="0" w:evenHBand="0" w:firstRowFirstColumn="0" w:firstRowLastColumn="0" w:lastRowFirstColumn="0" w:lastRowLastColumn="0"/>
               <w:rPr>
                 <w:rFonts w:asciiTheme="majorHAnsi" w:eastAsiaTheme="minorEastAsia" w:hAnsiTheme="majorHAnsi" w:cstheme="majorHAnsi"/>
-                <w:color w:val="auto"/>
                 <w:rtl/>
               </w:rPr>
             </w:pPr>
+            <w:r>
+              <w:rPr>
+                <w:rFonts w:asciiTheme="majorHAnsi" w:eastAsiaTheme="minorEastAsia" w:hAnsiTheme="majorHAnsi" w:cstheme="majorHAnsi"/>
+              </w:rPr>
+              <w:t>7</w:t>
+            </w:r>
           </w:p>
         </w:tc>
         <w:tc>
@@ -9005,10 +8892,17 @@
               <w:cnfStyle w:val="000000000000" w:firstRow="0" w:lastRow="0" w:firstColumn="0" w:lastColumn="0" w:oddVBand="0" w:evenVBand="0" w:oddHBand="0" w:evenHBand="0" w:firstRowFirstColumn="0" w:firstRowLastColumn="0" w:lastRowFirstColumn="0" w:lastRowLastColumn="0"/>
               <w:rPr>
                 <w:rFonts w:asciiTheme="majorHAnsi" w:eastAsiaTheme="minorEastAsia" w:hAnsiTheme="majorHAnsi" w:cstheme="majorHAnsi"/>
-                <w:color w:val="auto"/>
+                <w:color w:val="7030A0"/>
                 <w:rtl/>
               </w:rPr>
             </w:pPr>
+            <w:r>
+              <w:rPr>
+                <w:rFonts w:asciiTheme="majorHAnsi" w:eastAsiaTheme="minorEastAsia" w:hAnsiTheme="majorHAnsi" w:cstheme="majorHAnsi"/>
+                <w:color w:val="7030A0"/>
+              </w:rPr>
+              <w:t>7</w:t>
+            </w:r>
           </w:p>
         </w:tc>
         <w:tc>
@@ -9235,6 +9129,13 @@
                 <w:rtl/>
               </w:rPr>
             </w:pPr>
+            <w:r>
+              <w:rPr>
+                <w:rFonts w:asciiTheme="majorHAnsi" w:eastAsiaTheme="minorEastAsia" w:hAnsiTheme="majorHAnsi" w:cstheme="majorHAnsi"/>
+                <w:color w:val="auto"/>
+              </w:rPr>
+              <w:t>1.5</w:t>
+            </w:r>
           </w:p>
         </w:tc>
         <w:tc>
@@ -9260,6 +9161,13 @@
                 <w:rtl/>
               </w:rPr>
             </w:pPr>
+            <w:r>
+              <w:rPr>
+                <w:rFonts w:asciiTheme="majorHAnsi" w:eastAsiaTheme="minorEastAsia" w:hAnsiTheme="majorHAnsi" w:cstheme="majorHAnsi"/>
+                <w:color w:val="auto"/>
+              </w:rPr>
+              <w:t>1.5</w:t>
+            </w:r>
           </w:p>
         </w:tc>
         <w:tc>
@@ -9281,10 +9189,15 @@
               <w:cnfStyle w:val="000000100000" w:firstRow="0" w:lastRow="0" w:firstColumn="0" w:lastColumn="0" w:oddVBand="0" w:evenVBand="0" w:oddHBand="1" w:evenHBand="0" w:firstRowFirstColumn="0" w:firstRowLastColumn="0" w:lastRowFirstColumn="0" w:lastRowLastColumn="0"/>
               <w:rPr>
                 <w:rFonts w:asciiTheme="majorHAnsi" w:eastAsiaTheme="minorEastAsia" w:hAnsiTheme="majorHAnsi" w:cstheme="majorHAnsi"/>
-                <w:color w:val="auto"/>
                 <w:rtl/>
               </w:rPr>
             </w:pPr>
+            <w:r>
+              <w:rPr>
+                <w:rFonts w:asciiTheme="majorHAnsi" w:eastAsiaTheme="minorEastAsia" w:hAnsiTheme="majorHAnsi" w:cstheme="majorHAnsi"/>
+              </w:rPr>
+              <w:t>1.5</w:t>
+            </w:r>
           </w:p>
         </w:tc>
         <w:tc>
@@ -9306,10 +9219,15 @@
               <w:cnfStyle w:val="000000100000" w:firstRow="0" w:lastRow="0" w:firstColumn="0" w:lastColumn="0" w:oddVBand="0" w:evenVBand="0" w:oddHBand="1" w:evenHBand="0" w:firstRowFirstColumn="0" w:firstRowLastColumn="0" w:lastRowFirstColumn="0" w:lastRowLastColumn="0"/>
               <w:rPr>
                 <w:rFonts w:asciiTheme="majorHAnsi" w:eastAsiaTheme="minorEastAsia" w:hAnsiTheme="majorHAnsi" w:cstheme="majorHAnsi"/>
-                <w:color w:val="auto"/>
                 <w:rtl/>
               </w:rPr>
             </w:pPr>
+            <w:r>
+              <w:rPr>
+                <w:rFonts w:asciiTheme="majorHAnsi" w:eastAsiaTheme="minorEastAsia" w:hAnsiTheme="majorHAnsi" w:cstheme="majorHAnsi"/>
+              </w:rPr>
+              <w:t>-1</w:t>
+            </w:r>
           </w:p>
         </w:tc>
         <w:tc>
@@ -9533,6 +9451,13 @@
                 <w:rtl/>
               </w:rPr>
             </w:pPr>
+            <w:r>
+              <w:rPr>
+                <w:rFonts w:asciiTheme="majorHAnsi" w:eastAsiaTheme="minorEastAsia" w:hAnsiTheme="majorHAnsi" w:cstheme="majorHAnsi"/>
+                <w:color w:val="auto"/>
+              </w:rPr>
+              <w:t>2.5</w:t>
+            </w:r>
           </w:p>
         </w:tc>
         <w:tc>
@@ -9558,6 +9483,13 @@
                 <w:rtl/>
               </w:rPr>
             </w:pPr>
+            <w:r>
+              <w:rPr>
+                <w:rFonts w:asciiTheme="majorHAnsi" w:eastAsiaTheme="minorEastAsia" w:hAnsiTheme="majorHAnsi" w:cstheme="majorHAnsi"/>
+                <w:color w:val="auto"/>
+              </w:rPr>
+              <w:t>2.5</w:t>
+            </w:r>
           </w:p>
         </w:tc>
         <w:tc>
@@ -9579,10 +9511,15 @@
               <w:cnfStyle w:val="000000000000" w:firstRow="0" w:lastRow="0" w:firstColumn="0" w:lastColumn="0" w:oddVBand="0" w:evenVBand="0" w:oddHBand="0" w:evenHBand="0" w:firstRowFirstColumn="0" w:firstRowLastColumn="0" w:lastRowFirstColumn="0" w:lastRowLastColumn="0"/>
               <w:rPr>
                 <w:rFonts w:asciiTheme="majorHAnsi" w:eastAsiaTheme="minorEastAsia" w:hAnsiTheme="majorHAnsi" w:cstheme="majorHAnsi"/>
-                <w:color w:val="auto"/>
                 <w:rtl/>
               </w:rPr>
             </w:pPr>
+            <w:r>
+              <w:rPr>
+                <w:rFonts w:asciiTheme="majorHAnsi" w:eastAsiaTheme="minorEastAsia" w:hAnsiTheme="majorHAnsi" w:cstheme="majorHAnsi"/>
+              </w:rPr>
+              <w:t>2.5</w:t>
+            </w:r>
           </w:p>
         </w:tc>
         <w:tc>
@@ -9604,10 +9541,15 @@
               <w:cnfStyle w:val="000000000000" w:firstRow="0" w:lastRow="0" w:firstColumn="0" w:lastColumn="0" w:oddVBand="0" w:evenVBand="0" w:oddHBand="0" w:evenHBand="0" w:firstRowFirstColumn="0" w:firstRowLastColumn="0" w:lastRowFirstColumn="0" w:lastRowLastColumn="0"/>
               <w:rPr>
                 <w:rFonts w:asciiTheme="majorHAnsi" w:eastAsiaTheme="minorEastAsia" w:hAnsiTheme="majorHAnsi" w:cstheme="majorHAnsi"/>
-                <w:color w:val="auto"/>
                 <w:rtl/>
               </w:rPr>
             </w:pPr>
+            <w:r>
+              <w:rPr>
+                <w:rFonts w:asciiTheme="majorHAnsi" w:eastAsiaTheme="minorEastAsia" w:hAnsiTheme="majorHAnsi" w:cstheme="majorHAnsi"/>
+              </w:rPr>
+              <w:t>-1</w:t>
+            </w:r>
           </w:p>
         </w:tc>
         <w:tc>
@@ -9834,6 +9776,13 @@
                 <w:rtl/>
               </w:rPr>
             </w:pPr>
+            <w:r>
+              <w:rPr>
+                <w:rFonts w:asciiTheme="majorHAnsi" w:eastAsiaTheme="minorEastAsia" w:hAnsiTheme="majorHAnsi" w:cstheme="majorHAnsi"/>
+                <w:color w:val="auto"/>
+              </w:rPr>
+              <w:t>2.5</w:t>
+            </w:r>
           </w:p>
         </w:tc>
         <w:tc>
@@ -9859,6 +9808,13 @@
                 <w:rtl/>
               </w:rPr>
             </w:pPr>
+            <w:r>
+              <w:rPr>
+                <w:rFonts w:asciiTheme="majorHAnsi" w:eastAsiaTheme="minorEastAsia" w:hAnsiTheme="majorHAnsi" w:cstheme="majorHAnsi"/>
+                <w:color w:val="auto"/>
+              </w:rPr>
+              <w:t>2.5</w:t>
+            </w:r>
           </w:p>
         </w:tc>
         <w:tc>
@@ -9884,6 +9840,13 @@
                 <w:rtl/>
               </w:rPr>
             </w:pPr>
+            <w:r>
+              <w:rPr>
+                <w:rFonts w:asciiTheme="majorHAnsi" w:eastAsiaTheme="minorEastAsia" w:hAnsiTheme="majorHAnsi" w:cstheme="majorHAnsi"/>
+                <w:color w:val="auto"/>
+              </w:rPr>
+              <w:t>2.5</w:t>
+            </w:r>
           </w:p>
         </w:tc>
         <w:tc>
@@ -9909,6 +9872,13 @@
                 <w:rtl/>
               </w:rPr>
             </w:pPr>
+            <w:r>
+              <w:rPr>
+                <w:rFonts w:asciiTheme="majorHAnsi" w:eastAsiaTheme="minorEastAsia" w:hAnsiTheme="majorHAnsi" w:cstheme="majorHAnsi"/>
+                <w:color w:val="auto"/>
+              </w:rPr>
+              <w:t>-1</w:t>
+            </w:r>
           </w:p>
         </w:tc>
         <w:tc>
@@ -10132,6 +10102,13 @@
                 <w:rtl/>
               </w:rPr>
             </w:pPr>
+            <w:r>
+              <w:rPr>
+                <w:rFonts w:asciiTheme="majorHAnsi" w:eastAsiaTheme="minorEastAsia" w:hAnsiTheme="majorHAnsi" w:cstheme="majorHAnsi"/>
+                <w:color w:val="auto"/>
+              </w:rPr>
+              <w:t>0.25</w:t>
+            </w:r>
           </w:p>
         </w:tc>
         <w:tc>
@@ -10157,6 +10134,13 @@
                 <w:rtl/>
               </w:rPr>
             </w:pPr>
+            <w:r>
+              <w:rPr>
+                <w:rFonts w:asciiTheme="majorHAnsi" w:eastAsiaTheme="minorEastAsia" w:hAnsiTheme="majorHAnsi" w:cstheme="majorHAnsi"/>
+                <w:color w:val="auto"/>
+              </w:rPr>
+              <w:t>0.25</w:t>
+            </w:r>
           </w:p>
         </w:tc>
         <w:tc>
@@ -10182,6 +10166,13 @@
                 <w:rtl/>
               </w:rPr>
             </w:pPr>
+            <w:r>
+              <w:rPr>
+                <w:rFonts w:asciiTheme="majorHAnsi" w:eastAsiaTheme="minorEastAsia" w:hAnsiTheme="majorHAnsi" w:cstheme="majorHAnsi"/>
+                <w:color w:val="auto"/>
+              </w:rPr>
+              <w:t>-1.5</w:t>
+            </w:r>
           </w:p>
         </w:tc>
         <w:tc>
@@ -10207,6 +10198,13 @@
                 <w:rtl/>
               </w:rPr>
             </w:pPr>
+            <w:r>
+              <w:rPr>
+                <w:rFonts w:asciiTheme="majorHAnsi" w:eastAsiaTheme="minorEastAsia" w:hAnsiTheme="majorHAnsi" w:cstheme="majorHAnsi"/>
+                <w:color w:val="auto"/>
+              </w:rPr>
+              <w:t>-1</w:t>
+            </w:r>
           </w:p>
         </w:tc>
         <w:tc>
@@ -10433,6 +10431,13 @@
                 <w:rtl/>
               </w:rPr>
             </w:pPr>
+            <w:r>
+              <w:rPr>
+                <w:rFonts w:asciiTheme="majorHAnsi" w:eastAsiaTheme="minorEastAsia" w:hAnsiTheme="majorHAnsi" w:cstheme="majorHAnsi"/>
+                <w:color w:val="auto"/>
+              </w:rPr>
+              <w:t>0.25</w:t>
+            </w:r>
           </w:p>
         </w:tc>
         <w:tc>
@@ -10458,6 +10463,13 @@
                 <w:rtl/>
               </w:rPr>
             </w:pPr>
+            <w:r>
+              <w:rPr>
+                <w:rFonts w:asciiTheme="majorHAnsi" w:eastAsiaTheme="minorEastAsia" w:hAnsiTheme="majorHAnsi" w:cstheme="majorHAnsi"/>
+                <w:color w:val="auto"/>
+              </w:rPr>
+              <w:t>0.25</w:t>
+            </w:r>
           </w:p>
         </w:tc>
         <w:tc>
@@ -10483,6 +10495,13 @@
                 <w:rtl/>
               </w:rPr>
             </w:pPr>
+            <w:r>
+              <w:rPr>
+                <w:rFonts w:asciiTheme="majorHAnsi" w:eastAsiaTheme="minorEastAsia" w:hAnsiTheme="majorHAnsi" w:cstheme="majorHAnsi"/>
+                <w:color w:val="auto"/>
+              </w:rPr>
+              <w:t>-1.5</w:t>
+            </w:r>
           </w:p>
         </w:tc>
         <w:tc>
@@ -10508,6 +10527,13 @@
                 <w:rtl/>
               </w:rPr>
             </w:pPr>
+            <w:r>
+              <w:rPr>
+                <w:rFonts w:asciiTheme="majorHAnsi" w:eastAsiaTheme="minorEastAsia" w:hAnsiTheme="majorHAnsi" w:cstheme="majorHAnsi"/>
+                <w:color w:val="auto"/>
+              </w:rPr>
+              <w:t>-1</w:t>
+            </w:r>
           </w:p>
         </w:tc>
         <w:tc>
@@ -11945,6 +11971,20 @@
                 <w:rtl/>
               </w:rPr>
             </w:pPr>
+            <m:oMathPara>
+              <m:oMath>
+                <m:r>
+                  <m:rPr>
+                    <m:sty m:val="p"/>
+                  </m:rPr>
+                  <w:rPr>
+                    <w:rFonts w:ascii="Cambria Math" w:eastAsiaTheme="minorEastAsia" w:hAnsi="Cambria Math" w:cstheme="majorHAnsi"/>
+                    <w:color w:val="7030A0"/>
+                  </w:rPr>
+                  <m:t>↑</m:t>
+                </m:r>
+              </m:oMath>
+            </m:oMathPara>
           </w:p>
         </w:tc>
         <w:tc>
@@ -11970,6 +12010,20 @@
                 <w:rtl/>
               </w:rPr>
             </w:pPr>
+            <m:oMathPara>
+              <m:oMath>
+                <m:r>
+                  <m:rPr>
+                    <m:sty m:val="p"/>
+                  </m:rPr>
+                  <w:rPr>
+                    <w:rFonts w:ascii="Cambria Math" w:eastAsiaTheme="minorEastAsia" w:hAnsi="Cambria Math" w:cstheme="majorHAnsi"/>
+                    <w:color w:val="7030A0"/>
+                  </w:rPr>
+                  <m:t>↑</m:t>
+                </m:r>
+              </m:oMath>
+            </m:oMathPara>
           </w:p>
         </w:tc>
         <w:tc>
@@ -11995,6 +12049,20 @@
                 <w:rtl/>
               </w:rPr>
             </w:pPr>
+            <m:oMathPara>
+              <m:oMath>
+                <m:r>
+                  <m:rPr>
+                    <m:sty m:val="p"/>
+                  </m:rPr>
+                  <w:rPr>
+                    <w:rFonts w:ascii="Cambria Math" w:eastAsiaTheme="minorEastAsia" w:hAnsi="Cambria Math" w:cstheme="majorHAnsi"/>
+                    <w:color w:val="7030A0"/>
+                  </w:rPr>
+                  <m:t>↑</m:t>
+                </m:r>
+              </m:oMath>
+            </m:oMathPara>
           </w:p>
         </w:tc>
         <w:tc>
@@ -12016,10 +12084,24 @@
               <w:cnfStyle w:val="000000100000" w:firstRow="0" w:lastRow="0" w:firstColumn="0" w:lastColumn="0" w:oddVBand="0" w:evenVBand="0" w:oddHBand="1" w:evenHBand="0" w:firstRowFirstColumn="0" w:firstRowLastColumn="0" w:lastRowFirstColumn="0" w:lastRowLastColumn="0"/>
               <w:rPr>
                 <w:rFonts w:asciiTheme="majorHAnsi" w:eastAsiaTheme="minorEastAsia" w:hAnsiTheme="majorHAnsi" w:cstheme="majorHAnsi"/>
-                <w:color w:val="auto"/>
+                <w:color w:val="7030A0"/>
                 <w:rtl/>
               </w:rPr>
             </w:pPr>
+            <m:oMathPara>
+              <m:oMath>
+                <m:r>
+                  <m:rPr>
+                    <m:sty m:val="p"/>
+                  </m:rPr>
+                  <w:rPr>
+                    <w:rFonts w:ascii="Cambria Math" w:eastAsiaTheme="minorEastAsia" w:hAnsi="Cambria Math" w:cstheme="majorHAnsi"/>
+                    <w:color w:val="7030A0"/>
+                  </w:rPr>
+                  <m:t>↑</m:t>
+                </m:r>
+              </m:oMath>
+            </m:oMathPara>
           </w:p>
         </w:tc>
         <w:tc>
@@ -12250,6 +12332,20 @@
                 <w:rtl/>
               </w:rPr>
             </w:pPr>
+            <m:oMathPara>
+              <m:oMath>
+                <m:r>
+                  <m:rPr>
+                    <m:sty m:val="p"/>
+                  </m:rPr>
+                  <w:rPr>
+                    <w:rFonts w:ascii="Cambria Math" w:eastAsiaTheme="minorEastAsia" w:hAnsi="Cambria Math" w:cstheme="majorHAnsi"/>
+                    <w:color w:val="7030A0"/>
+                  </w:rPr>
+                  <m:t>←</m:t>
+                </m:r>
+              </m:oMath>
+            </m:oMathPara>
           </w:p>
         </w:tc>
         <w:tc>
@@ -12275,6 +12371,20 @@
                 <w:rtl/>
               </w:rPr>
             </w:pPr>
+            <m:oMathPara>
+              <m:oMath>
+                <m:r>
+                  <m:rPr>
+                    <m:sty m:val="p"/>
+                  </m:rPr>
+                  <w:rPr>
+                    <w:rFonts w:ascii="Cambria Math" w:eastAsiaTheme="minorEastAsia" w:hAnsi="Cambria Math" w:cstheme="majorHAnsi"/>
+                    <w:color w:val="7030A0"/>
+                  </w:rPr>
+                  <m:t>←</m:t>
+                </m:r>
+              </m:oMath>
+            </m:oMathPara>
           </w:p>
         </w:tc>
         <w:tc>
@@ -12300,6 +12410,20 @@
                 <w:rtl/>
               </w:rPr>
             </w:pPr>
+            <m:oMathPara>
+              <m:oMath>
+                <m:r>
+                  <m:rPr>
+                    <m:sty m:val="p"/>
+                  </m:rPr>
+                  <w:rPr>
+                    <w:rFonts w:ascii="Cambria Math" w:eastAsiaTheme="minorEastAsia" w:hAnsi="Cambria Math" w:cstheme="majorHAnsi"/>
+                    <w:color w:val="7030A0"/>
+                  </w:rPr>
+                  <m:t>←</m:t>
+                </m:r>
+              </m:oMath>
+            </m:oMathPara>
           </w:p>
         </w:tc>
         <w:tc>
@@ -12321,10 +12445,24 @@
               <w:cnfStyle w:val="000000000000" w:firstRow="0" w:lastRow="0" w:firstColumn="0" w:lastColumn="0" w:oddVBand="0" w:evenVBand="0" w:oddHBand="0" w:evenHBand="0" w:firstRowFirstColumn="0" w:firstRowLastColumn="0" w:lastRowFirstColumn="0" w:lastRowLastColumn="0"/>
               <w:rPr>
                 <w:rFonts w:asciiTheme="majorHAnsi" w:eastAsiaTheme="minorEastAsia" w:hAnsiTheme="majorHAnsi" w:cstheme="majorHAnsi"/>
-                <w:color w:val="auto"/>
+                <w:color w:val="7030A0"/>
                 <w:rtl/>
               </w:rPr>
             </w:pPr>
+            <m:oMathPara>
+              <m:oMath>
+                <m:r>
+                  <m:rPr>
+                    <m:sty m:val="p"/>
+                  </m:rPr>
+                  <w:rPr>
+                    <w:rFonts w:ascii="Cambria Math" w:eastAsiaTheme="minorEastAsia" w:hAnsi="Cambria Math" w:cstheme="majorHAnsi"/>
+                    <w:color w:val="7030A0"/>
+                  </w:rPr>
+                  <m:t>←</m:t>
+                </m:r>
+              </m:oMath>
+            </m:oMathPara>
           </w:p>
         </w:tc>
         <w:tc>
@@ -12555,6 +12693,20 @@
                 <w:rtl/>
               </w:rPr>
             </w:pPr>
+            <m:oMathPara>
+              <m:oMath>
+                <m:r>
+                  <m:rPr>
+                    <m:sty m:val="p"/>
+                  </m:rPr>
+                  <w:rPr>
+                    <w:rFonts w:ascii="Cambria Math" w:eastAsiaTheme="minorEastAsia" w:hAnsi="Cambria Math" w:cstheme="majorHAnsi"/>
+                    <w:color w:val="7030A0"/>
+                  </w:rPr>
+                  <m:t>↑</m:t>
+                </m:r>
+              </m:oMath>
+            </m:oMathPara>
           </w:p>
         </w:tc>
         <w:tc>
@@ -12580,6 +12732,20 @@
                 <w:rtl/>
               </w:rPr>
             </w:pPr>
+            <m:oMathPara>
+              <m:oMath>
+                <m:r>
+                  <m:rPr>
+                    <m:sty m:val="p"/>
+                  </m:rPr>
+                  <w:rPr>
+                    <w:rFonts w:ascii="Cambria Math" w:eastAsiaTheme="minorEastAsia" w:hAnsi="Cambria Math" w:cstheme="majorHAnsi"/>
+                    <w:color w:val="7030A0"/>
+                  </w:rPr>
+                  <m:t>↑</m:t>
+                </m:r>
+              </m:oMath>
+            </m:oMathPara>
           </w:p>
         </w:tc>
         <w:tc>
@@ -12605,6 +12771,20 @@
                 <w:rtl/>
               </w:rPr>
             </w:pPr>
+            <m:oMathPara>
+              <m:oMath>
+                <m:r>
+                  <m:rPr>
+                    <m:sty m:val="p"/>
+                  </m:rPr>
+                  <w:rPr>
+                    <w:rFonts w:ascii="Cambria Math" w:eastAsiaTheme="minorEastAsia" w:hAnsi="Cambria Math" w:cstheme="majorHAnsi"/>
+                    <w:color w:val="7030A0"/>
+                  </w:rPr>
+                  <m:t>↑</m:t>
+                </m:r>
+              </m:oMath>
+            </m:oMathPara>
           </w:p>
         </w:tc>
         <w:tc>
@@ -12626,10 +12806,21 @@
               <w:cnfStyle w:val="000000100000" w:firstRow="0" w:lastRow="0" w:firstColumn="0" w:lastColumn="0" w:oddVBand="0" w:evenVBand="0" w:oddHBand="1" w:evenHBand="0" w:firstRowFirstColumn="0" w:firstRowLastColumn="0" w:lastRowFirstColumn="0" w:lastRowLastColumn="0"/>
               <w:rPr>
                 <w:rFonts w:asciiTheme="majorHAnsi" w:eastAsiaTheme="minorEastAsia" w:hAnsiTheme="majorHAnsi" w:cstheme="majorHAnsi"/>
-                <w:color w:val="auto"/>
+                <w:color w:val="7030A0"/>
                 <w:rtl/>
               </w:rPr>
             </w:pPr>
+            <m:oMathPara>
+              <m:oMath>
+                <m:r>
+                  <w:rPr>
+                    <w:rFonts w:ascii="Cambria Math" w:eastAsiaTheme="minorEastAsia" w:hAnsi="Cambria Math" w:cstheme="majorHAnsi"/>
+                    <w:color w:val="7030A0"/>
+                  </w:rPr>
+                  <m:t>→</m:t>
+                </m:r>
+              </m:oMath>
+            </m:oMathPara>
           </w:p>
         </w:tc>
         <w:tc>
@@ -12857,6 +13048,20 @@
                 <w:rtl/>
               </w:rPr>
             </w:pPr>
+            <m:oMathPara>
+              <m:oMath>
+                <m:r>
+                  <m:rPr>
+                    <m:sty m:val="p"/>
+                  </m:rPr>
+                  <w:rPr>
+                    <w:rFonts w:ascii="Cambria Math" w:eastAsiaTheme="minorEastAsia" w:hAnsi="Cambria Math" w:cstheme="majorHAnsi"/>
+                    <w:color w:val="7030A0"/>
+                  </w:rPr>
+                  <m:t>↑</m:t>
+                </m:r>
+              </m:oMath>
+            </m:oMathPara>
           </w:p>
         </w:tc>
         <w:tc>
@@ -12882,6 +13087,20 @@
                 <w:rtl/>
               </w:rPr>
             </w:pPr>
+            <m:oMathPara>
+              <m:oMath>
+                <m:r>
+                  <m:rPr>
+                    <m:sty m:val="p"/>
+                  </m:rPr>
+                  <w:rPr>
+                    <w:rFonts w:ascii="Cambria Math" w:eastAsiaTheme="minorEastAsia" w:hAnsi="Cambria Math" w:cstheme="majorHAnsi"/>
+                    <w:color w:val="7030A0"/>
+                  </w:rPr>
+                  <m:t>↑</m:t>
+                </m:r>
+              </m:oMath>
+            </m:oMathPara>
           </w:p>
         </w:tc>
         <w:tc>
@@ -12907,6 +13126,20 @@
                 <w:rtl/>
               </w:rPr>
             </w:pPr>
+            <m:oMathPara>
+              <m:oMath>
+                <m:r>
+                  <m:rPr>
+                    <m:sty m:val="p"/>
+                  </m:rPr>
+                  <w:rPr>
+                    <w:rFonts w:ascii="Cambria Math" w:eastAsiaTheme="minorEastAsia" w:hAnsi="Cambria Math" w:cstheme="majorHAnsi"/>
+                    <w:color w:val="7030A0"/>
+                  </w:rPr>
+                  <m:t>↑</m:t>
+                </m:r>
+              </m:oMath>
+            </m:oMathPara>
           </w:p>
         </w:tc>
         <w:tc>
@@ -12928,10 +13161,24 @@
               <w:cnfStyle w:val="000000000000" w:firstRow="0" w:lastRow="0" w:firstColumn="0" w:lastColumn="0" w:oddVBand="0" w:evenVBand="0" w:oddHBand="0" w:evenHBand="0" w:firstRowFirstColumn="0" w:firstRowLastColumn="0" w:lastRowFirstColumn="0" w:lastRowLastColumn="0"/>
               <w:rPr>
                 <w:rFonts w:asciiTheme="majorHAnsi" w:eastAsiaTheme="minorEastAsia" w:hAnsiTheme="majorHAnsi" w:cstheme="majorHAnsi"/>
-                <w:color w:val="auto"/>
+                <w:color w:val="7030A0"/>
                 <w:rtl/>
               </w:rPr>
             </w:pPr>
+            <m:oMathPara>
+              <m:oMath>
+                <m:r>
+                  <m:rPr>
+                    <m:sty m:val="p"/>
+                  </m:rPr>
+                  <w:rPr>
+                    <w:rFonts w:ascii="Cambria Math" w:eastAsiaTheme="minorEastAsia" w:hAnsi="Cambria Math" w:cstheme="majorHAnsi"/>
+                    <w:color w:val="7030A0"/>
+                  </w:rPr>
+                  <m:t>↑</m:t>
+                </m:r>
+              </m:oMath>
+            </m:oMathPara>
           </w:p>
         </w:tc>
         <w:tc>
@@ -13165,6 +13412,20 @@
                 <w:rtl/>
               </w:rPr>
             </w:pPr>
+            <m:oMathPara>
+              <m:oMath>
+                <m:r>
+                  <m:rPr>
+                    <m:sty m:val="p"/>
+                  </m:rPr>
+                  <w:rPr>
+                    <w:rFonts w:ascii="Cambria Math" w:eastAsiaTheme="minorEastAsia" w:hAnsi="Cambria Math" w:cstheme="majorHAnsi"/>
+                    <w:color w:val="7030A0"/>
+                  </w:rPr>
+                  <m:t>←</m:t>
+                </m:r>
+              </m:oMath>
+            </m:oMathPara>
           </w:p>
         </w:tc>
         <w:tc>
@@ -13190,6 +13451,20 @@
                 <w:rtl/>
               </w:rPr>
             </w:pPr>
+            <m:oMathPara>
+              <m:oMath>
+                <m:r>
+                  <m:rPr>
+                    <m:sty m:val="p"/>
+                  </m:rPr>
+                  <w:rPr>
+                    <w:rFonts w:ascii="Cambria Math" w:eastAsiaTheme="minorEastAsia" w:hAnsi="Cambria Math" w:cstheme="majorHAnsi"/>
+                    <w:color w:val="7030A0"/>
+                  </w:rPr>
+                  <m:t>←</m:t>
+                </m:r>
+              </m:oMath>
+            </m:oMathPara>
           </w:p>
         </w:tc>
         <w:tc>
@@ -13215,6 +13490,20 @@
                 <w:rtl/>
               </w:rPr>
             </w:pPr>
+            <m:oMathPara>
+              <m:oMath>
+                <m:r>
+                  <m:rPr>
+                    <m:sty m:val="p"/>
+                  </m:rPr>
+                  <w:rPr>
+                    <w:rFonts w:ascii="Cambria Math" w:eastAsiaTheme="minorEastAsia" w:hAnsi="Cambria Math" w:cstheme="majorHAnsi"/>
+                    <w:color w:val="7030A0"/>
+                  </w:rPr>
+                  <m:t>←</m:t>
+                </m:r>
+              </m:oMath>
+            </m:oMathPara>
           </w:p>
         </w:tc>
         <w:tc>
@@ -13236,10 +13525,24 @@
               <w:cnfStyle w:val="000000100000" w:firstRow="0" w:lastRow="0" w:firstColumn="0" w:lastColumn="0" w:oddVBand="0" w:evenVBand="0" w:oddHBand="1" w:evenHBand="0" w:firstRowFirstColumn="0" w:firstRowLastColumn="0" w:lastRowFirstColumn="0" w:lastRowLastColumn="0"/>
               <w:rPr>
                 <w:rFonts w:asciiTheme="majorHAnsi" w:eastAsiaTheme="minorEastAsia" w:hAnsiTheme="majorHAnsi" w:cstheme="majorHAnsi"/>
-                <w:color w:val="auto"/>
+                <w:color w:val="7030A0"/>
                 <w:rtl/>
               </w:rPr>
             </w:pPr>
+            <m:oMathPara>
+              <m:oMath>
+                <m:r>
+                  <m:rPr>
+                    <m:sty m:val="p"/>
+                  </m:rPr>
+                  <w:rPr>
+                    <w:rFonts w:ascii="Cambria Math" w:eastAsiaTheme="minorEastAsia" w:hAnsi="Cambria Math" w:cstheme="majorHAnsi"/>
+                    <w:color w:val="7030A0"/>
+                  </w:rPr>
+                  <m:t>←</m:t>
+                </m:r>
+              </m:oMath>
+            </m:oMathPara>
           </w:p>
         </w:tc>
         <w:tc>
@@ -13470,6 +13773,17 @@
                 <w:rtl/>
               </w:rPr>
             </w:pPr>
+            <m:oMathPara>
+              <m:oMath>
+                <m:r>
+                  <w:rPr>
+                    <w:rFonts w:ascii="Cambria Math" w:eastAsiaTheme="minorEastAsia" w:hAnsi="Cambria Math" w:cstheme="majorHAnsi"/>
+                    <w:color w:val="7030A0"/>
+                  </w:rPr>
+                  <m:t>↑</m:t>
+                </m:r>
+              </m:oMath>
+            </m:oMathPara>
           </w:p>
         </w:tc>
         <w:tc>
@@ -13495,6 +13809,17 @@
                 <w:rtl/>
               </w:rPr>
             </w:pPr>
+            <m:oMathPara>
+              <m:oMath>
+                <m:r>
+                  <w:rPr>
+                    <w:rFonts w:ascii="Cambria Math" w:eastAsiaTheme="minorEastAsia" w:hAnsi="Cambria Math" w:cstheme="majorHAnsi"/>
+                    <w:color w:val="7030A0"/>
+                  </w:rPr>
+                  <m:t>↑</m:t>
+                </m:r>
+              </m:oMath>
+            </m:oMathPara>
           </w:p>
         </w:tc>
         <w:tc>
@@ -13520,6 +13845,17 @@
                 <w:rtl/>
               </w:rPr>
             </w:pPr>
+            <m:oMathPara>
+              <m:oMath>
+                <m:r>
+                  <w:rPr>
+                    <w:rFonts w:ascii="Cambria Math" w:eastAsiaTheme="minorEastAsia" w:hAnsi="Cambria Math" w:cstheme="majorHAnsi"/>
+                    <w:color w:val="7030A0"/>
+                  </w:rPr>
+                  <m:t>↑</m:t>
+                </m:r>
+              </m:oMath>
+            </m:oMathPara>
           </w:p>
         </w:tc>
         <w:tc>
@@ -13541,10 +13877,21 @@
               <w:cnfStyle w:val="000000000000" w:firstRow="0" w:lastRow="0" w:firstColumn="0" w:lastColumn="0" w:oddVBand="0" w:evenVBand="0" w:oddHBand="0" w:evenHBand="0" w:firstRowFirstColumn="0" w:firstRowLastColumn="0" w:lastRowFirstColumn="0" w:lastRowLastColumn="0"/>
               <w:rPr>
                 <w:rFonts w:asciiTheme="majorHAnsi" w:eastAsiaTheme="minorEastAsia" w:hAnsiTheme="majorHAnsi" w:cstheme="majorHAnsi"/>
-                <w:color w:val="auto"/>
+                <w:color w:val="7030A0"/>
                 <w:rtl/>
               </w:rPr>
             </w:pPr>
+            <m:oMathPara>
+              <m:oMath>
+                <m:r>
+                  <w:rPr>
+                    <w:rFonts w:ascii="Cambria Math" w:eastAsiaTheme="minorEastAsia" w:hAnsi="Cambria Math" w:cstheme="majorHAnsi"/>
+                    <w:color w:val="7030A0"/>
+                  </w:rPr>
+                  <m:t>↑</m:t>
+                </m:r>
+              </m:oMath>
+            </m:oMathPara>
           </w:p>
         </w:tc>
         <w:tc>
@@ -13775,6 +14122,20 @@
                 <w:rtl/>
               </w:rPr>
             </w:pPr>
+            <m:oMathPara>
+              <m:oMath>
+                <m:r>
+                  <m:rPr>
+                    <m:sty m:val="p"/>
+                  </m:rPr>
+                  <w:rPr>
+                    <w:rFonts w:ascii="Cambria Math" w:eastAsiaTheme="minorEastAsia" w:hAnsi="Cambria Math" w:cstheme="majorHAnsi"/>
+                    <w:color w:val="7030A0"/>
+                  </w:rPr>
+                  <m:t>←</m:t>
+                </m:r>
+              </m:oMath>
+            </m:oMathPara>
           </w:p>
         </w:tc>
         <w:tc>
@@ -13800,6 +14161,20 @@
                 <w:rtl/>
               </w:rPr>
             </w:pPr>
+            <m:oMathPara>
+              <m:oMath>
+                <m:r>
+                  <m:rPr>
+                    <m:sty m:val="p"/>
+                  </m:rPr>
+                  <w:rPr>
+                    <w:rFonts w:ascii="Cambria Math" w:eastAsiaTheme="minorEastAsia" w:hAnsi="Cambria Math" w:cstheme="majorHAnsi"/>
+                    <w:color w:val="7030A0"/>
+                  </w:rPr>
+                  <m:t>←</m:t>
+                </m:r>
+              </m:oMath>
+            </m:oMathPara>
           </w:p>
         </w:tc>
         <w:tc>
@@ -13825,6 +14200,20 @@
                 <w:rtl/>
               </w:rPr>
             </w:pPr>
+            <m:oMathPara>
+              <m:oMath>
+                <m:r>
+                  <m:rPr>
+                    <m:sty m:val="p"/>
+                  </m:rPr>
+                  <w:rPr>
+                    <w:rFonts w:ascii="Cambria Math" w:eastAsiaTheme="minorEastAsia" w:hAnsi="Cambria Math" w:cstheme="majorHAnsi"/>
+                    <w:color w:val="7030A0"/>
+                  </w:rPr>
+                  <m:t>↑</m:t>
+                </m:r>
+              </m:oMath>
+            </m:oMathPara>
           </w:p>
         </w:tc>
         <w:tc>
@@ -13846,10 +14235,24 @@
               <w:cnfStyle w:val="000000100000" w:firstRow="0" w:lastRow="0" w:firstColumn="0" w:lastColumn="0" w:oddVBand="0" w:evenVBand="0" w:oddHBand="1" w:evenHBand="0" w:firstRowFirstColumn="0" w:firstRowLastColumn="0" w:lastRowFirstColumn="0" w:lastRowLastColumn="0"/>
               <w:rPr>
                 <w:rFonts w:asciiTheme="majorHAnsi" w:eastAsiaTheme="minorEastAsia" w:hAnsiTheme="majorHAnsi" w:cstheme="majorHAnsi"/>
-                <w:color w:val="auto"/>
+                <w:color w:val="7030A0"/>
                 <w:rtl/>
               </w:rPr>
             </w:pPr>
+            <m:oMathPara>
+              <m:oMath>
+                <m:r>
+                  <m:rPr>
+                    <m:sty m:val="p"/>
+                  </m:rPr>
+                  <w:rPr>
+                    <w:rFonts w:ascii="Cambria Math" w:eastAsiaTheme="minorEastAsia" w:hAnsi="Cambria Math" w:cstheme="majorHAnsi"/>
+                    <w:color w:val="7030A0"/>
+                  </w:rPr>
+                  <m:t>↑</m:t>
+                </m:r>
+              </m:oMath>
+            </m:oMathPara>
           </w:p>
         </w:tc>
         <w:tc>
@@ -16517,7 +16920,7 @@
           <w:color w:val="2458A1"/>
         </w:rPr>
         <w:drawing>
-          <wp:inline distT="0" distB="0" distL="0" distR="0" wp14:anchorId="2D40C085" wp14:editId="76E284BD">
+          <wp:inline distT="0" distB="0" distL="0" distR="0" wp14:anchorId="2D40C085" wp14:editId="5444A2BA">
             <wp:extent cx="151765" cy="151765"/>
             <wp:effectExtent l="0" t="0" r="635" b="635"/>
             <wp:docPr id="1512768450" name="תמונה 1" descr="Writing Hand on Apple ">
@@ -26496,7 +26899,7 @@
           <w:noProof/>
         </w:rPr>
         <w:drawing>
-          <wp:anchor distT="0" distB="0" distL="114300" distR="114300" simplePos="0" relativeHeight="251677696" behindDoc="1" locked="0" layoutInCell="1" allowOverlap="1" wp14:anchorId="3384E81B" wp14:editId="464C443C">
+          <wp:anchor distT="0" distB="0" distL="114300" distR="114300" simplePos="0" relativeHeight="251677696" behindDoc="1" locked="0" layoutInCell="1" allowOverlap="1" wp14:anchorId="3384E81B" wp14:editId="3E86CBC9">
             <wp:simplePos x="0" y="0"/>
             <wp:positionH relativeFrom="column">
               <wp:posOffset>1101304</wp:posOffset>
@@ -26517,7 +26920,7 @@
               </wp:wrapPolygon>
             </wp:wrapTight>
             <wp:docPr id="16" name="Picture 16" descr="Writing Hand on Apple ">
-              <a:hlinkClick xmlns:a="http://schemas.openxmlformats.org/drawingml/2006/main" r:id="rId8"/>
+              <a:hlinkClick xmlns:a="http://schemas.openxmlformats.org/drawingml/2006/main" r:id="rId10"/>
             </wp:docPr>
             <wp:cNvGraphicFramePr>
               <a:graphicFrameLocks xmlns:a="http://schemas.openxmlformats.org/drawingml/2006/main" noChangeAspect="1"/>
@@ -26741,7 +27144,7 @@
           <w:rtl/>
         </w:rPr>
         <w:drawing>
-          <wp:anchor distT="0" distB="0" distL="114300" distR="114300" simplePos="0" relativeHeight="251678720" behindDoc="1" locked="0" layoutInCell="1" allowOverlap="1" wp14:anchorId="0CC91599" wp14:editId="3A180388">
+          <wp:anchor distT="0" distB="0" distL="114300" distR="114300" simplePos="0" relativeHeight="251678720" behindDoc="1" locked="0" layoutInCell="1" allowOverlap="1" wp14:anchorId="0CC91599" wp14:editId="11ECA51C">
             <wp:simplePos x="0" y="0"/>
             <wp:positionH relativeFrom="column">
               <wp:posOffset>5412105</wp:posOffset>
@@ -26772,7 +27175,7 @@
                 <pic:pic xmlns:pic="http://schemas.openxmlformats.org/drawingml/2006/picture">
                   <pic:nvPicPr>
                     <pic:cNvPr id="0" name="Picture 13" descr="Writing Hand on Apple ">
-                      <a:hlinkClick r:id="rId10"/>
+                      <a:hlinkClick r:id="rId8"/>
                     </pic:cNvPr>
                     <pic:cNvPicPr>
                       <a:picLocks noChangeAspect="1" noChangeArrowheads="1"/>
@@ -27417,7 +27820,7 @@
           <w:noProof/>
         </w:rPr>
         <w:drawing>
-          <wp:anchor distT="0" distB="0" distL="114300" distR="114300" simplePos="0" relativeHeight="251679744" behindDoc="1" locked="0" layoutInCell="1" allowOverlap="1" wp14:anchorId="194E547E" wp14:editId="29764A95">
+          <wp:anchor distT="0" distB="0" distL="114300" distR="114300" simplePos="0" relativeHeight="251679744" behindDoc="1" locked="0" layoutInCell="1" allowOverlap="1" wp14:anchorId="194E547E" wp14:editId="37855A79">
             <wp:simplePos x="0" y="0"/>
             <wp:positionH relativeFrom="column">
               <wp:posOffset>5700395</wp:posOffset>
@@ -27581,7 +27984,7 @@
           <w:noProof/>
         </w:rPr>
         <w:drawing>
-          <wp:anchor distT="0" distB="0" distL="114300" distR="114300" simplePos="0" relativeHeight="251680768" behindDoc="1" locked="0" layoutInCell="1" allowOverlap="1" wp14:anchorId="6D0C2B4E" wp14:editId="2DE446A1">
+          <wp:anchor distT="0" distB="0" distL="114300" distR="114300" simplePos="0" relativeHeight="251680768" behindDoc="1" locked="0" layoutInCell="1" allowOverlap="1" wp14:anchorId="6D0C2B4E" wp14:editId="649B5E81">
             <wp:simplePos x="0" y="0"/>
             <wp:positionH relativeFrom="column">
               <wp:posOffset>5695315</wp:posOffset>
@@ -27697,7 +28100,7 @@
           <w:noProof/>
         </w:rPr>
         <w:drawing>
-          <wp:anchor distT="0" distB="0" distL="114300" distR="114300" simplePos="0" relativeHeight="251682816" behindDoc="1" locked="0" layoutInCell="1" allowOverlap="1" wp14:anchorId="187DBFEF" wp14:editId="0D707279">
+          <wp:anchor distT="0" distB="0" distL="114300" distR="114300" simplePos="0" relativeHeight="251682816" behindDoc="1" locked="0" layoutInCell="1" allowOverlap="1" wp14:anchorId="187DBFEF" wp14:editId="31CEC654">
             <wp:simplePos x="0" y="0"/>
             <wp:positionH relativeFrom="column">
               <wp:posOffset>5357495</wp:posOffset>
@@ -31465,7 +31868,7 @@
         </w:rPr>
         <w:lastRenderedPageBreak/>
         <w:drawing>
-          <wp:inline distT="0" distB="0" distL="0" distR="0" wp14:anchorId="19130147" wp14:editId="752AFE73">
+          <wp:inline distT="0" distB="0" distL="0" distR="0" wp14:anchorId="19130147" wp14:editId="50CBB43F">
             <wp:extent cx="1694180" cy="2731770"/>
             <wp:effectExtent l="0" t="0" r="1270" b="0"/>
             <wp:docPr id="1876965979" name="תמונה 5"/>
@@ -36156,6 +36559,7 @@
   <w:style w:type="character" w:default="1" w:styleId="DefaultParagraphFont">
     <w:name w:val="Default Paragraph Font"/>
     <w:uiPriority w:val="1"/>
+    <w:semiHidden/>
     <w:unhideWhenUsed/>
   </w:style>
   <w:style w:type="table" w:default="1" w:styleId="TableNormal">

</xml_diff>

<commit_message>
small add to dry
</commit_message>
<xml_diff>
--- a/HW3_winter23-24-Hebrew.docx
+++ b/HW3_winter23-24-Hebrew.docx
@@ -1796,7 +1796,7 @@
         <w:ind w:left="1080"/>
         <w:jc w:val="center"/>
         <w:rPr>
-          <w:rFonts w:asciiTheme="majorHAnsi" w:eastAsiaTheme="minorEastAsia" w:hAnsiTheme="majorHAnsi" w:cstheme="majorHAnsi" w:hint="cs"/>
+          <w:rFonts w:asciiTheme="majorHAnsi" w:eastAsiaTheme="minorEastAsia" w:hAnsiTheme="majorHAnsi" w:cstheme="majorHAnsi"/>
           <w:i/>
           <w:color w:val="7030A0"/>
           <w:rtl/>
@@ -2571,56 +2571,67 @@
         </w:rPr>
         <w:t xml:space="preserve"> על מנת שתמיד נצליח למצוא את המדיניות האופטימלית.</w:t>
       </w:r>
+      <w:r>
+        <w:rPr>
+          <w:rFonts w:asciiTheme="majorHAnsi" w:eastAsiaTheme="minorEastAsia" w:hAnsiTheme="majorHAnsi" w:cstheme="majorHAnsi"/>
+          <w:rtl/>
+        </w:rPr>
+        <w:br/>
+      </w:r>
+      <w:r>
+        <w:rPr>
+          <w:rFonts w:asciiTheme="majorHAnsi" w:eastAsiaTheme="minorEastAsia" w:hAnsiTheme="majorHAnsi" w:cstheme="majorHAnsi" w:hint="cs"/>
+          <w:color w:val="7030A0"/>
+          <w:rtl/>
+        </w:rPr>
+        <w:t xml:space="preserve">עבור </w:t>
+      </w:r>
+      <m:oMath>
+        <m:r>
+          <w:rPr>
+            <w:rFonts w:ascii="Cambria Math" w:eastAsiaTheme="minorEastAsia" w:hAnsi="Cambria Math" w:cstheme="majorHAnsi"/>
+            <w:color w:val="7030A0"/>
+          </w:rPr>
+          <m:t>γ=1</m:t>
+        </m:r>
+      </m:oMath>
+      <w:r>
+        <w:rPr>
+          <w:rFonts w:asciiTheme="majorHAnsi" w:eastAsiaTheme="minorEastAsia" w:hAnsiTheme="majorHAnsi" w:cstheme="majorHAnsi" w:hint="cs"/>
+          <w:color w:val="7030A0"/>
+          <w:rtl/>
+        </w:rPr>
+        <w:t xml:space="preserve"> נרצה לוודא שהתועלת לא תשאף לאינסוף, כדי שהסוכן לא יתקע בלולאה אינסופית ורק יגדיל את התועלת שלו כל הזמן.</w:t>
+      </w:r>
+      <w:r>
+        <w:rPr>
+          <w:rFonts w:asciiTheme="majorHAnsi" w:eastAsiaTheme="minorEastAsia" w:hAnsiTheme="majorHAnsi" w:cstheme="majorHAnsi"/>
+          <w:color w:val="7030A0"/>
+          <w:rtl/>
+        </w:rPr>
+        <w:br/>
+      </w:r>
+      <w:r>
+        <w:rPr>
+          <w:rFonts w:asciiTheme="majorHAnsi" w:eastAsiaTheme="minorEastAsia" w:hAnsiTheme="majorHAnsi" w:cstheme="majorHAnsi" w:hint="cs"/>
+          <w:color w:val="7030A0"/>
+          <w:rtl/>
+        </w:rPr>
+        <w:t>כדי לוודא שנוכל למצוא מדיניות אופטימלית ניתן לדרוש על הסביבה להכיל מצב סופי, או שהמדיניות האופטימלית תגיע למצב סופי, או שהתגמול על המצבים יהיה שלילי או אפס</w:t>
+      </w:r>
+      <w:r>
+        <w:rPr>
+          <w:rFonts w:asciiTheme="majorHAnsi" w:eastAsiaTheme="minorEastAsia" w:hAnsiTheme="majorHAnsi" w:cstheme="majorHAnsi" w:hint="cs"/>
+          <w:color w:val="7030A0"/>
+          <w:rtl/>
+        </w:rPr>
+        <w:t>, כדי שלא ישתלם לסוכן להסתובב בלי סוף.</w:t>
+      </w:r>
     </w:p>
     <w:p>
       <w:pPr>
         <w:bidi/>
         <w:spacing w:after="160" w:line="360" w:lineRule="auto"/>
-        <w:ind w:left="720"/>
-        <w:rPr>
-          <w:rFonts w:asciiTheme="majorHAnsi" w:eastAsiaTheme="minorEastAsia" w:hAnsiTheme="majorHAnsi" w:cstheme="majorHAnsi"/>
-          <w:rtl/>
-        </w:rPr>
-      </w:pPr>
-    </w:p>
-    <w:p>
-      <w:pPr>
-        <w:bidi/>
-        <w:spacing w:after="160" w:line="360" w:lineRule="auto"/>
-        <w:ind w:left="720"/>
-        <w:rPr>
-          <w:rFonts w:asciiTheme="majorHAnsi" w:eastAsiaTheme="minorEastAsia" w:hAnsiTheme="majorHAnsi" w:cstheme="majorHAnsi"/>
-          <w:rtl/>
-        </w:rPr>
-      </w:pPr>
-    </w:p>
-    <w:p>
-      <w:pPr>
-        <w:bidi/>
-        <w:spacing w:after="160" w:line="360" w:lineRule="auto"/>
-        <w:ind w:left="720"/>
-        <w:rPr>
-          <w:rFonts w:asciiTheme="majorHAnsi" w:eastAsiaTheme="minorEastAsia" w:hAnsiTheme="majorHAnsi" w:cstheme="majorHAnsi"/>
-          <w:rtl/>
-        </w:rPr>
-      </w:pPr>
-    </w:p>
-    <w:p>
-      <w:pPr>
-        <w:bidi/>
-        <w:spacing w:after="160" w:line="360" w:lineRule="auto"/>
-        <w:ind w:left="720"/>
-        <w:rPr>
-          <w:rFonts w:asciiTheme="majorHAnsi" w:eastAsiaTheme="minorEastAsia" w:hAnsiTheme="majorHAnsi" w:cstheme="majorHAnsi"/>
-          <w:rtl/>
-        </w:rPr>
-      </w:pPr>
-    </w:p>
-    <w:p>
-      <w:pPr>
-        <w:bidi/>
-        <w:spacing w:after="160" w:line="360" w:lineRule="auto"/>
-        <w:ind w:left="720"/>
         <w:rPr>
           <w:rFonts w:asciiTheme="majorHAnsi" w:eastAsiaTheme="minorEastAsia" w:hAnsiTheme="majorHAnsi" w:cstheme="majorHAnsi"/>
         </w:rPr>
@@ -5900,7 +5911,7 @@
         <w:spacing w:line="360" w:lineRule="auto"/>
         <w:ind w:left="720"/>
         <w:rPr>
-          <w:rFonts w:asciiTheme="majorHAnsi" w:eastAsiaTheme="minorEastAsia" w:hAnsiTheme="majorHAnsi" w:cstheme="majorHAnsi" w:hint="cs"/>
+          <w:rFonts w:asciiTheme="majorHAnsi" w:eastAsiaTheme="minorEastAsia" w:hAnsiTheme="majorHAnsi" w:cstheme="majorHAnsi"/>
           <w:i/>
           <w:rtl/>
         </w:rPr>
@@ -5912,7 +5923,7 @@
         <w:spacing w:line="360" w:lineRule="auto"/>
         <w:ind w:left="720"/>
         <w:rPr>
-          <w:rFonts w:asciiTheme="majorHAnsi" w:eastAsiaTheme="minorEastAsia" w:hAnsiTheme="majorHAnsi" w:cstheme="majorHAnsi" w:hint="cs"/>
+          <w:rFonts w:asciiTheme="majorHAnsi" w:eastAsiaTheme="minorEastAsia" w:hAnsiTheme="majorHAnsi" w:cstheme="majorHAnsi"/>
           <w:i/>
           <w:rtl/>
         </w:rPr>
@@ -14589,7 +14600,7 @@
         <w:spacing w:line="360" w:lineRule="auto"/>
         <w:ind w:left="1080"/>
         <w:rPr>
-          <w:rFonts w:asciiTheme="majorHAnsi" w:eastAsiaTheme="minorEastAsia" w:hAnsiTheme="majorHAnsi" w:cstheme="majorHAnsi" w:hint="cs"/>
+          <w:rFonts w:asciiTheme="majorHAnsi" w:eastAsiaTheme="minorEastAsia" w:hAnsiTheme="majorHAnsi" w:cstheme="majorHAnsi"/>
           <w:rtl/>
         </w:rPr>
       </w:pPr>
@@ -14766,7 +14777,7 @@
         <w:spacing w:after="160" w:line="360" w:lineRule="auto"/>
         <w:ind w:left="1080"/>
         <w:rPr>
-          <w:rFonts w:asciiTheme="majorHAnsi" w:eastAsiaTheme="minorEastAsia" w:hAnsiTheme="majorHAnsi" w:cstheme="majorHAnsi" w:hint="cs"/>
+          <w:rFonts w:asciiTheme="majorHAnsi" w:eastAsiaTheme="minorEastAsia" w:hAnsiTheme="majorHAnsi" w:cstheme="majorHAnsi"/>
           <w:i/>
           <w:color w:val="FF0000"/>
           <w:rtl/>
@@ -14929,7 +14940,7 @@
         <w:spacing w:after="160" w:line="360" w:lineRule="auto"/>
         <w:ind w:left="1080"/>
         <w:rPr>
-          <w:rFonts w:asciiTheme="majorHAnsi" w:eastAsiaTheme="minorEastAsia" w:hAnsiTheme="majorHAnsi" w:cstheme="majorHAnsi" w:hint="cs"/>
+          <w:rFonts w:asciiTheme="majorHAnsi" w:eastAsiaTheme="minorEastAsia" w:hAnsiTheme="majorHAnsi" w:cstheme="majorHAnsi"/>
           <w:color w:val="7030A0"/>
           <w:rtl/>
         </w:rPr>
@@ -15196,23 +15207,7 @@
           <w:color w:val="7030A0"/>
           <w:rtl/>
         </w:rPr>
-        <w:t xml:space="preserve">לכן בסה״כ יש לנו </w:t>
-      </w:r>
-      <w:r>
-        <w:rPr>
-          <w:rFonts w:asciiTheme="majorHAnsi" w:eastAsiaTheme="minorEastAsia" w:hAnsiTheme="majorHAnsi" w:cstheme="majorHAnsi" w:hint="cs"/>
-          <w:color w:val="FF0000"/>
-          <w:rtl/>
-        </w:rPr>
-        <w:t>48</w:t>
-      </w:r>
-      <w:r>
-        <w:rPr>
-          <w:rFonts w:asciiTheme="majorHAnsi" w:eastAsiaTheme="minorEastAsia" w:hAnsiTheme="majorHAnsi" w:cstheme="majorHAnsi" w:hint="cs"/>
-          <w:color w:val="FF0000"/>
-          <w:rtl/>
-        </w:rPr>
-        <w:t xml:space="preserve"> </w:t>
+        <w:t xml:space="preserve">לכן </w:t>
       </w:r>
       <w:r>
         <w:rPr>
@@ -15220,7 +15215,23 @@
           <w:color w:val="7030A0"/>
           <w:rtl/>
         </w:rPr>
-        <w:t>מדיניות אופטימליות</w:t>
+        <w:t xml:space="preserve">בסה״כ יש לנו </w:t>
+      </w:r>
+      <w:r>
+        <w:rPr>
+          <w:rFonts w:asciiTheme="majorHAnsi" w:eastAsiaTheme="minorEastAsia" w:hAnsiTheme="majorHAnsi" w:cstheme="majorHAnsi" w:hint="cs"/>
+          <w:color w:val="7030A0"/>
+          <w:rtl/>
+        </w:rPr>
+        <w:t>48</w:t>
+      </w:r>
+      <w:r>
+        <w:rPr>
+          <w:rFonts w:asciiTheme="majorHAnsi" w:eastAsiaTheme="minorEastAsia" w:hAnsiTheme="majorHAnsi" w:cstheme="majorHAnsi" w:hint="cs"/>
+          <w:color w:val="7030A0"/>
+          <w:rtl/>
+        </w:rPr>
+        <w:t xml:space="preserve"> מדיניות אופטימליות</w:t>
       </w:r>
       <w:r>
         <w:rPr>
@@ -15237,7 +15248,7 @@
               <w:rPr>
                 <w:rFonts w:ascii="Cambria Math" w:eastAsiaTheme="minorEastAsia" w:hAnsi="Cambria Math" w:cstheme="majorHAnsi"/>
                 <w:i/>
-                <w:color w:val="FF0000"/>
+                <w:color w:val="7030A0"/>
               </w:rPr>
             </m:ctrlPr>
           </m:limLowPr>
@@ -15248,7 +15259,7 @@
                   <w:rPr>
                     <w:rFonts w:ascii="Cambria Math" w:eastAsiaTheme="minorEastAsia" w:hAnsi="Cambria Math" w:cstheme="majorHAnsi"/>
                     <w:i/>
-                    <w:color w:val="FF0000"/>
+                    <w:color w:val="7030A0"/>
                   </w:rPr>
                 </m:ctrlPr>
               </m:groupChrPr>
@@ -15256,7 +15267,7 @@
                 <m:r>
                   <w:rPr>
                     <w:rFonts w:ascii="Cambria Math" w:eastAsiaTheme="minorEastAsia" w:hAnsi="Cambria Math" w:cstheme="majorHAnsi"/>
-                    <w:color w:val="FF0000"/>
+                    <w:color w:val="7030A0"/>
                   </w:rPr>
                   <m:t>1</m:t>
                 </m:r>
@@ -15270,7 +15281,7 @@
                   <w:rPr>
                     <w:rFonts w:ascii="Cambria Math" w:eastAsiaTheme="minorEastAsia" w:hAnsi="Cambria Math" w:cstheme="majorHAnsi"/>
                     <w:i/>
-                    <w:color w:val="FF0000"/>
+                    <w:color w:val="7030A0"/>
                   </w:rPr>
                 </m:ctrlPr>
               </m:sSubPr>
@@ -15278,7 +15289,7 @@
                 <m:r>
                   <w:rPr>
                     <w:rFonts w:ascii="Cambria Math" w:eastAsiaTheme="minorEastAsia" w:hAnsi="Cambria Math" w:cstheme="majorHAnsi"/>
-                    <w:color w:val="FF0000"/>
+                    <w:color w:val="7030A0"/>
                   </w:rPr>
                   <m:t>s</m:t>
                 </m:r>
@@ -15287,7 +15298,7 @@
                 <m:r>
                   <w:rPr>
                     <w:rFonts w:ascii="Cambria Math" w:eastAsiaTheme="minorEastAsia" w:hAnsi="Cambria Math" w:cstheme="majorHAnsi"/>
-                    <w:color w:val="FF0000"/>
+                    <w:color w:val="7030A0"/>
                   </w:rPr>
                   <m:t>1</m:t>
                 </m:r>
@@ -15298,7 +15309,7 @@
         <m:r>
           <w:rPr>
             <w:rFonts w:ascii="Cambria Math" w:eastAsiaTheme="minorEastAsia" w:hAnsi="Cambria Math" w:cstheme="majorHAnsi"/>
-            <w:color w:val="FF0000"/>
+            <w:color w:val="7030A0"/>
           </w:rPr>
           <m:t>*</m:t>
         </m:r>
@@ -15308,7 +15319,7 @@
               <w:rPr>
                 <w:rFonts w:ascii="Cambria Math" w:eastAsiaTheme="minorEastAsia" w:hAnsi="Cambria Math" w:cstheme="majorHAnsi"/>
                 <w:i/>
-                <w:color w:val="FF0000"/>
+                <w:color w:val="7030A0"/>
               </w:rPr>
             </m:ctrlPr>
           </m:limLowPr>
@@ -15319,7 +15330,7 @@
                   <w:rPr>
                     <w:rFonts w:ascii="Cambria Math" w:eastAsiaTheme="minorEastAsia" w:hAnsi="Cambria Math" w:cstheme="majorHAnsi"/>
                     <w:i/>
-                    <w:color w:val="FF0000"/>
+                    <w:color w:val="7030A0"/>
                   </w:rPr>
                 </m:ctrlPr>
               </m:groupChrPr>
@@ -15327,7 +15338,7 @@
                 <m:r>
                   <w:rPr>
                     <w:rFonts w:ascii="Cambria Math" w:eastAsiaTheme="minorEastAsia" w:hAnsi="Cambria Math" w:cstheme="majorHAnsi"/>
-                    <w:color w:val="FF0000"/>
+                    <w:color w:val="7030A0"/>
                   </w:rPr>
                   <m:t>1</m:t>
                 </m:r>
@@ -15341,7 +15352,7 @@
                   <w:rPr>
                     <w:rFonts w:ascii="Cambria Math" w:eastAsiaTheme="minorEastAsia" w:hAnsi="Cambria Math" w:cstheme="majorHAnsi"/>
                     <w:i/>
-                    <w:color w:val="FF0000"/>
+                    <w:color w:val="7030A0"/>
                   </w:rPr>
                 </m:ctrlPr>
               </m:sSubPr>
@@ -15349,7 +15360,7 @@
                 <m:r>
                   <w:rPr>
                     <w:rFonts w:ascii="Cambria Math" w:eastAsiaTheme="minorEastAsia" w:hAnsi="Cambria Math" w:cstheme="majorHAnsi"/>
-                    <w:color w:val="FF0000"/>
+                    <w:color w:val="7030A0"/>
                   </w:rPr>
                   <m:t>s</m:t>
                 </m:r>
@@ -15358,7 +15369,7 @@
                 <m:r>
                   <w:rPr>
                     <w:rFonts w:ascii="Cambria Math" w:eastAsiaTheme="minorEastAsia" w:hAnsi="Cambria Math" w:cstheme="majorHAnsi"/>
-                    <w:color w:val="FF0000"/>
+                    <w:color w:val="7030A0"/>
                   </w:rPr>
                   <m:t>2</m:t>
                 </m:r>
@@ -15369,7 +15380,7 @@
         <m:r>
           <w:rPr>
             <w:rFonts w:ascii="Cambria Math" w:eastAsiaTheme="minorEastAsia" w:hAnsi="Cambria Math" w:cstheme="majorHAnsi"/>
-            <w:color w:val="FF0000"/>
+            <w:color w:val="7030A0"/>
           </w:rPr>
           <m:t>*</m:t>
         </m:r>
@@ -15379,7 +15390,7 @@
               <w:rPr>
                 <w:rFonts w:ascii="Cambria Math" w:eastAsiaTheme="minorEastAsia" w:hAnsi="Cambria Math" w:cstheme="majorHAnsi"/>
                 <w:i/>
-                <w:color w:val="FF0000"/>
+                <w:color w:val="7030A0"/>
               </w:rPr>
             </m:ctrlPr>
           </m:limLowPr>
@@ -15390,7 +15401,7 @@
                   <w:rPr>
                     <w:rFonts w:ascii="Cambria Math" w:eastAsiaTheme="minorEastAsia" w:hAnsi="Cambria Math" w:cstheme="majorHAnsi"/>
                     <w:i/>
-                    <w:color w:val="FF0000"/>
+                    <w:color w:val="7030A0"/>
                   </w:rPr>
                 </m:ctrlPr>
               </m:groupChrPr>
@@ -15398,7 +15409,7 @@
                 <m:r>
                   <w:rPr>
                     <w:rFonts w:ascii="Cambria Math" w:eastAsiaTheme="minorEastAsia" w:hAnsi="Cambria Math" w:cstheme="majorHAnsi"/>
-                    <w:color w:val="FF0000"/>
+                    <w:color w:val="7030A0"/>
                   </w:rPr>
                   <m:t>2</m:t>
                 </m:r>
@@ -15412,7 +15423,7 @@
                   <w:rPr>
                     <w:rFonts w:ascii="Cambria Math" w:eastAsiaTheme="minorEastAsia" w:hAnsi="Cambria Math" w:cstheme="majorHAnsi"/>
                     <w:i/>
-                    <w:color w:val="FF0000"/>
+                    <w:color w:val="7030A0"/>
                   </w:rPr>
                 </m:ctrlPr>
               </m:sSubPr>
@@ -15420,7 +15431,7 @@
                 <m:r>
                   <w:rPr>
                     <w:rFonts w:ascii="Cambria Math" w:eastAsiaTheme="minorEastAsia" w:hAnsi="Cambria Math" w:cstheme="majorHAnsi"/>
-                    <w:color w:val="FF0000"/>
+                    <w:color w:val="7030A0"/>
                   </w:rPr>
                   <m:t>s</m:t>
                 </m:r>
@@ -15429,7 +15440,7 @@
                 <m:r>
                   <w:rPr>
                     <w:rFonts w:ascii="Cambria Math" w:eastAsiaTheme="minorEastAsia" w:hAnsi="Cambria Math" w:cstheme="majorHAnsi"/>
-                    <w:color w:val="FF0000"/>
+                    <w:color w:val="7030A0"/>
                   </w:rPr>
                   <m:t>3</m:t>
                 </m:r>
@@ -15440,7 +15451,7 @@
         <m:r>
           <w:rPr>
             <w:rFonts w:ascii="Cambria Math" w:eastAsiaTheme="minorEastAsia" w:hAnsi="Cambria Math" w:cstheme="majorHAnsi"/>
-            <w:color w:val="FF0000"/>
+            <w:color w:val="7030A0"/>
           </w:rPr>
           <m:t>*</m:t>
         </m:r>
@@ -15450,7 +15461,7 @@
               <w:rPr>
                 <w:rFonts w:ascii="Cambria Math" w:eastAsiaTheme="minorEastAsia" w:hAnsi="Cambria Math" w:cstheme="majorHAnsi"/>
                 <w:i/>
-                <w:color w:val="FF0000"/>
+                <w:color w:val="7030A0"/>
               </w:rPr>
             </m:ctrlPr>
           </m:limLowPr>
@@ -15461,7 +15472,7 @@
                   <w:rPr>
                     <w:rFonts w:ascii="Cambria Math" w:eastAsiaTheme="minorEastAsia" w:hAnsi="Cambria Math" w:cstheme="majorHAnsi"/>
                     <w:i/>
-                    <w:color w:val="FF0000"/>
+                    <w:color w:val="7030A0"/>
                   </w:rPr>
                 </m:ctrlPr>
               </m:groupChrPr>
@@ -15469,7 +15480,7 @@
                 <m:r>
                   <w:rPr>
                     <w:rFonts w:ascii="Cambria Math" w:eastAsiaTheme="minorEastAsia" w:hAnsi="Cambria Math" w:cstheme="majorHAnsi"/>
-                    <w:color w:val="FF0000"/>
+                    <w:color w:val="7030A0"/>
                   </w:rPr>
                   <m:t>2</m:t>
                 </m:r>
@@ -15483,7 +15494,7 @@
                   <w:rPr>
                     <w:rFonts w:ascii="Cambria Math" w:eastAsiaTheme="minorEastAsia" w:hAnsi="Cambria Math" w:cstheme="majorHAnsi"/>
                     <w:i/>
-                    <w:color w:val="FF0000"/>
+                    <w:color w:val="7030A0"/>
                   </w:rPr>
                 </m:ctrlPr>
               </m:sSubPr>
@@ -15491,7 +15502,7 @@
                 <m:r>
                   <w:rPr>
                     <w:rFonts w:ascii="Cambria Math" w:eastAsiaTheme="minorEastAsia" w:hAnsi="Cambria Math" w:cstheme="majorHAnsi"/>
-                    <w:color w:val="FF0000"/>
+                    <w:color w:val="7030A0"/>
                   </w:rPr>
                   <m:t>s</m:t>
                 </m:r>
@@ -15500,7 +15511,7 @@
                 <m:r>
                   <w:rPr>
                     <w:rFonts w:ascii="Cambria Math" w:eastAsiaTheme="minorEastAsia" w:hAnsi="Cambria Math" w:cstheme="majorHAnsi"/>
-                    <w:color w:val="FF0000"/>
+                    <w:color w:val="7030A0"/>
                   </w:rPr>
                   <m:t>4</m:t>
                 </m:r>
@@ -15511,7 +15522,7 @@
         <m:r>
           <w:rPr>
             <w:rFonts w:ascii="Cambria Math" w:eastAsiaTheme="minorEastAsia" w:hAnsi="Cambria Math" w:cstheme="majorHAnsi"/>
-            <w:color w:val="FF0000"/>
+            <w:color w:val="7030A0"/>
           </w:rPr>
           <m:t>*</m:t>
         </m:r>
@@ -15521,7 +15532,7 @@
               <w:rPr>
                 <w:rFonts w:ascii="Cambria Math" w:eastAsiaTheme="minorEastAsia" w:hAnsi="Cambria Math" w:cstheme="majorHAnsi"/>
                 <w:i/>
-                <w:color w:val="FF0000"/>
+                <w:color w:val="7030A0"/>
               </w:rPr>
             </m:ctrlPr>
           </m:limLowPr>
@@ -15532,7 +15543,7 @@
                   <w:rPr>
                     <w:rFonts w:ascii="Cambria Math" w:eastAsiaTheme="minorEastAsia" w:hAnsi="Cambria Math" w:cstheme="majorHAnsi"/>
                     <w:i/>
-                    <w:color w:val="FF0000"/>
+                    <w:color w:val="7030A0"/>
                   </w:rPr>
                 </m:ctrlPr>
               </m:groupChrPr>
@@ -15540,7 +15551,7 @@
                 <m:r>
                   <w:rPr>
                     <w:rFonts w:ascii="Cambria Math" w:eastAsiaTheme="minorEastAsia" w:hAnsi="Cambria Math" w:cstheme="majorHAnsi"/>
-                    <w:color w:val="FF0000"/>
+                    <w:color w:val="7030A0"/>
                   </w:rPr>
                   <m:t>2</m:t>
                 </m:r>
@@ -15554,7 +15565,7 @@
                   <w:rPr>
                     <w:rFonts w:ascii="Cambria Math" w:eastAsiaTheme="minorEastAsia" w:hAnsi="Cambria Math" w:cstheme="majorHAnsi"/>
                     <w:i/>
-                    <w:color w:val="FF0000"/>
+                    <w:color w:val="7030A0"/>
                   </w:rPr>
                 </m:ctrlPr>
               </m:sSubPr>
@@ -15562,7 +15573,7 @@
                 <m:r>
                   <w:rPr>
                     <w:rFonts w:ascii="Cambria Math" w:eastAsiaTheme="minorEastAsia" w:hAnsi="Cambria Math" w:cstheme="majorHAnsi"/>
-                    <w:color w:val="FF0000"/>
+                    <w:color w:val="7030A0"/>
                   </w:rPr>
                   <m:t>s</m:t>
                 </m:r>
@@ -15571,7 +15582,7 @@
                 <m:r>
                   <w:rPr>
                     <w:rFonts w:ascii="Cambria Math" w:eastAsiaTheme="minorEastAsia" w:hAnsi="Cambria Math" w:cstheme="majorHAnsi"/>
-                    <w:color w:val="FF0000"/>
+                    <w:color w:val="7030A0"/>
                   </w:rPr>
                   <m:t>5</m:t>
                 </m:r>
@@ -15582,7 +15593,7 @@
         <m:r>
           <w:rPr>
             <w:rFonts w:ascii="Cambria Math" w:eastAsiaTheme="minorEastAsia" w:hAnsi="Cambria Math" w:cstheme="majorHAnsi"/>
-            <w:color w:val="FF0000"/>
+            <w:color w:val="7030A0"/>
           </w:rPr>
           <m:t>*</m:t>
         </m:r>
@@ -15592,7 +15603,7 @@
               <w:rPr>
                 <w:rFonts w:ascii="Cambria Math" w:eastAsiaTheme="minorEastAsia" w:hAnsi="Cambria Math" w:cstheme="majorHAnsi"/>
                 <w:i/>
-                <w:color w:val="FF0000"/>
+                <w:color w:val="7030A0"/>
               </w:rPr>
             </m:ctrlPr>
           </m:limLowPr>
@@ -15603,7 +15614,7 @@
                   <w:rPr>
                     <w:rFonts w:ascii="Cambria Math" w:eastAsiaTheme="minorEastAsia" w:hAnsi="Cambria Math" w:cstheme="majorHAnsi"/>
                     <w:i/>
-                    <w:color w:val="FF0000"/>
+                    <w:color w:val="7030A0"/>
                   </w:rPr>
                 </m:ctrlPr>
               </m:groupChrPr>
@@ -15611,7 +15622,7 @@
                 <m:r>
                   <w:rPr>
                     <w:rFonts w:ascii="Cambria Math" w:eastAsiaTheme="minorEastAsia" w:hAnsi="Cambria Math" w:cstheme="majorHAnsi"/>
-                    <w:color w:val="FF0000"/>
+                    <w:color w:val="7030A0"/>
                   </w:rPr>
                   <m:t>2</m:t>
                 </m:r>
@@ -15625,7 +15636,7 @@
                   <w:rPr>
                     <w:rFonts w:ascii="Cambria Math" w:eastAsiaTheme="minorEastAsia" w:hAnsi="Cambria Math" w:cstheme="majorHAnsi"/>
                     <w:i/>
-                    <w:color w:val="FF0000"/>
+                    <w:color w:val="7030A0"/>
                   </w:rPr>
                 </m:ctrlPr>
               </m:sSubPr>
@@ -15633,7 +15644,7 @@
                 <m:r>
                   <w:rPr>
                     <w:rFonts w:ascii="Cambria Math" w:eastAsiaTheme="minorEastAsia" w:hAnsi="Cambria Math" w:cstheme="majorHAnsi"/>
-                    <w:color w:val="FF0000"/>
+                    <w:color w:val="7030A0"/>
                   </w:rPr>
                   <m:t>s</m:t>
                 </m:r>
@@ -15642,7 +15653,7 @@
                 <m:r>
                   <w:rPr>
                     <w:rFonts w:ascii="Cambria Math" w:eastAsiaTheme="minorEastAsia" w:hAnsi="Cambria Math" w:cstheme="majorHAnsi"/>
-                    <w:color w:val="FF0000"/>
+                    <w:color w:val="7030A0"/>
                   </w:rPr>
                   <m:t>6</m:t>
                 </m:r>
@@ -15653,7 +15664,7 @@
         <m:r>
           <w:rPr>
             <w:rFonts w:ascii="Cambria Math" w:eastAsiaTheme="minorEastAsia" w:hAnsi="Cambria Math" w:cstheme="majorHAnsi"/>
-            <w:color w:val="FF0000"/>
+            <w:color w:val="7030A0"/>
           </w:rPr>
           <m:t>*</m:t>
         </m:r>
@@ -15663,7 +15674,7 @@
               <w:rPr>
                 <w:rFonts w:ascii="Cambria Math" w:eastAsiaTheme="minorEastAsia" w:hAnsi="Cambria Math" w:cstheme="majorHAnsi"/>
                 <w:i/>
-                <w:color w:val="FF0000"/>
+                <w:color w:val="7030A0"/>
               </w:rPr>
             </m:ctrlPr>
           </m:limLowPr>
@@ -15674,7 +15685,7 @@
                   <w:rPr>
                     <w:rFonts w:ascii="Cambria Math" w:eastAsiaTheme="minorEastAsia" w:hAnsi="Cambria Math" w:cstheme="majorHAnsi"/>
                     <w:i/>
-                    <w:color w:val="FF0000"/>
+                    <w:color w:val="7030A0"/>
                   </w:rPr>
                 </m:ctrlPr>
               </m:groupChrPr>
@@ -15682,7 +15693,7 @@
                 <m:r>
                   <w:rPr>
                     <w:rFonts w:ascii="Cambria Math" w:eastAsiaTheme="minorEastAsia" w:hAnsi="Cambria Math" w:cstheme="majorHAnsi"/>
-                    <w:color w:val="FF0000"/>
+                    <w:color w:val="7030A0"/>
                   </w:rPr>
                   <m:t>3</m:t>
                 </m:r>
@@ -15696,7 +15707,7 @@
                   <w:rPr>
                     <w:rFonts w:ascii="Cambria Math" w:eastAsiaTheme="minorEastAsia" w:hAnsi="Cambria Math" w:cstheme="majorHAnsi"/>
                     <w:i/>
-                    <w:color w:val="FF0000"/>
+                    <w:color w:val="7030A0"/>
                   </w:rPr>
                 </m:ctrlPr>
               </m:sSubPr>
@@ -15704,7 +15715,7 @@
                 <m:r>
                   <w:rPr>
                     <w:rFonts w:ascii="Cambria Math" w:eastAsiaTheme="minorEastAsia" w:hAnsi="Cambria Math" w:cstheme="majorHAnsi"/>
-                    <w:color w:val="FF0000"/>
+                    <w:color w:val="7030A0"/>
                   </w:rPr>
                   <m:t>s</m:t>
                 </m:r>
@@ -15713,7 +15724,7 @@
                 <m:r>
                   <w:rPr>
                     <w:rFonts w:ascii="Cambria Math" w:eastAsiaTheme="minorEastAsia" w:hAnsi="Cambria Math" w:cstheme="majorHAnsi"/>
-                    <w:color w:val="FF0000"/>
+                    <w:color w:val="7030A0"/>
                   </w:rPr>
                   <m:t>7</m:t>
                 </m:r>
@@ -15724,7 +15735,7 @@
         <m:r>
           <w:rPr>
             <w:rFonts w:ascii="Cambria Math" w:eastAsiaTheme="minorEastAsia" w:hAnsi="Cambria Math" w:cstheme="majorHAnsi"/>
-            <w:color w:val="FF0000"/>
+            <w:color w:val="7030A0"/>
           </w:rPr>
           <m:t>=48</m:t>
         </m:r>
@@ -17809,7 +17820,7 @@
         <w:bidi/>
         <w:spacing w:after="160" w:line="360" w:lineRule="auto"/>
         <w:rPr>
-          <w:rFonts w:ascii="Segoe UI Emoji" w:eastAsiaTheme="minorEastAsia" w:hAnsi="Segoe UI Emoji"/>
+          <w:rFonts w:asciiTheme="majorHAnsi" w:eastAsiaTheme="minorEastAsia" w:hAnsiTheme="majorHAnsi" w:cstheme="majorHAnsi"/>
         </w:rPr>
       </w:pPr>
       <w:r>
@@ -17953,6 +17964,49 @@
           </w14:textOutline>
         </w:rPr>
         <w:t>TODO</w:t>
+      </w:r>
+      <w:r>
+        <w:rPr>
+          <w:rFonts w:ascii="Segoe UI Emoji" w:eastAsiaTheme="minorEastAsia" w:hAnsi="Segoe UI Emoji"/>
+          <w:rtl/>
+        </w:rPr>
+        <w:br/>
+      </w:r>
+      <w:r>
+        <w:rPr>
+          <w:rFonts w:ascii="Segoe UI Emoji" w:eastAsiaTheme="minorEastAsia" w:hAnsi="Segoe UI Emoji"/>
+          <w:rtl/>
+        </w:rPr>
+        <w:br/>
+      </w:r>
+      <w:r>
+        <w:rPr>
+          <w:rFonts w:asciiTheme="majorHAnsi" w:eastAsiaTheme="minorEastAsia" w:hAnsiTheme="majorHAnsi" w:cstheme="majorHAnsi"/>
+          <w:highlight w:val="yellow"/>
+          <w:rtl/>
+        </w:rPr>
+        <w:t xml:space="preserve">לאור העובדה שהפונקציות הבאות לא נוסחו באופן ברור בתרגיל, יצא הסבר מפורט יותר על </w:t>
+      </w:r>
+      <w:r>
+        <w:rPr>
+          <w:rFonts w:asciiTheme="majorHAnsi" w:eastAsiaTheme="minorEastAsia" w:hAnsiTheme="majorHAnsi" w:cstheme="majorHAnsi" w:hint="cs"/>
+          <w:highlight w:val="yellow"/>
+          <w:rtl/>
+        </w:rPr>
+        <w:t>הדיוקים הנדרשים פה</w:t>
+      </w:r>
+      <w:r>
+        <w:rPr>
+          <w:rFonts w:asciiTheme="majorHAnsi" w:eastAsiaTheme="minorEastAsia" w:hAnsiTheme="majorHAnsi" w:cstheme="majorHAnsi"/>
+          <w:highlight w:val="yellow"/>
+        </w:rPr>
+        <w:t>https://piazza.com/class/lrurdsbmuiww0/post/336 ←</w:t>
+      </w:r>
+      <w:r>
+        <w:rPr>
+          <w:rFonts w:asciiTheme="majorHAnsi" w:eastAsiaTheme="minorEastAsia" w:hAnsiTheme="majorHAnsi" w:cstheme="majorHAnsi"/>
+        </w:rPr>
+        <w:t xml:space="preserve"> </w:t>
       </w:r>
     </w:p>
     <w:p>
@@ -18145,42 +18199,351 @@
         <w:spacing w:line="360" w:lineRule="auto"/>
         <w:ind w:left="1080"/>
         <w:rPr>
+          <w:rFonts w:asciiTheme="majorHAnsi" w:hAnsiTheme="majorHAnsi" w:cstheme="majorHAnsi" w:hint="cs"/>
+          <w:rtl/>
+        </w:rPr>
+      </w:pPr>
+      <w:r>
+        <w:rPr>
+          <w:rFonts w:asciiTheme="majorHAnsi" w:hAnsiTheme="majorHAnsi" w:cstheme="majorHAnsi" w:hint="cs"/>
+          <w:highlight w:val="cyan"/>
+          <w:rtl/>
+        </w:rPr>
+        <w:lastRenderedPageBreak/>
+        <w:t>הפונקציה מחזירה את מספר המדיניות (</w:t>
+      </w:r>
+      <w:r>
+        <w:rPr>
+          <w:rFonts w:asciiTheme="majorHAnsi" w:hAnsiTheme="majorHAnsi" w:cstheme="majorHAnsi"/>
+          <w:highlight w:val="cyan"/>
+        </w:rPr>
+        <w:t>policies</w:t>
+      </w:r>
+      <w:r>
+        <w:rPr>
+          <w:rFonts w:asciiTheme="majorHAnsi" w:hAnsiTheme="majorHAnsi" w:cstheme="majorHAnsi" w:hint="cs"/>
+          <w:highlight w:val="cyan"/>
+          <w:rtl/>
+        </w:rPr>
+        <w:t xml:space="preserve">) השונות הקיימות המקיימות את </w:t>
+      </w:r>
+      <w:r>
+        <w:rPr>
+          <w:rFonts w:asciiTheme="majorHAnsi" w:hAnsiTheme="majorHAnsi" w:cstheme="majorHAnsi"/>
+          <w:highlight w:val="cyan"/>
+        </w:rPr>
+        <w:t>U</w:t>
+      </w:r>
+      <w:r>
+        <w:rPr>
+          <w:rFonts w:asciiTheme="majorHAnsi" w:hAnsiTheme="majorHAnsi" w:cstheme="majorHAnsi" w:hint="cs"/>
+          <w:highlight w:val="cyan"/>
+          <w:rtl/>
+        </w:rPr>
+        <w:t>.</w:t>
+      </w:r>
+      <w:r>
+        <w:rPr>
+          <w:rFonts w:ascii="Segoe UI Emoji" w:hAnsi="Segoe UI Emoji" w:cs="Segoe UI"/>
+          <w:highlight w:val="cyan"/>
+          <w14:textOutline w14:w="9525" w14:cap="rnd" w14:cmpd="sng" w14:algn="ctr">
+            <w14:solidFill>
+              <w14:schemeClr w14:val="accent4">
+                <w14:lumMod w14:val="75000"/>
+              </w14:schemeClr>
+            </w14:solidFill>
+            <w14:prstDash w14:val="solid"/>
+            <w14:bevel/>
+          </w14:textOutline>
+        </w:rPr>
+        <w:t xml:space="preserve"> TODO</w:t>
+      </w:r>
+      <w:r>
+        <w:rPr>
           <w:rFonts w:ascii="Segoe UI Emoji" w:eastAsiaTheme="minorEastAsia" w:hAnsi="Segoe UI Emoji"/>
-          <w:rtl/>
-        </w:rPr>
-      </w:pPr>
-      <w:r>
-        <w:rPr>
-          <w:rFonts w:asciiTheme="majorHAnsi" w:hAnsiTheme="majorHAnsi" w:cstheme="majorHAnsi" w:hint="cs"/>
-          <w:rtl/>
-        </w:rPr>
-        <w:t>הפונקציה מחזירה את מספר המדיניות (</w:t>
-      </w:r>
-      <w:r>
-        <w:rPr>
-          <w:rFonts w:asciiTheme="majorHAnsi" w:hAnsiTheme="majorHAnsi" w:cstheme="majorHAnsi"/>
-        </w:rPr>
-        <w:t>policies</w:t>
-      </w:r>
-      <w:r>
-        <w:rPr>
-          <w:rFonts w:asciiTheme="majorHAnsi" w:hAnsiTheme="majorHAnsi" w:cstheme="majorHAnsi" w:hint="cs"/>
-          <w:rtl/>
-        </w:rPr>
-        <w:t xml:space="preserve">) השונות הקיימות המקיימות את </w:t>
-      </w:r>
-      <w:r>
-        <w:rPr>
-          <w:rFonts w:asciiTheme="majorHAnsi" w:hAnsiTheme="majorHAnsi" w:cstheme="majorHAnsi"/>
-        </w:rPr>
-        <w:t>U</w:t>
-      </w:r>
-      <w:r>
-        <w:rPr>
-          <w:rFonts w:asciiTheme="majorHAnsi" w:hAnsiTheme="majorHAnsi" w:cstheme="majorHAnsi" w:hint="cs"/>
-          <w:rtl/>
-        </w:rPr>
-        <w:t>.</w:t>
+          <w:highlight w:val="cyan"/>
+          <w:rtl/>
+        </w:rPr>
+        <w:br/>
+      </w:r>
+      <w:r>
+        <w:rPr>
+          <w:rFonts w:asciiTheme="majorHAnsi" w:hAnsiTheme="majorHAnsi" w:cstheme="majorHAnsi"/>
+          <w:highlight w:val="cyan"/>
+        </w:rPr>
+        <w:t>←→↑↓</w:t>
+      </w:r>
+      <w:r>
+        <w:rPr>
+          <w:rFonts w:asciiTheme="majorHAnsi" w:hAnsiTheme="majorHAnsi" w:cstheme="majorHAnsi"/>
+          <w:highlight w:val="cyan"/>
+          <w:rtl/>
+        </w:rPr>
+        <w:br/>
+      </w:r>
+      <w:r>
+        <w:rPr>
+          <w:rFonts w:asciiTheme="majorHAnsi" w:hAnsiTheme="majorHAnsi" w:cstheme="majorHAnsi"/>
+          <w:highlight w:val="cyan"/>
+          <w:rtl/>
+        </w:rPr>
+        <w:t xml:space="preserve">אלו הסימונים שניתן להעביר לפונקציית ההדפסה </w:t>
+      </w:r>
+      <w:r>
+        <w:rPr>
+          <w:rFonts w:asciiTheme="majorHAnsi" w:hAnsiTheme="majorHAnsi" w:cstheme="majorHAnsi" w:hint="cs"/>
+          <w:highlight w:val="cyan"/>
+          <w:rtl/>
+        </w:rPr>
+        <w:t>(</w:t>
+      </w:r>
+      <w:r>
+        <w:rPr>
+          <w:rFonts w:asciiTheme="majorHAnsi" w:hAnsiTheme="majorHAnsi" w:cstheme="majorHAnsi"/>
+          <w:highlight w:val="cyan"/>
+          <w:rtl/>
+        </w:rPr>
+        <w:t>למעשה ניתן להעביר מה שתרצו בכל תא במטריצה</w:t>
+      </w:r>
+      <w:r>
+        <w:rPr>
+          <w:rFonts w:asciiTheme="majorHAnsi" w:hAnsiTheme="majorHAnsi" w:cstheme="majorHAnsi" w:hint="cs"/>
+          <w:highlight w:val="cyan"/>
+          <w:rtl/>
+        </w:rPr>
+        <w:t>)</w:t>
+      </w:r>
+      <w:r>
+        <w:rPr>
+          <w:rFonts w:asciiTheme="majorHAnsi" w:hAnsiTheme="majorHAnsi" w:cstheme="majorHAnsi"/>
+          <w:highlight w:val="cyan"/>
+          <w:rtl/>
+        </w:rPr>
+        <w:t>בכל תא, שימי את כל החיצים המתאימים למדיניות כלשהי</w:t>
+      </w:r>
+      <w:r>
+        <w:rPr>
+          <w:rFonts w:asciiTheme="majorHAnsi" w:hAnsiTheme="majorHAnsi" w:cstheme="majorHAnsi"/>
+          <w:highlight w:val="cyan"/>
+        </w:rPr>
+        <w:t xml:space="preserve">. </w:t>
+      </w:r>
+      <w:r>
+        <w:rPr>
+          <w:rFonts w:asciiTheme="majorHAnsi" w:hAnsiTheme="majorHAnsi" w:cstheme="majorHAnsi"/>
+          <w:highlight w:val="cyan"/>
+          <w:rtl/>
+        </w:rPr>
+        <w:t xml:space="preserve">למשל בדוגמה, עבור התא </w:t>
+      </w:r>
+      <w:r>
+        <w:rPr>
+          <w:rFonts w:asciiTheme="majorHAnsi" w:hAnsiTheme="majorHAnsi" w:cstheme="majorHAnsi" w:hint="cs"/>
+          <w:highlight w:val="cyan"/>
+          <w:rtl/>
+        </w:rPr>
+        <w:t xml:space="preserve">(1,1) </w:t>
+      </w:r>
+      <w:r>
+        <w:rPr>
+          <w:rFonts w:asciiTheme="majorHAnsi" w:hAnsiTheme="majorHAnsi" w:cstheme="majorHAnsi"/>
+          <w:highlight w:val="cyan"/>
+          <w:rtl/>
+        </w:rPr>
+        <w:t>נשים את כל החיצים.</w:t>
+      </w:r>
+      <w:r>
+        <w:rPr>
+          <w:rFonts w:asciiTheme="majorHAnsi" w:hAnsiTheme="majorHAnsi" w:cstheme="majorHAnsi"/>
+          <w:rtl/>
+        </w:rPr>
+        <w:t xml:space="preserve"> </w:t>
+      </w:r>
+      <w:r>
+        <w:rPr>
+          <w:rFonts w:asciiTheme="majorHAnsi" w:hAnsiTheme="majorHAnsi" w:cstheme="majorHAnsi"/>
+          <w:highlight w:val="green"/>
+          <w:rtl/>
+        </w:rPr>
+        <w:t>ניתן כמובן לשים רשימה של ערכים מתוך</w:t>
+      </w:r>
+      <w:r>
+        <w:rPr>
+          <w:rFonts w:asciiTheme="majorHAnsi" w:hAnsiTheme="majorHAnsi" w:cstheme="majorHAnsi" w:hint="cs"/>
+          <w:highlight w:val="green"/>
+          <w:rtl/>
+        </w:rPr>
+        <w:t xml:space="preserve"> </w:t>
+      </w:r>
+      <w:r>
+        <w:rPr>
+          <w:rFonts w:asciiTheme="majorHAnsi" w:hAnsiTheme="majorHAnsi" w:cstheme="majorHAnsi"/>
+          <w:highlight w:val="green"/>
+        </w:rPr>
+        <w:t xml:space="preserve">['U', 'D', 'R', 'L'] </w:t>
+      </w:r>
+      <w:r>
+        <w:rPr>
+          <w:rFonts w:asciiTheme="majorHAnsi" w:hAnsiTheme="majorHAnsi" w:cstheme="majorHAnsi" w:hint="cs"/>
+          <w:highlight w:val="green"/>
+          <w:rtl/>
+        </w:rPr>
+        <w:t xml:space="preserve">או </w:t>
+      </w:r>
+      <w:r>
+        <w:rPr>
+          <w:rFonts w:asciiTheme="majorHAnsi" w:hAnsiTheme="majorHAnsi" w:cstheme="majorHAnsi"/>
+          <w:highlight w:val="green"/>
+          <w:rtl/>
+        </w:rPr>
+        <w:t>פשוט</w:t>
+      </w:r>
+      <w:r>
+        <w:rPr>
+          <w:rFonts w:asciiTheme="majorHAnsi" w:hAnsiTheme="majorHAnsi" w:cstheme="majorHAnsi"/>
+          <w:highlight w:val="green"/>
+        </w:rPr>
+        <w:t xml:space="preserve"> </w:t>
+      </w:r>
+      <w:r>
+        <w:rPr>
+          <w:rFonts w:asciiTheme="majorHAnsi" w:hAnsiTheme="majorHAnsi" w:cstheme="majorHAnsi"/>
+          <w:highlight w:val="green"/>
+        </w:rPr>
+        <w:t>'</w:t>
+      </w:r>
+      <w:r>
+        <w:rPr>
+          <w:rFonts w:asciiTheme="majorHAnsi" w:hAnsiTheme="majorHAnsi" w:cstheme="majorHAnsi"/>
+          <w:highlight w:val="green"/>
+        </w:rPr>
+        <w:t>UP', 'DOWN', 'RIGHT', 'LEFT']</w:t>
+      </w:r>
+      <w:r>
+        <w:rPr>
+          <w:rFonts w:asciiTheme="majorHAnsi" w:hAnsiTheme="majorHAnsi" w:cstheme="majorHAnsi" w:hint="cs"/>
+          <w:highlight w:val="green"/>
+          <w:rtl/>
+        </w:rPr>
+        <w:t>]</w:t>
+      </w:r>
+    </w:p>
+    <w:p>
+      <w:pPr>
+        <w:pStyle w:val="ListParagraph"/>
+        <w:bidi/>
+        <w:spacing w:line="360" w:lineRule="auto"/>
+        <w:ind w:left="1080"/>
+        <w:rPr>
+          <w:rFonts w:ascii="Segoe UI Emoji" w:eastAsiaTheme="minorEastAsia" w:hAnsi="Segoe UI Emoji"/>
+        </w:rPr>
+      </w:pPr>
+    </w:p>
+    <w:p>
+      <w:pPr>
+        <w:pStyle w:val="ListParagraph"/>
+        <w:numPr>
+          <w:ilvl w:val="0"/>
+          <w:numId w:val="26"/>
+        </w:numPr>
+        <w:bidi/>
+        <w:spacing w:after="160" w:line="360" w:lineRule="auto"/>
+        <w:rPr>
+          <w:rFonts w:asciiTheme="majorHAnsi" w:hAnsiTheme="majorHAnsi" w:cstheme="majorHAnsi"/>
+          <w:highlight w:val="yellow"/>
+        </w:rPr>
+      </w:pPr>
+      <w:r>
+        <w:rPr>
+          <w:rFonts w:asciiTheme="majorHAnsi" w:eastAsiaTheme="minorEastAsia" w:hAnsiTheme="majorHAnsi" w:cstheme="majorHAnsi"/>
+          <w:rtl/>
+        </w:rPr>
+        <w:t xml:space="preserve">(רטוב </w:t>
+      </w:r>
+      <w:r>
+        <w:rPr>
+          <w:rFonts w:asciiTheme="majorHAnsi" w:eastAsiaTheme="minorEastAsia" w:hAnsiTheme="majorHAnsi" w:cstheme="majorHAnsi" w:hint="cs"/>
+          <w:rtl/>
+        </w:rPr>
+        <w:t>5</w:t>
+      </w:r>
+      <w:r>
+        <w:rPr>
+          <w:rFonts w:asciiTheme="majorHAnsi" w:eastAsiaTheme="minorEastAsia" w:hAnsiTheme="majorHAnsi" w:cstheme="majorHAnsi"/>
+          <w:rtl/>
+        </w:rPr>
+        <w:t xml:space="preserve"> נק'): </w:t>
+      </w:r>
+      <w:proofErr w:type="spellStart"/>
+      <w:r>
+        <w:rPr>
+          <w:rFonts w:asciiTheme="majorHAnsi" w:hAnsiTheme="majorHAnsi" w:cstheme="majorHAnsi"/>
+        </w:rPr>
+        <w:t>get_policy_for_different_rewards</w:t>
+      </w:r>
+      <w:proofErr w:type="spellEnd"/>
+      <w:r>
+        <w:rPr>
+          <w:rFonts w:asciiTheme="majorHAnsi" w:hAnsiTheme="majorHAnsi" w:cstheme="majorHAnsi"/>
+        </w:rPr>
+        <w:t>(</w:t>
+      </w:r>
+      <w:proofErr w:type="spellStart"/>
+      <w:r>
+        <w:rPr>
+          <w:rFonts w:asciiTheme="majorHAnsi" w:hAnsiTheme="majorHAnsi" w:cstheme="majorHAnsi"/>
+        </w:rPr>
+        <w:t>mdp</w:t>
+      </w:r>
+      <w:proofErr w:type="spellEnd"/>
+      <w:r>
+        <w:rPr>
+          <w:rFonts w:asciiTheme="majorHAnsi" w:hAnsiTheme="majorHAnsi" w:cstheme="majorHAnsi"/>
+        </w:rPr>
+        <w:t>, …)</w:t>
+      </w:r>
+      <w:r>
+        <w:rPr>
+          <w:rFonts w:asciiTheme="majorHAnsi" w:hAnsiTheme="majorHAnsi" w:cstheme="majorHAnsi" w:hint="cs"/>
+          <w:rtl/>
+        </w:rPr>
+        <w:t xml:space="preserve"> – בהינתן ה-</w:t>
+      </w:r>
+      <w:proofErr w:type="spellStart"/>
+      <w:r>
+        <w:rPr>
+          <w:rFonts w:asciiTheme="majorHAnsi" w:hAnsiTheme="majorHAnsi" w:cstheme="majorHAnsi"/>
+        </w:rPr>
+        <w:t>mdp</w:t>
+      </w:r>
+      <w:proofErr w:type="spellEnd"/>
+      <w:r>
+        <w:rPr>
+          <w:rFonts w:asciiTheme="majorHAnsi" w:hAnsiTheme="majorHAnsi" w:cstheme="majorHAnsi" w:hint="cs"/>
+          <w:rtl/>
+        </w:rPr>
+        <w:t xml:space="preserve"> מדפיס\מציג את המדיניות האופטימלית כתלות ב-</w:t>
+      </w:r>
+      <w:r>
+        <w:rPr>
+          <w:rFonts w:asciiTheme="majorHAnsi" w:hAnsiTheme="majorHAnsi" w:cstheme="majorHAnsi"/>
+          <w:highlight w:val="cyan"/>
+        </w:rPr>
+        <w:t>R</w:t>
+      </w:r>
+      <w:r>
+        <w:rPr>
+          <w:rFonts w:asciiTheme="majorHAnsi" w:hAnsiTheme="majorHAnsi" w:cstheme="majorHAnsi" w:hint="cs"/>
+          <w:rtl/>
+        </w:rPr>
+        <w:t xml:space="preserve"> (ערכי התגמול לכל מצב שאינו סופי).</w:t>
+      </w:r>
+      <w:r>
+        <w:rPr>
+          <w:rFonts w:ascii="Segoe UI Emoji" w:eastAsiaTheme="minorEastAsia" w:hAnsi="Segoe UI Emoji" w:hint="cs"/>
+          <w:rtl/>
+        </w:rPr>
+        <w:t xml:space="preserve"> </w:t>
       </w:r>
       <w:r>
         <w:rPr>
@@ -18195,160 +18558,195 @@
             <w14:bevel/>
           </w14:textOutline>
         </w:rPr>
-        <w:t xml:space="preserve"> TODO</w:t>
+        <w:t>TODO</w:t>
+      </w:r>
+      <w:r>
+        <w:rPr>
+          <w:rFonts w:ascii="Segoe UI Emoji" w:eastAsiaTheme="minorEastAsia" w:hAnsi="Segoe UI Emoji"/>
+          <w:rtl/>
+        </w:rPr>
+        <w:t xml:space="preserve"> </w:t>
+      </w:r>
+      <w:r>
+        <w:rPr>
+          <w:rFonts w:asciiTheme="majorHAnsi" w:hAnsiTheme="majorHAnsi" w:cstheme="majorHAnsi"/>
+          <w:rtl/>
+        </w:rPr>
+        <w:br/>
+      </w:r>
+      <w:r>
+        <w:rPr>
+          <w:rFonts w:asciiTheme="majorHAnsi" w:hAnsiTheme="majorHAnsi" w:cstheme="majorHAnsi" w:hint="cs"/>
+          <w:rtl/>
+        </w:rPr>
+        <w:t>דוגמא חלקית של פתרון אפשרי:</w:t>
+      </w:r>
+      <w:r>
+        <w:rPr>
+          <w:rFonts w:asciiTheme="majorHAnsi" w:hAnsiTheme="majorHAnsi" w:cstheme="majorHAnsi"/>
+          <w:rtl/>
+        </w:rPr>
+        <w:br/>
+      </w:r>
+      <w:r>
+        <w:rPr>
+          <w:rFonts w:asciiTheme="majorHAnsi" w:hAnsiTheme="majorHAnsi" w:cs="Calibri Light"/>
+          <w:highlight w:val="cyan"/>
+          <w:rtl/>
+        </w:rPr>
+        <w:t xml:space="preserve">יש להחזיר רשימה של ערכי </w:t>
+      </w:r>
+      <w:r>
+        <w:rPr>
+          <w:rFonts w:asciiTheme="majorHAnsi" w:hAnsiTheme="majorHAnsi" w:cstheme="majorHAnsi"/>
+          <w:highlight w:val="cyan"/>
+        </w:rPr>
+        <w:t>R</w:t>
+      </w:r>
+      <w:r>
+        <w:rPr>
+          <w:rFonts w:asciiTheme="majorHAnsi" w:hAnsiTheme="majorHAnsi" w:cs="Calibri Light"/>
+          <w:highlight w:val="cyan"/>
+          <w:rtl/>
+        </w:rPr>
+        <w:t xml:space="preserve"> שבהם יש שינוי במדיניות מהקטן לגדול</w:t>
+      </w:r>
+      <w:r>
+        <w:rPr>
+          <w:rFonts w:asciiTheme="majorHAnsi" w:hAnsiTheme="majorHAnsi" w:cstheme="majorHAnsi"/>
+          <w:rtl/>
+        </w:rPr>
+        <w:br/>
+      </w:r>
+      <w:r>
+        <w:rPr>
+          <w:rFonts w:asciiTheme="majorHAnsi" w:hAnsiTheme="majorHAnsi" w:cs="Calibri Light"/>
+          <w:highlight w:val="yellow"/>
+          <w:rtl/>
+        </w:rPr>
+        <w:t xml:space="preserve">שימו לב 2 – ניתן להניח שלא יהיו שינויים במדיניות עבור ערכי </w:t>
+      </w:r>
+      <w:r>
+        <w:rPr>
+          <w:rFonts w:ascii="Tahoma" w:hAnsi="Tahoma" w:cs="Tahoma"/>
+          <w:highlight w:val="yellow"/>
+        </w:rPr>
+        <w:t>R</w:t>
+      </w:r>
+      <w:r>
+        <w:rPr>
+          <w:rFonts w:asciiTheme="majorHAnsi" w:hAnsiTheme="majorHAnsi" w:cs="Calibri Light"/>
+          <w:highlight w:val="yellow"/>
+          <w:rtl/>
+        </w:rPr>
+        <w:t xml:space="preserve"> </w:t>
+      </w:r>
+      <w:r>
+        <w:rPr>
+          <w:rFonts w:ascii="Calibri Light" w:hAnsi="Calibri Light" w:cs="Calibri Light" w:hint="cs"/>
+          <w:highlight w:val="yellow"/>
+          <w:rtl/>
+        </w:rPr>
+        <w:t>קטנים</w:t>
+      </w:r>
+      <w:r>
+        <w:rPr>
+          <w:rFonts w:asciiTheme="majorHAnsi" w:hAnsiTheme="majorHAnsi" w:cs="Calibri Light"/>
+          <w:highlight w:val="yellow"/>
+          <w:rtl/>
+        </w:rPr>
+        <w:t xml:space="preserve"> </w:t>
+      </w:r>
+      <w:r>
+        <w:rPr>
+          <w:rFonts w:ascii="Calibri Light" w:hAnsi="Calibri Light" w:cs="Calibri Light" w:hint="cs"/>
+          <w:highlight w:val="yellow"/>
+          <w:rtl/>
+        </w:rPr>
+        <w:t>מ</w:t>
+      </w:r>
+      <w:r>
+        <w:rPr>
+          <w:rFonts w:asciiTheme="majorHAnsi" w:hAnsiTheme="majorHAnsi" w:cs="Calibri Light" w:hint="cs"/>
+          <w:highlight w:val="yellow"/>
+          <w:rtl/>
+        </w:rPr>
+        <w:t xml:space="preserve">- </w:t>
+      </w:r>
+      <w:r>
+        <w:rPr>
+          <w:rFonts w:asciiTheme="majorHAnsi" w:hAnsiTheme="majorHAnsi" w:cs="Calibri Light"/>
+          <w:highlight w:val="yellow"/>
+        </w:rPr>
+        <w:t>-5</w:t>
+      </w:r>
+      <w:r>
+        <w:rPr>
+          <w:rFonts w:asciiTheme="majorHAnsi" w:hAnsiTheme="majorHAnsi" w:cs="Calibri Light"/>
+          <w:highlight w:val="yellow"/>
+          <w:rtl/>
+        </w:rPr>
+        <w:t xml:space="preserve"> </w:t>
+      </w:r>
+      <w:r>
+        <w:rPr>
+          <w:rFonts w:ascii="Calibri Light" w:hAnsi="Calibri Light" w:cs="Calibri Light" w:hint="cs"/>
+          <w:highlight w:val="yellow"/>
+          <w:rtl/>
+        </w:rPr>
+        <w:t>וגדולים</w:t>
+      </w:r>
+      <w:r>
+        <w:rPr>
+          <w:rFonts w:asciiTheme="majorHAnsi" w:hAnsiTheme="majorHAnsi" w:cs="Calibri Light"/>
+          <w:highlight w:val="yellow"/>
+          <w:rtl/>
+        </w:rPr>
+        <w:t xml:space="preserve"> </w:t>
+      </w:r>
+      <w:r>
+        <w:rPr>
+          <w:rFonts w:ascii="Calibri Light" w:hAnsi="Calibri Light" w:cs="Calibri Light" w:hint="cs"/>
+          <w:highlight w:val="yellow"/>
+          <w:rtl/>
+        </w:rPr>
+        <w:t>מ</w:t>
+      </w:r>
+      <w:r>
+        <w:rPr>
+          <w:rFonts w:ascii="Calibri Light" w:hAnsi="Calibri Light" w:cs="Calibri Light" w:hint="cs"/>
+          <w:highlight w:val="yellow"/>
+          <w:rtl/>
+        </w:rPr>
+        <w:t>-</w:t>
+      </w:r>
+      <w:r>
+        <w:rPr>
+          <w:rFonts w:asciiTheme="majorHAnsi" w:hAnsiTheme="majorHAnsi" w:cs="Calibri Light"/>
+          <w:highlight w:val="yellow"/>
+          <w:rtl/>
+        </w:rPr>
+        <w:t>5 .</w:t>
       </w:r>
     </w:p>
     <w:p>
       <w:pPr>
         <w:pStyle w:val="ListParagraph"/>
         <w:bidi/>
-        <w:spacing w:line="360" w:lineRule="auto"/>
+        <w:spacing w:after="160" w:line="360" w:lineRule="auto"/>
         <w:ind w:left="1080"/>
         <w:rPr>
-          <w:rFonts w:ascii="Segoe UI Emoji" w:eastAsiaTheme="minorEastAsia" w:hAnsi="Segoe UI Emoji"/>
-        </w:rPr>
-      </w:pPr>
-    </w:p>
-    <w:p>
-      <w:pPr>
-        <w:pStyle w:val="ListParagraph"/>
-        <w:numPr>
-          <w:ilvl w:val="0"/>
-          <w:numId w:val="26"/>
-        </w:numPr>
-        <w:bidi/>
-        <w:spacing w:after="160" w:line="360" w:lineRule="auto"/>
-        <w:rPr>
-          <w:rFonts w:asciiTheme="majorHAnsi" w:hAnsiTheme="majorHAnsi" w:cstheme="majorHAnsi"/>
-        </w:rPr>
-      </w:pPr>
-      <w:r>
-        <w:rPr>
-          <w:rFonts w:asciiTheme="majorHAnsi" w:eastAsiaTheme="minorEastAsia" w:hAnsiTheme="majorHAnsi" w:cstheme="majorHAnsi"/>
-          <w:rtl/>
-        </w:rPr>
-        <w:lastRenderedPageBreak/>
-        <w:t xml:space="preserve">(רטוב </w:t>
-      </w:r>
-      <w:r>
-        <w:rPr>
-          <w:rFonts w:asciiTheme="majorHAnsi" w:eastAsiaTheme="minorEastAsia" w:hAnsiTheme="majorHAnsi" w:cstheme="majorHAnsi" w:hint="cs"/>
-          <w:rtl/>
-        </w:rPr>
-        <w:t>5</w:t>
-      </w:r>
-      <w:r>
-        <w:rPr>
-          <w:rFonts w:asciiTheme="majorHAnsi" w:eastAsiaTheme="minorEastAsia" w:hAnsiTheme="majorHAnsi" w:cstheme="majorHAnsi"/>
-          <w:rtl/>
-        </w:rPr>
-        <w:t xml:space="preserve"> נק'): </w:t>
-      </w:r>
-      <w:proofErr w:type="spellStart"/>
-      <w:r>
-        <w:rPr>
-          <w:rFonts w:asciiTheme="majorHAnsi" w:hAnsiTheme="majorHAnsi" w:cstheme="majorHAnsi"/>
-        </w:rPr>
-        <w:t>get_policy_for_different_rewards</w:t>
-      </w:r>
-      <w:proofErr w:type="spellEnd"/>
-      <w:r>
-        <w:rPr>
-          <w:rFonts w:asciiTheme="majorHAnsi" w:hAnsiTheme="majorHAnsi" w:cstheme="majorHAnsi"/>
-        </w:rPr>
-        <w:t>(</w:t>
-      </w:r>
-      <w:proofErr w:type="spellStart"/>
-      <w:r>
-        <w:rPr>
-          <w:rFonts w:asciiTheme="majorHAnsi" w:hAnsiTheme="majorHAnsi" w:cstheme="majorHAnsi"/>
-        </w:rPr>
-        <w:t>mdp</w:t>
-      </w:r>
-      <w:proofErr w:type="spellEnd"/>
-      <w:r>
-        <w:rPr>
-          <w:rFonts w:asciiTheme="majorHAnsi" w:hAnsiTheme="majorHAnsi" w:cstheme="majorHAnsi"/>
-        </w:rPr>
-        <w:t>, …)</w:t>
-      </w:r>
-      <w:r>
-        <w:rPr>
-          <w:rFonts w:asciiTheme="majorHAnsi" w:hAnsiTheme="majorHAnsi" w:cstheme="majorHAnsi" w:hint="cs"/>
-          <w:rtl/>
-        </w:rPr>
-        <w:t xml:space="preserve"> – בהינתן ה-</w:t>
-      </w:r>
-      <w:proofErr w:type="spellStart"/>
-      <w:r>
-        <w:rPr>
-          <w:rFonts w:asciiTheme="majorHAnsi" w:hAnsiTheme="majorHAnsi" w:cstheme="majorHAnsi"/>
-        </w:rPr>
-        <w:t>mdp</w:t>
-      </w:r>
-      <w:proofErr w:type="spellEnd"/>
-      <w:r>
-        <w:rPr>
-          <w:rFonts w:asciiTheme="majorHAnsi" w:hAnsiTheme="majorHAnsi" w:cstheme="majorHAnsi" w:hint="cs"/>
-          <w:rtl/>
-        </w:rPr>
-        <w:t xml:space="preserve"> מדפיס\מציג את המדיניות האופטימלית כתלות ב-</w:t>
-      </w:r>
-      <w:r>
-        <w:rPr>
-          <w:rFonts w:asciiTheme="majorHAnsi" w:hAnsiTheme="majorHAnsi" w:cstheme="majorHAnsi"/>
-        </w:rPr>
-        <w:t>r</w:t>
-      </w:r>
-      <w:r>
-        <w:rPr>
-          <w:rFonts w:asciiTheme="majorHAnsi" w:hAnsiTheme="majorHAnsi" w:cstheme="majorHAnsi" w:hint="cs"/>
-          <w:rtl/>
-        </w:rPr>
-        <w:t xml:space="preserve"> (ערכי התגמול לכל מצב שאינו סופי).</w:t>
-      </w:r>
-      <w:r>
-        <w:rPr>
-          <w:rFonts w:ascii="Segoe UI Emoji" w:eastAsiaTheme="minorEastAsia" w:hAnsi="Segoe UI Emoji" w:hint="cs"/>
-          <w:rtl/>
-        </w:rPr>
-        <w:t xml:space="preserve"> </w:t>
-      </w:r>
-      <w:r>
-        <w:rPr>
-          <w:rFonts w:ascii="Segoe UI Emoji" w:hAnsi="Segoe UI Emoji" w:cs="Segoe UI"/>
-          <w14:textOutline w14:w="9525" w14:cap="rnd" w14:cmpd="sng" w14:algn="ctr">
-            <w14:solidFill>
-              <w14:schemeClr w14:val="accent4">
-                <w14:lumMod w14:val="75000"/>
-              </w14:schemeClr>
-            </w14:solidFill>
-            <w14:prstDash w14:val="solid"/>
-            <w14:bevel/>
-          </w14:textOutline>
-        </w:rPr>
-        <w:t>TODO</w:t>
-      </w:r>
-      <w:r>
-        <w:rPr>
-          <w:rFonts w:ascii="Segoe UI Emoji" w:eastAsiaTheme="minorEastAsia" w:hAnsi="Segoe UI Emoji"/>
-          <w:rtl/>
-        </w:rPr>
-        <w:t xml:space="preserve"> </w:t>
-      </w:r>
-      <w:r>
-        <w:rPr>
-          <w:rFonts w:asciiTheme="majorHAnsi" w:hAnsiTheme="majorHAnsi" w:cstheme="majorHAnsi"/>
-          <w:rtl/>
-        </w:rPr>
-        <w:br/>
-      </w:r>
-      <w:r>
-        <w:rPr>
-          <w:rFonts w:asciiTheme="majorHAnsi" w:hAnsiTheme="majorHAnsi" w:cstheme="majorHAnsi" w:hint="cs"/>
-          <w:rtl/>
-        </w:rPr>
-        <w:t>דוגמא חלקית של פתרון אפשרי:</w:t>
+          <w:rFonts w:asciiTheme="majorHAnsi" w:hAnsiTheme="majorHAnsi" w:cstheme="majorHAnsi"/>
+          <w:highlight w:val="yellow"/>
+        </w:rPr>
+      </w:pPr>
+      <w:r>
+        <w:rPr>
+          <w:rFonts w:asciiTheme="majorHAnsi" w:hAnsiTheme="majorHAnsi" w:cs="Calibri Light"/>
+          <w:highlight w:val="yellow"/>
+          <w:rtl/>
+        </w:rPr>
+        <w:t>בנוסף, דיוק של 2 ספרות אחרי הנקודה הינו מספק.</w:t>
       </w:r>
     </w:p>
     <w:p>
@@ -18425,67 +18823,44 @@
         <w:spacing w:line="360" w:lineRule="auto"/>
         <w:rPr>
           <w:rFonts w:asciiTheme="majorHAnsi" w:hAnsiTheme="majorHAnsi" w:cstheme="majorHAnsi"/>
-        </w:rPr>
-      </w:pPr>
-      <w:r>
-        <w:rPr>
-          <w:rFonts w:ascii="Segoe UI Emoji" w:hAnsi="Segoe UI Emoji" w:cs="Helvetica"/>
-          <w:noProof/>
-          <w:color w:val="2458A1"/>
-        </w:rPr>
-        <w:drawing>
-          <wp:inline distT="0" distB="0" distL="0" distR="0" wp14:anchorId="2D40C085" wp14:editId="6C412A31">
-            <wp:extent cx="151765" cy="151765"/>
-            <wp:effectExtent l="0" t="0" r="635" b="635"/>
-            <wp:docPr id="1512768450" name="תמונה 1" descr="Writing Hand on Apple ">
-              <a:hlinkClick xmlns:a="http://schemas.openxmlformats.org/drawingml/2006/main" r:id="rId8"/>
-            </wp:docPr>
-            <wp:cNvGraphicFramePr>
-              <a:graphicFrameLocks xmlns:a="http://schemas.openxmlformats.org/drawingml/2006/main"/>
-            </wp:cNvGraphicFramePr>
-            <a:graphic xmlns:a="http://schemas.openxmlformats.org/drawingml/2006/main">
-              <a:graphicData uri="http://schemas.openxmlformats.org/drawingml/2006/picture">
-                <pic:pic xmlns:pic="http://schemas.openxmlformats.org/drawingml/2006/picture">
-                  <pic:nvPicPr>
-                    <pic:cNvPr id="0" name="Picture 4" descr="Writing Hand on Apple ">
-                      <a:hlinkClick r:id="rId8"/>
-                    </pic:cNvPr>
-                    <pic:cNvPicPr>
-                      <a:picLocks noChangeArrowheads="1"/>
-                    </pic:cNvPicPr>
-                  </pic:nvPicPr>
-                  <pic:blipFill>
-                    <a:blip r:embed="rId11" cstate="print">
-                      <a:extLst>
-                        <a:ext uri="{28A0092B-C50C-407E-A947-70E740481C1C}">
-                          <a14:useLocalDpi xmlns:a14="http://schemas.microsoft.com/office/drawing/2010/main" val="0"/>
-                        </a:ext>
-                      </a:extLst>
-                    </a:blip>
-                    <a:srcRect/>
-                    <a:stretch>
-                      <a:fillRect/>
-                    </a:stretch>
-                  </pic:blipFill>
-                  <pic:spPr bwMode="auto">
-                    <a:xfrm>
-                      <a:off x="0" y="0"/>
-                      <a:ext cx="151765" cy="151765"/>
-                    </a:xfrm>
-                    <a:prstGeom prst="rect">
-                      <a:avLst/>
-                    </a:prstGeom>
-                    <a:noFill/>
-                    <a:ln>
-                      <a:noFill/>
-                    </a:ln>
-                  </pic:spPr>
-                </pic:pic>
-              </a:graphicData>
-            </a:graphic>
-          </wp:inline>
-        </w:drawing>
-      </w:r>
+          <w:rtl/>
+        </w:rPr>
+      </w:pPr>
+      <w:hyperlink r:id="rId15" w:history="1">
+        <w:r>
+          <w:rPr>
+            <w:rFonts w:ascii="Segoe UI Emoji" w:hAnsi="Segoe UI Emoji" w:cs="Helvetica"/>
+            <w:noProof/>
+            <w:color w:val="2458A1"/>
+          </w:rPr>
+          <w:pict w14:anchorId="07CE19D5">
+            <v:shapetype id="_x0000_t75" coordsize="21600,21600" o:spt="75" o:preferrelative="t" path="m@4@5l@4@11@9@11@9@5xe" filled="f" stroked="f">
+              <v:stroke joinstyle="miter"/>
+              <v:formulas>
+                <v:f eqn="if lineDrawn pixelLineWidth 0"/>
+                <v:f eqn="sum @0 1 0"/>
+                <v:f eqn="sum 0 0 @1"/>
+                <v:f eqn="prod @2 1 2"/>
+                <v:f eqn="prod @3 21600 pixelWidth"/>
+                <v:f eqn="prod @3 21600 pixelHeight"/>
+                <v:f eqn="sum @0 0 1"/>
+                <v:f eqn="prod @6 1 2"/>
+                <v:f eqn="prod @7 21600 pixelWidth"/>
+                <v:f eqn="sum @8 21600 0"/>
+                <v:f eqn="prod @7 21600 pixelHeight"/>
+                <v:f eqn="sum @10 21600 0"/>
+              </v:formulas>
+              <v:path o:extrusionok="f" gradientshapeok="t" o:connecttype="rect"/>
+              <o:lock v:ext="edit" aspectratio="t"/>
+            </v:shapetype>
+            <v:shape id="תמונה 1" o:spid="_x0000_i1025" type="#_x0000_t75" alt="Writing Hand on Apple " href="https://emojipedia.org/apple/ios-14.6/writing-hand/" style="width:11.9pt;height:11.9pt;visibility:visible;mso-wrap-style:square" o:button="t">
+              <v:fill o:detectmouseclick="t"/>
+              <v:imagedata r:id="rId16" o:title="Writing Hand on Apple "/>
+              <o:lock v:ext="edit" aspectratio="f"/>
+            </v:shape>
+          </w:pict>
+        </w:r>
+      </w:hyperlink>
       <w:r>
         <w:rPr>
           <w:rtl/>
@@ -18497,13 +18872,104 @@
           <w:rFonts w:asciiTheme="majorHAnsi" w:hAnsiTheme="majorHAnsi" w:cstheme="majorHAnsi" w:hint="cs"/>
           <w:rtl/>
         </w:rPr>
-        <w:t>בנוסף לקוד עליכם לצרף להגשה היבשה את התצוגות של הפונקציות על הסביבה שניתנה בתרגיל</w:t>
-      </w:r>
-      <w:r>
-        <w:rPr>
-          <w:rFonts w:asciiTheme="majorHAnsi" w:hAnsiTheme="majorHAnsi" w:cstheme="majorHAnsi"/>
-        </w:rPr>
-        <w:t>.</w:t>
+        <w:t>בנוסף לקוד עליכם לצרף להגשה היבשה את התצוגות של הפונקציות על הסביבה שניתנה בתרג</w:t>
+      </w:r>
+      <w:r>
+        <w:rPr>
+          <w:rFonts w:asciiTheme="majorHAnsi" w:hAnsiTheme="majorHAnsi" w:cstheme="majorHAnsi" w:hint="cs"/>
+          <w:rtl/>
+        </w:rPr>
+        <w:t>יל.</w:t>
+      </w:r>
+    </w:p>
+    <w:p>
+      <w:pPr>
+        <w:bidi/>
+        <w:spacing w:line="360" w:lineRule="auto"/>
+        <w:rPr>
+          <w:rFonts w:asciiTheme="majorHAnsi" w:hAnsiTheme="majorHAnsi" w:cstheme="majorHAnsi" w:hint="cs"/>
+          <w:rtl/>
+        </w:rPr>
+      </w:pPr>
+      <w:r>
+        <w:rPr>
+          <w:rFonts w:asciiTheme="majorHAnsi" w:hAnsiTheme="majorHAnsi" w:cs="Calibri Light"/>
+          <w:highlight w:val="cyan"/>
+          <w:rtl/>
+        </w:rPr>
+        <w:t>רק על</w:t>
+      </w:r>
+      <w:r>
+        <w:rPr>
+          <w:rFonts w:asciiTheme="majorHAnsi" w:hAnsiTheme="majorHAnsi" w:cs="Calibri Light" w:hint="cs"/>
+          <w:highlight w:val="cyan"/>
+          <w:rtl/>
+        </w:rPr>
+        <w:t xml:space="preserve"> שתי </w:t>
+      </w:r>
+      <w:r>
+        <w:rPr>
+          <w:rFonts w:asciiTheme="majorHAnsi" w:hAnsiTheme="majorHAnsi" w:cs="Calibri Light"/>
+          <w:highlight w:val="cyan"/>
+          <w:rtl/>
+        </w:rPr>
+        <w:t>הפונקציות</w:t>
+      </w:r>
+      <w:r>
+        <w:rPr>
+          <w:rFonts w:asciiTheme="majorHAnsi" w:hAnsiTheme="majorHAnsi" w:cs="Calibri Light"/>
+          <w:highlight w:val="cyan"/>
+          <w:rtl/>
+        </w:rPr>
+        <w:t xml:space="preserve"> </w:t>
+      </w:r>
+      <w:r>
+        <w:rPr>
+          <w:rFonts w:asciiTheme="majorHAnsi" w:hAnsiTheme="majorHAnsi" w:cs="Calibri Light"/>
+          <w:highlight w:val="cyan"/>
+          <w:rtl/>
+        </w:rPr>
+        <w:t>האחרונות</w:t>
+      </w:r>
+      <w:r>
+        <w:rPr>
+          <w:rFonts w:asciiTheme="majorHAnsi" w:hAnsiTheme="majorHAnsi" w:cs="Calibri Light" w:hint="cs"/>
+          <w:highlight w:val="cyan"/>
+          <w:rtl/>
+        </w:rPr>
+        <w:t xml:space="preserve"> </w:t>
+      </w:r>
+      <w:proofErr w:type="spellStart"/>
+      <w:r>
+        <w:rPr>
+          <w:rFonts w:asciiTheme="majorHAnsi" w:hAnsiTheme="majorHAnsi" w:cstheme="majorHAnsi"/>
+          <w:highlight w:val="cyan"/>
+        </w:rPr>
+        <w:t>get_policy_for_different_rewards</w:t>
+      </w:r>
+      <w:proofErr w:type="spellEnd"/>
+      <w:r>
+        <w:rPr>
+          <w:rFonts w:asciiTheme="majorHAnsi" w:hAnsiTheme="majorHAnsi" w:cstheme="majorHAnsi"/>
+          <w:highlight w:val="cyan"/>
+        </w:rPr>
+        <w:t xml:space="preserve"> ,</w:t>
+      </w:r>
+      <w:proofErr w:type="spellStart"/>
+      <w:r>
+        <w:rPr>
+          <w:rFonts w:asciiTheme="majorHAnsi" w:hAnsiTheme="majorHAnsi" w:cstheme="majorHAnsi"/>
+          <w:highlight w:val="cyan"/>
+        </w:rPr>
+        <w:t>get_all_policies</w:t>
+      </w:r>
+      <w:proofErr w:type="spellEnd"/>
+      <w:r>
+        <w:rPr>
+          <w:rFonts w:asciiTheme="majorHAnsi" w:hAnsiTheme="majorHAnsi" w:cs="Calibri Light"/>
+          <w:rtl/>
+        </w:rPr>
+        <w:t xml:space="preserve"> </w:t>
       </w:r>
     </w:p>
     <w:p>
@@ -18592,6 +19058,7 @@
         <w:rPr>
           <w:rFonts w:asciiTheme="majorHAnsi" w:eastAsiaTheme="minorEastAsia" w:hAnsiTheme="majorHAnsi" w:cstheme="majorHAnsi"/>
         </w:rPr>
+        <w:lastRenderedPageBreak/>
         <w:t>main.py</w:t>
       </w:r>
       <w:r>
@@ -18850,53 +19317,49 @@
     <w:p>
       <w:pPr>
         <w:bidi/>
-        <w:spacing w:line="276" w:lineRule="auto"/>
+        <w:spacing w:line="360" w:lineRule="auto"/>
         <w:rPr>
           <w:rFonts w:asciiTheme="majorHAnsi" w:hAnsiTheme="majorHAnsi" w:cstheme="majorHAnsi"/>
           <w:b/>
           <w:bCs/>
-          <w:rtl/>
+          <w:color w:val="2F5496" w:themeColor="accent1" w:themeShade="BF"/>
+          <w:sz w:val="40"/>
+          <w:szCs w:val="48"/>
+          <w:u w:val="single"/>
+          <w:rtl/>
+          <w:lang w:val="en-GB"/>
         </w:rPr>
       </w:pPr>
     </w:p>
     <w:p>
       <w:pPr>
-        <w:bidi/>
-        <w:spacing w:line="276" w:lineRule="auto"/>
-        <w:ind w:left="360"/>
+        <w:spacing w:after="160" w:line="259" w:lineRule="auto"/>
         <w:rPr>
           <w:rFonts w:asciiTheme="majorHAnsi" w:hAnsiTheme="majorHAnsi" w:cstheme="majorHAnsi"/>
           <w:b/>
           <w:bCs/>
-          <w:rtl/>
-        </w:rPr>
-      </w:pPr>
-    </w:p>
-    <w:p>
-      <w:pPr>
-        <w:bidi/>
-        <w:spacing w:line="276" w:lineRule="auto"/>
-        <w:ind w:left="360"/>
+          <w:color w:val="2F5496" w:themeColor="accent1" w:themeShade="BF"/>
+          <w:sz w:val="40"/>
+          <w:szCs w:val="48"/>
+          <w:u w:val="single"/>
+          <w:rtl/>
+          <w:lang w:val="en-GB"/>
+        </w:rPr>
+      </w:pPr>
+      <w:r>
         <w:rPr>
           <w:rFonts w:asciiTheme="majorHAnsi" w:hAnsiTheme="majorHAnsi" w:cstheme="majorHAnsi"/>
           <w:b/>
           <w:bCs/>
-          <w:rtl/>
-        </w:rPr>
-      </w:pPr>
-    </w:p>
-    <w:p>
-      <w:pPr>
-        <w:bidi/>
-        <w:spacing w:line="276" w:lineRule="auto"/>
-        <w:ind w:left="360"/>
-        <w:rPr>
-          <w:rFonts w:asciiTheme="majorHAnsi" w:hAnsiTheme="majorHAnsi" w:cstheme="majorHAnsi"/>
-          <w:b/>
-          <w:bCs/>
-          <w:rtl/>
-        </w:rPr>
-      </w:pPr>
+          <w:color w:val="2F5496" w:themeColor="accent1" w:themeShade="BF"/>
+          <w:sz w:val="40"/>
+          <w:szCs w:val="48"/>
+          <w:u w:val="single"/>
+          <w:rtl/>
+          <w:lang w:val="en-GB"/>
+        </w:rPr>
+        <w:br w:type="page"/>
+      </w:r>
     </w:p>
     <w:p>
       <w:pPr>
@@ -19033,7 +19496,7 @@
                     </pic:cNvPicPr>
                   </pic:nvPicPr>
                   <pic:blipFill>
-                    <a:blip r:embed="rId15">
+                    <a:blip r:embed="rId17">
                       <a:extLst>
                         <a:ext uri="{28A0092B-C50C-407E-A947-70E740481C1C}">
                           <a14:useLocalDpi xmlns:a14="http://schemas.microsoft.com/office/drawing/2010/main" val="0"/>
@@ -20842,7 +21305,7 @@
                     <pic:cNvPicPr/>
                   </pic:nvPicPr>
                   <pic:blipFill>
-                    <a:blip r:embed="rId16"/>
+                    <a:blip r:embed="rId18"/>
                     <a:stretch>
                       <a:fillRect/>
                     </a:stretch>
@@ -28419,7 +28882,7 @@
           <w:noProof/>
         </w:rPr>
         <w:drawing>
-          <wp:anchor distT="0" distB="0" distL="114300" distR="114300" simplePos="0" relativeHeight="251677696" behindDoc="1" locked="0" layoutInCell="1" allowOverlap="1" wp14:anchorId="3384E81B" wp14:editId="555541DF">
+          <wp:anchor distT="0" distB="0" distL="114300" distR="114300" simplePos="0" relativeHeight="251677696" behindDoc="1" locked="0" layoutInCell="1" allowOverlap="1" wp14:anchorId="3384E81B" wp14:editId="05650E12">
             <wp:simplePos x="0" y="0"/>
             <wp:positionH relativeFrom="column">
               <wp:posOffset>1101304</wp:posOffset>
@@ -28440,7 +28903,7 @@
               </wp:wrapPolygon>
             </wp:wrapTight>
             <wp:docPr id="16" name="Picture 16" descr="Writing Hand on Apple ">
-              <a:hlinkClick xmlns:a="http://schemas.openxmlformats.org/drawingml/2006/main" r:id="rId10"/>
+              <a:hlinkClick xmlns:a="http://schemas.openxmlformats.org/drawingml/2006/main" r:id="rId15"/>
             </wp:docPr>
             <wp:cNvGraphicFramePr>
               <a:graphicFrameLocks xmlns:a="http://schemas.openxmlformats.org/drawingml/2006/main" noChangeAspect="1"/>
@@ -28450,14 +28913,14 @@
                 <pic:pic xmlns:pic="http://schemas.openxmlformats.org/drawingml/2006/picture">
                   <pic:nvPicPr>
                     <pic:cNvPr id="0" name="Picture 12" descr="Writing Hand on Apple ">
-                      <a:hlinkClick r:id="rId8"/>
+                      <a:hlinkClick r:id="rId10"/>
                     </pic:cNvPr>
                     <pic:cNvPicPr>
                       <a:picLocks noChangeAspect="1" noChangeArrowheads="1"/>
                     </pic:cNvPicPr>
                   </pic:nvPicPr>
                   <pic:blipFill>
-                    <a:blip r:embed="rId17" cstate="print">
+                    <a:blip r:embed="rId19" cstate="print">
                       <a:extLst>
                         <a:ext uri="{28A0092B-C50C-407E-A947-70E740481C1C}">
                           <a14:useLocalDpi xmlns:a14="http://schemas.microsoft.com/office/drawing/2010/main" val="0"/>
@@ -28664,7 +29127,7 @@
           <w:rtl/>
         </w:rPr>
         <w:drawing>
-          <wp:anchor distT="0" distB="0" distL="114300" distR="114300" simplePos="0" relativeHeight="251678720" behindDoc="1" locked="0" layoutInCell="1" allowOverlap="1" wp14:anchorId="0CC91599" wp14:editId="5F68DF8E">
+          <wp:anchor distT="0" distB="0" distL="114300" distR="114300" simplePos="0" relativeHeight="251678720" behindDoc="1" locked="0" layoutInCell="1" allowOverlap="1" wp14:anchorId="0CC91599" wp14:editId="09C92A36">
             <wp:simplePos x="0" y="0"/>
             <wp:positionH relativeFrom="column">
               <wp:posOffset>5412105</wp:posOffset>
@@ -28702,7 +29165,7 @@
                     </pic:cNvPicPr>
                   </pic:nvPicPr>
                   <pic:blipFill>
-                    <a:blip r:embed="rId18" cstate="print">
+                    <a:blip r:embed="rId20" cstate="print">
                       <a:extLst>
                         <a:ext uri="{28A0092B-C50C-407E-A947-70E740481C1C}">
                           <a14:useLocalDpi xmlns:a14="http://schemas.microsoft.com/office/drawing/2010/main" val="0"/>
@@ -29340,7 +29803,7 @@
           <w:noProof/>
         </w:rPr>
         <w:drawing>
-          <wp:anchor distT="0" distB="0" distL="114300" distR="114300" simplePos="0" relativeHeight="251679744" behindDoc="1" locked="0" layoutInCell="1" allowOverlap="1" wp14:anchorId="194E547E" wp14:editId="2C15E7C3">
+          <wp:anchor distT="0" distB="0" distL="114300" distR="114300" simplePos="0" relativeHeight="251679744" behindDoc="1" locked="0" layoutInCell="1" allowOverlap="1" wp14:anchorId="194E547E" wp14:editId="6A34E1D9">
             <wp:simplePos x="0" y="0"/>
             <wp:positionH relativeFrom="column">
               <wp:posOffset>5700395</wp:posOffset>
@@ -29361,7 +29824,7 @@
               </wp:wrapPolygon>
             </wp:wrapTight>
             <wp:docPr id="5" name="Picture 5" descr="Writing Hand on Apple ">
-              <a:hlinkClick xmlns:a="http://schemas.openxmlformats.org/drawingml/2006/main" r:id="rId8"/>
+              <a:hlinkClick xmlns:a="http://schemas.openxmlformats.org/drawingml/2006/main" r:id="rId15"/>
             </wp:docPr>
             <wp:cNvGraphicFramePr>
               <a:graphicFrameLocks xmlns:a="http://schemas.openxmlformats.org/drawingml/2006/main" noChangeAspect="1"/>
@@ -29371,14 +29834,14 @@
                 <pic:pic xmlns:pic="http://schemas.openxmlformats.org/drawingml/2006/picture">
                   <pic:nvPicPr>
                     <pic:cNvPr id="0" name="Picture 14" descr="Writing Hand on Apple ">
-                      <a:hlinkClick r:id="rId10"/>
+                      <a:hlinkClick r:id="rId15"/>
                     </pic:cNvPr>
                     <pic:cNvPicPr>
                       <a:picLocks noChangeAspect="1" noChangeArrowheads="1"/>
                     </pic:cNvPicPr>
                   </pic:nvPicPr>
                   <pic:blipFill>
-                    <a:blip r:embed="rId18" cstate="print">
+                    <a:blip r:embed="rId20" cstate="print">
                       <a:extLst>
                         <a:ext uri="{28A0092B-C50C-407E-A947-70E740481C1C}">
                           <a14:useLocalDpi xmlns:a14="http://schemas.microsoft.com/office/drawing/2010/main" val="0"/>
@@ -29412,8 +29875,8 @@
           </wp:anchor>
         </w:drawing>
       </w:r>
-      <w:hyperlink r:id="rId19" w:history="1">
-        <w:hyperlink r:id="rId20" w:history="1"/>
+      <w:hyperlink r:id="rId21" w:history="1">
+        <w:hyperlink r:id="rId22" w:history="1"/>
       </w:hyperlink>
       <w:r>
         <w:rPr>
@@ -29504,7 +29967,7 @@
           <w:noProof/>
         </w:rPr>
         <w:drawing>
-          <wp:anchor distT="0" distB="0" distL="114300" distR="114300" simplePos="0" relativeHeight="251680768" behindDoc="1" locked="0" layoutInCell="1" allowOverlap="1" wp14:anchorId="6D0C2B4E" wp14:editId="201A4D58">
+          <wp:anchor distT="0" distB="0" distL="114300" distR="114300" simplePos="0" relativeHeight="251680768" behindDoc="1" locked="0" layoutInCell="1" allowOverlap="1" wp14:anchorId="6D0C2B4E" wp14:editId="1E9F8EC5">
             <wp:simplePos x="0" y="0"/>
             <wp:positionH relativeFrom="column">
               <wp:posOffset>5695315</wp:posOffset>
@@ -29525,7 +29988,7 @@
               </wp:wrapPolygon>
             </wp:wrapTight>
             <wp:docPr id="4" name="Picture 4" descr="Writing Hand on Apple ">
-              <a:hlinkClick xmlns:a="http://schemas.openxmlformats.org/drawingml/2006/main" r:id="rId20"/>
+              <a:hlinkClick xmlns:a="http://schemas.openxmlformats.org/drawingml/2006/main" r:id="rId21"/>
             </wp:docPr>
             <wp:cNvGraphicFramePr>
               <a:graphicFrameLocks xmlns:a="http://schemas.openxmlformats.org/drawingml/2006/main" noChangeAspect="1"/>
@@ -29535,14 +29998,14 @@
                 <pic:pic xmlns:pic="http://schemas.openxmlformats.org/drawingml/2006/picture">
                   <pic:nvPicPr>
                     <pic:cNvPr id="0" name="Picture 15" descr="Writing Hand on Apple ">
-                      <a:hlinkClick r:id="rId20"/>
+                      <a:hlinkClick r:id="rId15"/>
                     </pic:cNvPr>
                     <pic:cNvPicPr>
                       <a:picLocks noChangeAspect="1" noChangeArrowheads="1"/>
                     </pic:cNvPicPr>
                   </pic:nvPicPr>
                   <pic:blipFill>
-                    <a:blip r:embed="rId18" cstate="print">
+                    <a:blip r:embed="rId20" cstate="print">
                       <a:extLst>
                         <a:ext uri="{28A0092B-C50C-407E-A947-70E740481C1C}">
                           <a14:useLocalDpi xmlns:a14="http://schemas.microsoft.com/office/drawing/2010/main" val="0"/>
@@ -29620,7 +30083,7 @@
           <w:noProof/>
         </w:rPr>
         <w:drawing>
-          <wp:anchor distT="0" distB="0" distL="114300" distR="114300" simplePos="0" relativeHeight="251682816" behindDoc="1" locked="0" layoutInCell="1" allowOverlap="1" wp14:anchorId="187DBFEF" wp14:editId="2CADBC37">
+          <wp:anchor distT="0" distB="0" distL="114300" distR="114300" simplePos="0" relativeHeight="251682816" behindDoc="1" locked="0" layoutInCell="1" allowOverlap="1" wp14:anchorId="187DBFEF" wp14:editId="5FDF8FE1">
             <wp:simplePos x="0" y="0"/>
             <wp:positionH relativeFrom="column">
               <wp:posOffset>5357495</wp:posOffset>
@@ -29641,7 +30104,7 @@
               </wp:wrapPolygon>
             </wp:wrapTight>
             <wp:docPr id="2" name="Picture 2" descr="Writing Hand on Apple ">
-              <a:hlinkClick xmlns:a="http://schemas.openxmlformats.org/drawingml/2006/main" r:id="rId20"/>
+              <a:hlinkClick xmlns:a="http://schemas.openxmlformats.org/drawingml/2006/main" r:id="rId15"/>
             </wp:docPr>
             <wp:cNvGraphicFramePr>
               <a:graphicFrameLocks xmlns:a="http://schemas.openxmlformats.org/drawingml/2006/main" noChangeAspect="1"/>
@@ -29651,14 +30114,14 @@
                 <pic:pic xmlns:pic="http://schemas.openxmlformats.org/drawingml/2006/picture">
                   <pic:nvPicPr>
                     <pic:cNvPr id="0" name="Picture 15" descr="Writing Hand on Apple ">
-                      <a:hlinkClick r:id="rId20"/>
+                      <a:hlinkClick r:id="rId15"/>
                     </pic:cNvPr>
                     <pic:cNvPicPr>
                       <a:picLocks noChangeAspect="1" noChangeArrowheads="1"/>
                     </pic:cNvPicPr>
                   </pic:nvPicPr>
                   <pic:blipFill>
-                    <a:blip r:embed="rId18" cstate="print">
+                    <a:blip r:embed="rId20" cstate="print">
                       <a:extLst>
                         <a:ext uri="{28A0092B-C50C-407E-A947-70E740481C1C}">
                           <a14:useLocalDpi xmlns:a14="http://schemas.microsoft.com/office/drawing/2010/main" val="0"/>
@@ -32345,7 +32808,7 @@
                     </pic:cNvPicPr>
                   </pic:nvPicPr>
                   <pic:blipFill>
-                    <a:blip r:embed="rId21">
+                    <a:blip r:embed="rId23">
                       <a:extLst>
                         <a:ext uri="{28A0092B-C50C-407E-A947-70E740481C1C}">
                           <a14:useLocalDpi xmlns:a14="http://schemas.microsoft.com/office/drawing/2010/main" val="0"/>
@@ -33377,7 +33840,7 @@
           <w:lang w:val="he-IL"/>
         </w:rPr>
         <w:drawing>
-          <wp:inline distT="0" distB="0" distL="0" distR="0" wp14:anchorId="19130147" wp14:editId="1C7AC394">
+          <wp:inline distT="0" distB="0" distL="0" distR="0" wp14:anchorId="19130147" wp14:editId="28BC6E48">
             <wp:extent cx="1694180" cy="2731770"/>
             <wp:effectExtent l="0" t="0" r="1270" b="0"/>
             <wp:docPr id="1876965979" name="תמונה 5"/>
@@ -33394,7 +33857,7 @@
                     </pic:cNvPicPr>
                   </pic:nvPicPr>
                   <pic:blipFill>
-                    <a:blip r:embed="rId22" cstate="print">
+                    <a:blip r:embed="rId24" cstate="print">
                       <a:extLst>
                         <a:ext uri="{28A0092B-C50C-407E-A947-70E740481C1C}">
                           <a14:useLocalDpi xmlns:a14="http://schemas.microsoft.com/office/drawing/2010/main" val="0"/>
@@ -34537,7 +35000,7 @@
                     </pic:cNvPicPr>
                   </pic:nvPicPr>
                   <pic:blipFill>
-                    <a:blip r:embed="rId23">
+                    <a:blip r:embed="rId25">
                       <a:extLst>
                         <a:ext uri="{28A0092B-C50C-407E-A947-70E740481C1C}">
                           <a14:useLocalDpi xmlns:a14="http://schemas.microsoft.com/office/drawing/2010/main" val="0"/>
@@ -37591,15 +38054,6 @@
   </w:num>
   <w:num w:numId="31" w16cid:durableId="708190230">
     <w:abstractNumId w:val="14"/>
-    <w:lvlOverride w:ilvl="0"/>
-    <w:lvlOverride w:ilvl="1"/>
-    <w:lvlOverride w:ilvl="2"/>
-    <w:lvlOverride w:ilvl="3"/>
-    <w:lvlOverride w:ilvl="4"/>
-    <w:lvlOverride w:ilvl="5"/>
-    <w:lvlOverride w:ilvl="6"/>
-    <w:lvlOverride w:ilvl="7"/>
-    <w:lvlOverride w:ilvl="8"/>
   </w:num>
   <w:numIdMacAtCleanup w:val="8"/>
 </w:numbering>
@@ -38848,6 +39302,26 @@
 </a:theme>
 </file>
 
+<file path=word/webextensions/taskpanes.xml><?xml version="1.0" encoding="utf-8"?>
+<wetp:taskpanes xmlns:wetp="http://schemas.microsoft.com/office/webextensions/taskpanes/2010/11">
+  <wetp:taskpane dockstate="right" visibility="0" width="525" row="0">
+    <wetp:webextensionref xmlns:r="http://schemas.openxmlformats.org/officeDocument/2006/relationships" r:id="rId1"/>
+  </wetp:taskpane>
+</wetp:taskpanes>
+</file>
+
+<file path=word/webextensions/webextension1.xml><?xml version="1.0" encoding="utf-8"?>
+<we:webextension xmlns:we="http://schemas.microsoft.com/office/webextensions/webextension/2010/11" id="{25322597-C3B8-4C96-8B60-EECE19DAC37F}">
+  <we:reference id="wa104380848" version="2.1.0.1" store="en-US" storeType="OMEX"/>
+  <we:alternateReferences>
+    <we:reference id="WA104380848" version="2.1.0.1" store="" storeType="OMEX"/>
+  </we:alternateReferences>
+  <we:properties/>
+  <we:bindings/>
+  <we:snapshot xmlns:r="http://schemas.openxmlformats.org/officeDocument/2006/relationships"/>
+</we:webextension>
+</file>
+
 <file path=customXml/item1.xml><?xml version="1.0" encoding="utf-8"?>
 <b:Sources xmlns:b="http://schemas.openxmlformats.org/officeDocument/2006/bibliography" xmlns="http://schemas.openxmlformats.org/officeDocument/2006/bibliography" SelectedStyle="\APASixthEditionOfficeOnline.xsl" StyleName="APA" Version="6"/>
 </file>

</xml_diff>

<commit_message>
add U and screenshots
</commit_message>
<xml_diff>
--- a/HW3_winter23-24-Hebrew.docx
+++ b/HW3_winter23-24-Hebrew.docx
@@ -16160,6 +16160,7 @@
         <w:rPr>
           <w:rFonts w:asciiTheme="majorHAnsi" w:eastAsiaTheme="minorEastAsia" w:hAnsiTheme="majorHAnsi" w:cstheme="majorHAnsi"/>
           <w:color w:val="FF0000"/>
+          <w:rtl/>
         </w:rPr>
       </w:pPr>
       <w:r>
@@ -16348,8 +16349,381 @@
     </w:p>
     <w:p>
       <w:pPr>
+        <w:bidi/>
+        <w:spacing w:line="360" w:lineRule="auto"/>
+        <w:rPr>
+          <w:rFonts w:asciiTheme="majorHAnsi" w:eastAsiaTheme="minorEastAsia" w:hAnsiTheme="majorHAnsi" w:cstheme="majorHAnsi"/>
+          <w:color w:val="FF0000"/>
+          <w:rtl/>
+        </w:rPr>
+      </w:pPr>
+    </w:p>
+    <w:p>
+      <w:pPr>
         <w:spacing w:after="160" w:line="259" w:lineRule="auto"/>
         <w:rPr>
+          <w:rFonts w:asciiTheme="majorHAnsi" w:eastAsiaTheme="minorEastAsia" w:hAnsiTheme="majorHAnsi" w:cstheme="majorHAnsi"/>
+          <w:color w:val="FF0000"/>
+          <w:rtl/>
+        </w:rPr>
+      </w:pPr>
+      <w:r>
+        <w:rPr>
+          <w:rFonts w:asciiTheme="majorHAnsi" w:eastAsiaTheme="minorEastAsia" w:hAnsiTheme="majorHAnsi" w:cstheme="majorHAnsi"/>
+          <w:color w:val="FF0000"/>
+          <w:rtl/>
+        </w:rPr>
+        <w:br w:type="page"/>
+      </w:r>
+    </w:p>
+    <w:p>
+      <w:pPr>
+        <w:bidi/>
+        <w:spacing w:line="360" w:lineRule="auto"/>
+        <w:rPr>
+          <w:rFonts w:asciiTheme="majorHAnsi" w:eastAsiaTheme="minorEastAsia" w:hAnsiTheme="majorHAnsi" w:cstheme="majorHAnsi"/>
+          <w:color w:val="FF0000"/>
+          <w:rtl/>
+        </w:rPr>
+      </w:pPr>
+      <w:r>
+        <w:rPr>
+          <w:rFonts w:asciiTheme="majorHAnsi" w:eastAsiaTheme="minorEastAsia" w:hAnsiTheme="majorHAnsi" w:cstheme="majorHAnsi" w:hint="cs"/>
+          <w:color w:val="7030A0"/>
+          <w:rtl/>
+        </w:rPr>
+        <w:lastRenderedPageBreak/>
+        <w:t>צילומים מה</w:t>
+      </w:r>
+      <w:r>
+        <w:rPr>
+          <w:rFonts w:asciiTheme="majorHAnsi" w:eastAsiaTheme="minorEastAsia" w:hAnsiTheme="majorHAnsi" w:cstheme="majorHAnsi" w:hint="cs"/>
+          <w:color w:val="7030A0"/>
+          <w:rtl/>
+        </w:rPr>
+        <w:t>רטוב:</w:t>
+      </w:r>
+    </w:p>
+    <w:p>
+      <w:pPr>
+        <w:bidi/>
+        <w:spacing w:line="360" w:lineRule="auto"/>
+        <w:rPr>
+          <w:rFonts w:asciiTheme="majorHAnsi" w:eastAsiaTheme="minorEastAsia" w:hAnsiTheme="majorHAnsi" w:cstheme="majorHAnsi"/>
+          <w:color w:val="7030A0"/>
+          <w:rtl/>
+        </w:rPr>
+      </w:pPr>
+      <w:r>
+        <w:rPr>
+          <w:rFonts w:asciiTheme="majorHAnsi" w:eastAsiaTheme="minorEastAsia" w:hAnsiTheme="majorHAnsi" w:cstheme="majorHAnsi"/>
+          <w:color w:val="FF0000"/>
+          <w:rtl/>
+        </w:rPr>
+        <w:br/>
+      </w:r>
+      <w:proofErr w:type="spellStart"/>
+      <w:r>
+        <w:rPr>
+          <w:rFonts w:asciiTheme="majorHAnsi" w:hAnsiTheme="majorHAnsi" w:cstheme="majorHAnsi"/>
+        </w:rPr>
+        <w:t>g</w:t>
+      </w:r>
+      <w:r>
+        <w:rPr>
+          <w:rFonts w:asciiTheme="majorHAnsi" w:hAnsiTheme="majorHAnsi" w:cstheme="majorHAnsi"/>
+          <w:color w:val="7030A0"/>
+        </w:rPr>
+        <w:t>et_all_policies</w:t>
+      </w:r>
+      <w:proofErr w:type="spellEnd"/>
+      <w:r>
+        <w:rPr>
+          <w:rFonts w:asciiTheme="majorHAnsi" w:hAnsiTheme="majorHAnsi" w:cstheme="majorHAnsi" w:hint="cs"/>
+          <w:color w:val="7030A0"/>
+          <w:rtl/>
+        </w:rPr>
+        <w:t xml:space="preserve"> עבור וקטור </w:t>
+      </w:r>
+      <w:r>
+        <w:rPr>
+          <w:rFonts w:asciiTheme="majorHAnsi" w:hAnsiTheme="majorHAnsi" w:cstheme="majorHAnsi"/>
+          <w:color w:val="7030A0"/>
+        </w:rPr>
+        <w:t>U</w:t>
+      </w:r>
+      <w:r>
+        <w:rPr>
+          <w:rFonts w:asciiTheme="majorHAnsi" w:hAnsiTheme="majorHAnsi" w:cstheme="majorHAnsi" w:hint="cs"/>
+          <w:color w:val="7030A0"/>
+          <w:rtl/>
+        </w:rPr>
+        <w:t xml:space="preserve"> הנתון:</w:t>
+      </w:r>
+      <w:r>
+        <w:rPr>
+          <w:rFonts w:asciiTheme="majorHAnsi" w:hAnsiTheme="majorHAnsi" w:cstheme="majorHAnsi"/>
+          <w:color w:val="7030A0"/>
+          <w:rtl/>
+        </w:rPr>
+        <w:br/>
+      </w:r>
+    </w:p>
+    <w:p>
+      <w:pPr>
+        <w:bidi/>
+        <w:spacing w:line="360" w:lineRule="auto"/>
+        <w:rPr>
+          <w:rFonts w:asciiTheme="majorHAnsi" w:eastAsiaTheme="minorEastAsia" w:hAnsiTheme="majorHAnsi" w:cstheme="majorHAnsi"/>
+          <w:color w:val="7030A0"/>
+          <w:rtl/>
+        </w:rPr>
+      </w:pPr>
+    </w:p>
+    <w:p>
+      <w:pPr>
+        <w:bidi/>
+        <w:spacing w:line="360" w:lineRule="auto"/>
+        <w:rPr>
+          <w:rFonts w:asciiTheme="majorHAnsi" w:eastAsiaTheme="minorEastAsia" w:hAnsiTheme="majorHAnsi" w:cstheme="majorHAnsi"/>
+          <w:color w:val="FF0000"/>
+          <w:rtl/>
+        </w:rPr>
+      </w:pPr>
+      <w:proofErr w:type="spellStart"/>
+      <w:r>
+        <w:rPr>
+          <w:rFonts w:asciiTheme="majorHAnsi" w:hAnsiTheme="majorHAnsi" w:cstheme="majorHAnsi"/>
+          <w:color w:val="7030A0"/>
+        </w:rPr>
+        <w:t>get_policy_for_different_rewards</w:t>
+      </w:r>
+      <w:proofErr w:type="spellEnd"/>
+      <w:r>
+        <w:rPr>
+          <w:rFonts w:asciiTheme="majorHAnsi" w:eastAsiaTheme="minorEastAsia" w:hAnsiTheme="majorHAnsi" w:cstheme="majorHAnsi" w:hint="cs"/>
+          <w:color w:val="7030A0"/>
+          <w:rtl/>
+        </w:rPr>
+        <w:t>:</w:t>
+      </w:r>
+      <w:r>
+        <w:rPr>
+          <w:rFonts w:asciiTheme="majorHAnsi" w:eastAsiaTheme="minorEastAsia" w:hAnsiTheme="majorHAnsi" w:cstheme="majorHAnsi"/>
+          <w:color w:val="7030A0"/>
+          <w:rtl/>
+        </w:rPr>
+        <w:br/>
+      </w:r>
+      <w:r>
+        <w:rPr>
+          <w:rFonts w:asciiTheme="majorHAnsi" w:eastAsiaTheme="minorEastAsia" w:hAnsiTheme="majorHAnsi" w:cs="Calibri Light"/>
+          <w:color w:val="FF0000"/>
+          <w:rtl/>
+        </w:rPr>
+        <w:drawing>
+          <wp:inline distT="0" distB="0" distL="0" distR="0" wp14:anchorId="1D9B9DED" wp14:editId="76065939">
+            <wp:extent cx="2819794" cy="5201376"/>
+            <wp:effectExtent l="0" t="0" r="0" b="0"/>
+            <wp:docPr id="615863128" name="Picture 1"/>
+            <wp:cNvGraphicFramePr>
+              <a:graphicFrameLocks xmlns:a="http://schemas.openxmlformats.org/drawingml/2006/main" noChangeAspect="1"/>
+            </wp:cNvGraphicFramePr>
+            <a:graphic xmlns:a="http://schemas.openxmlformats.org/drawingml/2006/main">
+              <a:graphicData uri="http://schemas.openxmlformats.org/drawingml/2006/picture">
+                <pic:pic xmlns:pic="http://schemas.openxmlformats.org/drawingml/2006/picture">
+                  <pic:nvPicPr>
+                    <pic:cNvPr id="615863128" name=""/>
+                    <pic:cNvPicPr/>
+                  </pic:nvPicPr>
+                  <pic:blipFill>
+                    <a:blip r:embed="rId13"/>
+                    <a:stretch>
+                      <a:fillRect/>
+                    </a:stretch>
+                  </pic:blipFill>
+                  <pic:spPr>
+                    <a:xfrm>
+                      <a:off x="0" y="0"/>
+                      <a:ext cx="2819794" cy="5201376"/>
+                    </a:xfrm>
+                    <a:prstGeom prst="rect">
+                      <a:avLst/>
+                    </a:prstGeom>
+                  </pic:spPr>
+                </pic:pic>
+              </a:graphicData>
+            </a:graphic>
+          </wp:inline>
+        </w:drawing>
+      </w:r>
+    </w:p>
+    <w:p>
+      <w:pPr>
+        <w:bidi/>
+        <w:spacing w:line="360" w:lineRule="auto"/>
+        <w:rPr>
+          <w:rFonts w:asciiTheme="majorHAnsi" w:eastAsiaTheme="minorEastAsia" w:hAnsiTheme="majorHAnsi" w:cstheme="majorHAnsi" w:hint="cs"/>
+          <w:color w:val="FF0000"/>
+          <w:rtl/>
+        </w:rPr>
+      </w:pPr>
+      <w:r>
+        <w:rPr>
+          <w:rFonts w:asciiTheme="majorHAnsi" w:eastAsiaTheme="minorEastAsia" w:hAnsiTheme="majorHAnsi" w:cs="Calibri Light"/>
+          <w:color w:val="FF0000"/>
+          <w:rtl/>
+        </w:rPr>
+        <w:lastRenderedPageBreak/>
+        <w:drawing>
+          <wp:inline distT="0" distB="0" distL="0" distR="0" wp14:anchorId="06022A98" wp14:editId="1C28C6AA">
+            <wp:extent cx="2867425" cy="6287377"/>
+            <wp:effectExtent l="0" t="0" r="9525" b="0"/>
+            <wp:docPr id="1383122214" name="Picture 1" descr="A screenshot of a computer program&#10;&#10;Description automatically generated"/>
+            <wp:cNvGraphicFramePr>
+              <a:graphicFrameLocks xmlns:a="http://schemas.openxmlformats.org/drawingml/2006/main" noChangeAspect="1"/>
+            </wp:cNvGraphicFramePr>
+            <a:graphic xmlns:a="http://schemas.openxmlformats.org/drawingml/2006/main">
+              <a:graphicData uri="http://schemas.openxmlformats.org/drawingml/2006/picture">
+                <pic:pic xmlns:pic="http://schemas.openxmlformats.org/drawingml/2006/picture">
+                  <pic:nvPicPr>
+                    <pic:cNvPr id="1383122214" name="Picture 1" descr="A screenshot of a computer program&#10;&#10;Description automatically generated"/>
+                    <pic:cNvPicPr/>
+                  </pic:nvPicPr>
+                  <pic:blipFill>
+                    <a:blip r:embed="rId14"/>
+                    <a:stretch>
+                      <a:fillRect/>
+                    </a:stretch>
+                  </pic:blipFill>
+                  <pic:spPr>
+                    <a:xfrm>
+                      <a:off x="0" y="0"/>
+                      <a:ext cx="2867425" cy="6287377"/>
+                    </a:xfrm>
+                    <a:prstGeom prst="rect">
+                      <a:avLst/>
+                    </a:prstGeom>
+                  </pic:spPr>
+                </pic:pic>
+              </a:graphicData>
+            </a:graphic>
+          </wp:inline>
+        </w:drawing>
+      </w:r>
+      <w:r>
+        <w:rPr>
+          <w:rFonts w:asciiTheme="majorHAnsi" w:eastAsiaTheme="minorEastAsia" w:hAnsiTheme="majorHAnsi" w:cstheme="majorHAnsi"/>
+          <w:color w:val="FF0000"/>
+          <w:rtl/>
+        </w:rPr>
+        <w:br/>
+      </w:r>
+      <w:r>
+        <w:rPr>
+          <w:rFonts w:asciiTheme="majorHAnsi" w:eastAsiaTheme="minorEastAsia" w:hAnsiTheme="majorHAnsi" w:cs="Calibri Light"/>
+          <w:color w:val="FF0000"/>
+          <w:rtl/>
+        </w:rPr>
+        <w:drawing>
+          <wp:inline distT="0" distB="0" distL="0" distR="0" wp14:anchorId="39D2E3A9" wp14:editId="6A74AE46">
+            <wp:extent cx="3038899" cy="1009791"/>
+            <wp:effectExtent l="0" t="0" r="9525" b="0"/>
+            <wp:docPr id="392995364" name="Picture 1" descr="A black background with white text&#10;&#10;Description automatically generated"/>
+            <wp:cNvGraphicFramePr>
+              <a:graphicFrameLocks xmlns:a="http://schemas.openxmlformats.org/drawingml/2006/main" noChangeAspect="1"/>
+            </wp:cNvGraphicFramePr>
+            <a:graphic xmlns:a="http://schemas.openxmlformats.org/drawingml/2006/main">
+              <a:graphicData uri="http://schemas.openxmlformats.org/drawingml/2006/picture">
+                <pic:pic xmlns:pic="http://schemas.openxmlformats.org/drawingml/2006/picture">
+                  <pic:nvPicPr>
+                    <pic:cNvPr id="392995364" name="Picture 1" descr="A black background with white text&#10;&#10;Description automatically generated"/>
+                    <pic:cNvPicPr/>
+                  </pic:nvPicPr>
+                  <pic:blipFill>
+                    <a:blip r:embed="rId15"/>
+                    <a:stretch>
+                      <a:fillRect/>
+                    </a:stretch>
+                  </pic:blipFill>
+                  <pic:spPr>
+                    <a:xfrm>
+                      <a:off x="0" y="0"/>
+                      <a:ext cx="3038899" cy="1009791"/>
+                    </a:xfrm>
+                    <a:prstGeom prst="rect">
+                      <a:avLst/>
+                    </a:prstGeom>
+                  </pic:spPr>
+                </pic:pic>
+              </a:graphicData>
+            </a:graphic>
+          </wp:inline>
+        </w:drawing>
+      </w:r>
+      <w:r>
+        <w:rPr>
+          <w:rFonts w:asciiTheme="majorHAnsi" w:eastAsiaTheme="minorEastAsia" w:hAnsiTheme="majorHAnsi" w:cstheme="majorHAnsi"/>
+          <w:color w:val="FF0000"/>
+          <w:rtl/>
+        </w:rPr>
+        <w:br/>
+      </w:r>
+      <w:r>
+        <w:rPr>
+          <w:rFonts w:asciiTheme="majorHAnsi" w:eastAsiaTheme="minorEastAsia" w:hAnsiTheme="majorHAnsi" w:cs="Calibri Light"/>
+          <w:color w:val="FF0000"/>
+          <w:rtl/>
+        </w:rPr>
+        <w:drawing>
+          <wp:inline distT="0" distB="0" distL="0" distR="0" wp14:anchorId="47050484" wp14:editId="268B2860">
+            <wp:extent cx="5525271" cy="323895"/>
+            <wp:effectExtent l="0" t="0" r="0" b="0"/>
+            <wp:docPr id="916230885" name="Picture 1"/>
+            <wp:cNvGraphicFramePr>
+              <a:graphicFrameLocks xmlns:a="http://schemas.openxmlformats.org/drawingml/2006/main" noChangeAspect="1"/>
+            </wp:cNvGraphicFramePr>
+            <a:graphic xmlns:a="http://schemas.openxmlformats.org/drawingml/2006/main">
+              <a:graphicData uri="http://schemas.openxmlformats.org/drawingml/2006/picture">
+                <pic:pic xmlns:pic="http://schemas.openxmlformats.org/drawingml/2006/picture">
+                  <pic:nvPicPr>
+                    <pic:cNvPr id="916230885" name=""/>
+                    <pic:cNvPicPr/>
+                  </pic:nvPicPr>
+                  <pic:blipFill>
+                    <a:blip r:embed="rId16"/>
+                    <a:stretch>
+                      <a:fillRect/>
+                    </a:stretch>
+                  </pic:blipFill>
+                  <pic:spPr>
+                    <a:xfrm>
+                      <a:off x="0" y="0"/>
+                      <a:ext cx="5525271" cy="323895"/>
+                    </a:xfrm>
+                    <a:prstGeom prst="rect">
+                      <a:avLst/>
+                    </a:prstGeom>
+                  </pic:spPr>
+                </pic:pic>
+              </a:graphicData>
+            </a:graphic>
+          </wp:inline>
+        </w:drawing>
+      </w:r>
+      <w:r>
+        <w:rPr>
+          <w:rFonts w:asciiTheme="majorHAnsi" w:eastAsiaTheme="minorEastAsia" w:hAnsiTheme="majorHAnsi" w:cstheme="majorHAnsi"/>
+          <w:color w:val="FF0000"/>
+          <w:rtl/>
+        </w:rPr>
+        <w:br/>
+      </w:r>
+    </w:p>
+    <w:p>
+      <w:pPr>
+        <w:spacing w:after="160" w:line="259" w:lineRule="auto"/>
+        <w:rPr>
           <w:rFonts w:asciiTheme="majorBidi" w:eastAsiaTheme="minorEastAsia" w:hAnsiTheme="majorBidi" w:cstheme="majorBidi"/>
         </w:rPr>
       </w:pPr>
@@ -16358,6 +16732,7 @@
           <w:rFonts w:asciiTheme="majorBidi" w:eastAsiaTheme="minorEastAsia" w:hAnsiTheme="majorBidi" w:cstheme="majorBidi"/>
           <w:rtl/>
         </w:rPr>
+        <w:lastRenderedPageBreak/>
         <w:br w:type="page"/>
       </w:r>
     </w:p>
@@ -18037,103 +18412,6 @@
         <w:spacing w:after="160" w:line="360" w:lineRule="auto"/>
         <w:rPr>
           <w:rFonts w:asciiTheme="majorHAnsi" w:hAnsiTheme="majorHAnsi" w:cstheme="majorHAnsi"/>
-          <w:rtl/>
-        </w:rPr>
-      </w:pPr>
-      <w:r>
-        <w:rPr>
-          <w:rFonts w:asciiTheme="majorHAnsi" w:eastAsiaTheme="minorEastAsia" w:hAnsiTheme="majorHAnsi" w:cstheme="majorHAnsi"/>
-          <w:rtl/>
-        </w:rPr>
-        <w:t xml:space="preserve">(רטוב </w:t>
-      </w:r>
-      <w:r>
-        <w:rPr>
-          <w:rFonts w:asciiTheme="majorHAnsi" w:eastAsiaTheme="minorEastAsia" w:hAnsiTheme="majorHAnsi" w:cstheme="majorHAnsi" w:hint="cs"/>
-          <w:rtl/>
-        </w:rPr>
-        <w:t>5</w:t>
-      </w:r>
-      <w:r>
-        <w:rPr>
-          <w:rFonts w:asciiTheme="majorHAnsi" w:eastAsiaTheme="minorEastAsia" w:hAnsiTheme="majorHAnsi" w:cstheme="majorHAnsi"/>
-          <w:rtl/>
-        </w:rPr>
-        <w:t xml:space="preserve"> נק'): </w:t>
-      </w:r>
-      <w:proofErr w:type="spellStart"/>
-      <w:r>
-        <w:rPr>
-          <w:rFonts w:asciiTheme="majorHAnsi" w:hAnsiTheme="majorHAnsi" w:cstheme="majorHAnsi"/>
-        </w:rPr>
-        <w:t>get_all_policies</w:t>
-      </w:r>
-      <w:proofErr w:type="spellEnd"/>
-      <w:r>
-        <w:rPr>
-          <w:rFonts w:asciiTheme="majorHAnsi" w:hAnsiTheme="majorHAnsi" w:cstheme="majorHAnsi"/>
-        </w:rPr>
-        <w:t>(</w:t>
-      </w:r>
-      <w:proofErr w:type="spellStart"/>
-      <w:r>
-        <w:rPr>
-          <w:rFonts w:asciiTheme="majorHAnsi" w:hAnsiTheme="majorHAnsi" w:cstheme="majorHAnsi"/>
-        </w:rPr>
-        <w:t>mdp</w:t>
-      </w:r>
-      <w:proofErr w:type="spellEnd"/>
-      <w:r>
-        <w:rPr>
-          <w:rFonts w:asciiTheme="majorHAnsi" w:hAnsiTheme="majorHAnsi" w:cstheme="majorHAnsi"/>
-        </w:rPr>
-        <w:t>, U, …)</w:t>
-      </w:r>
-      <w:r>
-        <w:rPr>
-          <w:rFonts w:asciiTheme="majorHAnsi" w:hAnsiTheme="majorHAnsi" w:cstheme="majorHAnsi" w:hint="cs"/>
-          <w:rtl/>
-        </w:rPr>
-        <w:t xml:space="preserve"> – בהינתן ה-</w:t>
-      </w:r>
-      <w:proofErr w:type="spellStart"/>
-      <w:r>
-        <w:rPr>
-          <w:rFonts w:asciiTheme="majorHAnsi" w:hAnsiTheme="majorHAnsi" w:cstheme="majorHAnsi"/>
-        </w:rPr>
-        <w:t>mdp</w:t>
-      </w:r>
-      <w:proofErr w:type="spellEnd"/>
-      <w:r>
-        <w:rPr>
-          <w:rFonts w:asciiTheme="majorHAnsi" w:hAnsiTheme="majorHAnsi" w:cstheme="majorHAnsi" w:hint="cs"/>
-          <w:rtl/>
-        </w:rPr>
-        <w:t xml:space="preserve">, וערך התועלת </w:t>
-      </w:r>
-      <w:r>
-        <w:rPr>
-          <w:rFonts w:asciiTheme="majorHAnsi" w:hAnsiTheme="majorHAnsi" w:cstheme="majorHAnsi"/>
-        </w:rPr>
-        <w:t>U</w:t>
-      </w:r>
-      <w:r>
-        <w:rPr>
-          <w:rFonts w:asciiTheme="majorHAnsi" w:hAnsiTheme="majorHAnsi" w:cstheme="majorHAnsi" w:hint="cs"/>
-          <w:rtl/>
-        </w:rPr>
-        <w:t xml:space="preserve"> (המקיים את משוואת בלמן) מדפיס\מציג את כל המדיניות המקיימות ערך זה בלוח בודד (יש לבצע ויזואליזציה להצגת כל המדיניות), לדוגמא:</w:t>
-      </w:r>
-    </w:p>
-    <w:p>
-      <w:pPr>
-        <w:pStyle w:val="ListParagraph"/>
-        <w:bidi/>
-        <w:spacing w:line="360" w:lineRule="auto"/>
-        <w:ind w:left="1080"/>
-        <w:jc w:val="center"/>
-        <w:rPr>
-          <w:rFonts w:ascii="Segoe UI Emoji" w:eastAsiaTheme="minorEastAsia" w:hAnsi="Segoe UI Emoji"/>
         </w:rPr>
       </w:pPr>
       <w:r>
@@ -18143,10 +18421,26 @@
           <w:lang w:val="he-IL"/>
         </w:rPr>
         <w:drawing>
-          <wp:inline distT="0" distB="0" distL="0" distR="0" wp14:anchorId="13623AE8" wp14:editId="3A7AA2EF">
-            <wp:extent cx="1840230" cy="1379855"/>
-            <wp:effectExtent l="0" t="0" r="7620" b="0"/>
-            <wp:docPr id="870557365" name="תמונה 3" descr="Shape&#10;&#10;Description automatically generated"/>
+          <wp:anchor distT="0" distB="0" distL="114300" distR="114300" simplePos="0" relativeHeight="251684864" behindDoc="0" locked="0" layoutInCell="1" allowOverlap="1" wp14:anchorId="446137EE" wp14:editId="60AB7329">
+            <wp:simplePos x="0" y="0"/>
+            <wp:positionH relativeFrom="margin">
+              <wp:posOffset>95098</wp:posOffset>
+            </wp:positionH>
+            <wp:positionV relativeFrom="paragraph">
+              <wp:posOffset>798195</wp:posOffset>
+            </wp:positionV>
+            <wp:extent cx="1512156" cy="1133856"/>
+            <wp:effectExtent l="0" t="0" r="0" b="9525"/>
+            <wp:wrapThrough wrapText="bothSides">
+              <wp:wrapPolygon edited="0">
+                <wp:start x="0" y="0"/>
+                <wp:lineTo x="0" y="21418"/>
+                <wp:lineTo x="21228" y="21418"/>
+                <wp:lineTo x="21228" y="0"/>
+                <wp:lineTo x="0" y="0"/>
+              </wp:wrapPolygon>
+            </wp:wrapThrough>
+            <wp:docPr id="1639850368" name="תמונה 3" descr="Shape&#10;&#10;Description automatically generated"/>
             <wp:cNvGraphicFramePr>
               <a:graphicFrameLocks xmlns:a="http://schemas.openxmlformats.org/drawingml/2006/main" noChangeAspect="1"/>
             </wp:cNvGraphicFramePr>
@@ -18160,7 +18454,7 @@
                     </pic:cNvPicPr>
                   </pic:nvPicPr>
                   <pic:blipFill>
-                    <a:blip r:embed="rId13">
+                    <a:blip r:embed="rId17">
                       <a:extLst>
                         <a:ext uri="{28A0092B-C50C-407E-A947-70E740481C1C}">
                           <a14:useLocalDpi xmlns:a14="http://schemas.microsoft.com/office/drawing/2010/main" val="0"/>
@@ -18175,7 +18469,599 @@
                   <pic:spPr bwMode="auto">
                     <a:xfrm>
                       <a:off x="0" y="0"/>
-                      <a:ext cx="1840230" cy="1379855"/>
+                      <a:ext cx="1512156" cy="1133856"/>
+                    </a:xfrm>
+                    <a:prstGeom prst="rect">
+                      <a:avLst/>
+                    </a:prstGeom>
+                    <a:noFill/>
+                    <a:ln>
+                      <a:noFill/>
+                    </a:ln>
+                  </pic:spPr>
+                </pic:pic>
+              </a:graphicData>
+            </a:graphic>
+          </wp:anchor>
+        </w:drawing>
+      </w:r>
+      <w:r>
+        <w:rPr>
+          <w:rFonts w:asciiTheme="majorHAnsi" w:eastAsiaTheme="minorEastAsia" w:hAnsiTheme="majorHAnsi" w:cstheme="majorHAnsi"/>
+          <w:rtl/>
+        </w:rPr>
+        <w:t xml:space="preserve">(רטוב </w:t>
+      </w:r>
+      <w:r>
+        <w:rPr>
+          <w:rFonts w:asciiTheme="majorHAnsi" w:eastAsiaTheme="minorEastAsia" w:hAnsiTheme="majorHAnsi" w:cstheme="majorHAnsi" w:hint="cs"/>
+          <w:rtl/>
+        </w:rPr>
+        <w:t>5</w:t>
+      </w:r>
+      <w:r>
+        <w:rPr>
+          <w:rFonts w:asciiTheme="majorHAnsi" w:eastAsiaTheme="minorEastAsia" w:hAnsiTheme="majorHAnsi" w:cstheme="majorHAnsi"/>
+          <w:rtl/>
+        </w:rPr>
+        <w:t xml:space="preserve"> נק'): </w:t>
+      </w:r>
+      <w:proofErr w:type="spellStart"/>
+      <w:r>
+        <w:rPr>
+          <w:rFonts w:asciiTheme="majorHAnsi" w:hAnsiTheme="majorHAnsi" w:cstheme="majorHAnsi"/>
+        </w:rPr>
+        <w:t>get_all_policies</w:t>
+      </w:r>
+      <w:proofErr w:type="spellEnd"/>
+      <w:r>
+        <w:rPr>
+          <w:rFonts w:asciiTheme="majorHAnsi" w:hAnsiTheme="majorHAnsi" w:cstheme="majorHAnsi"/>
+        </w:rPr>
+        <w:t>(</w:t>
+      </w:r>
+      <w:proofErr w:type="spellStart"/>
+      <w:r>
+        <w:rPr>
+          <w:rFonts w:asciiTheme="majorHAnsi" w:hAnsiTheme="majorHAnsi" w:cstheme="majorHAnsi"/>
+        </w:rPr>
+        <w:t>mdp</w:t>
+      </w:r>
+      <w:proofErr w:type="spellEnd"/>
+      <w:r>
+        <w:rPr>
+          <w:rFonts w:asciiTheme="majorHAnsi" w:hAnsiTheme="majorHAnsi" w:cstheme="majorHAnsi"/>
+        </w:rPr>
+        <w:t xml:space="preserve">, U, </w:t>
+      </w:r>
+      <w:r>
+        <w:rPr>
+          <w:rFonts w:asciiTheme="majorHAnsi" w:eastAsiaTheme="minorEastAsia" w:hAnsiTheme="majorHAnsi" w:cstheme="majorHAnsi"/>
+        </w:rPr>
+        <w:t>epsilon</w:t>
+      </w:r>
+      <w:r>
+        <w:rPr>
+          <w:rFonts w:asciiTheme="majorHAnsi" w:eastAsiaTheme="minorEastAsia" w:hAnsiTheme="majorHAnsi" w:cstheme="majorHAnsi"/>
+        </w:rPr>
+        <w:t>=10**(-3)</w:t>
+      </w:r>
+      <w:r>
+        <w:rPr>
+          <w:rFonts w:asciiTheme="majorHAnsi" w:hAnsiTheme="majorHAnsi" w:cstheme="majorHAnsi"/>
+        </w:rPr>
+        <w:t>)</w:t>
+      </w:r>
+      <w:r>
+        <w:rPr>
+          <w:rFonts w:asciiTheme="majorHAnsi" w:hAnsiTheme="majorHAnsi" w:cstheme="majorHAnsi" w:hint="cs"/>
+          <w:rtl/>
+        </w:rPr>
+        <w:t xml:space="preserve"> – בהינתן ה-</w:t>
+      </w:r>
+      <w:proofErr w:type="spellStart"/>
+      <w:r>
+        <w:rPr>
+          <w:rFonts w:asciiTheme="majorHAnsi" w:hAnsiTheme="majorHAnsi" w:cstheme="majorHAnsi"/>
+        </w:rPr>
+        <w:t>mdp</w:t>
+      </w:r>
+      <w:proofErr w:type="spellEnd"/>
+      <w:r>
+        <w:rPr>
+          <w:rFonts w:asciiTheme="majorHAnsi" w:hAnsiTheme="majorHAnsi" w:cstheme="majorHAnsi" w:hint="cs"/>
+          <w:rtl/>
+        </w:rPr>
+        <w:t xml:space="preserve">, וערך התועלת </w:t>
+      </w:r>
+      <w:r>
+        <w:rPr>
+          <w:rFonts w:asciiTheme="majorHAnsi" w:hAnsiTheme="majorHAnsi" w:cstheme="majorHAnsi"/>
+        </w:rPr>
+        <w:t>U</w:t>
+      </w:r>
+      <w:r>
+        <w:rPr>
+          <w:rFonts w:asciiTheme="majorHAnsi" w:hAnsiTheme="majorHAnsi" w:cstheme="majorHAnsi" w:hint="cs"/>
+          <w:rtl/>
+        </w:rPr>
+        <w:t xml:space="preserve"> (המקיים את משוואת בלמן) מדפיס\מציג את כל המדיניות המקיימות ערך זה בלוח בודד (יש לבצע ויזואליזציה להצגת כל המדיניות), </w:t>
+      </w:r>
+    </w:p>
+    <w:p>
+      <w:pPr>
+        <w:pStyle w:val="ListParagraph"/>
+        <w:bidi/>
+        <w:spacing w:after="160" w:line="360" w:lineRule="auto"/>
+        <w:ind w:left="1080"/>
+        <w:rPr>
+          <w:rFonts w:asciiTheme="majorHAnsi" w:hAnsiTheme="majorHAnsi" w:cstheme="majorHAnsi"/>
+          <w:rtl/>
+        </w:rPr>
+      </w:pPr>
+      <w:r>
+        <w:rPr>
+          <w:rFonts w:asciiTheme="majorHAnsi" w:eastAsiaTheme="minorEastAsia" w:hAnsiTheme="majorHAnsi" w:cstheme="majorHAnsi"/>
+        </w:rPr>
+        <w:t>epsilon</w:t>
+      </w:r>
+      <w:r>
+        <w:rPr>
+          <w:rFonts w:asciiTheme="majorHAnsi" w:hAnsiTheme="majorHAnsi" w:cstheme="majorHAnsi" w:hint="cs"/>
+          <w:rtl/>
+        </w:rPr>
+        <w:t xml:space="preserve"> </w:t>
+      </w:r>
+      <w:r>
+        <w:rPr>
+          <w:rFonts w:asciiTheme="majorHAnsi" w:hAnsiTheme="majorHAnsi" w:cstheme="majorHAnsi" w:hint="cs"/>
+          <w:rtl/>
+        </w:rPr>
+        <w:t xml:space="preserve">משמש אתכם לבדיקה אם שני ערכי </w:t>
+      </w:r>
+      <m:oMath>
+        <m:r>
+          <w:rPr>
+            <w:rFonts w:ascii="Cambria Math" w:hAnsi="Cambria Math" w:cstheme="majorHAnsi"/>
+          </w:rPr>
+          <m:t>float</m:t>
+        </m:r>
+      </m:oMath>
+      <w:r>
+        <w:rPr>
+          <w:rFonts w:asciiTheme="majorHAnsi" w:hAnsiTheme="majorHAnsi" w:cstheme="majorHAnsi" w:hint="cs"/>
+          <w:rtl/>
+        </w:rPr>
+        <w:t xml:space="preserve"> שווים זה לזה. </w:t>
+      </w:r>
+    </w:p>
+    <w:p>
+      <w:pPr>
+        <w:pStyle w:val="ListParagraph"/>
+        <w:bidi/>
+        <w:spacing w:after="160" w:line="360" w:lineRule="auto"/>
+        <w:ind w:left="1080"/>
+        <w:rPr>
+          <w:rFonts w:asciiTheme="majorHAnsi" w:hAnsiTheme="majorHAnsi" w:cstheme="majorHAnsi"/>
+          <w:rtl/>
+        </w:rPr>
+      </w:pPr>
+      <w:r>
+        <w:rPr>
+          <w:rFonts w:asciiTheme="majorHAnsi" w:hAnsiTheme="majorHAnsi" w:cstheme="majorHAnsi" w:hint="cs"/>
+          <w:rtl/>
+        </w:rPr>
+        <w:t>לדוגמא:</w:t>
+      </w:r>
+    </w:p>
+    <w:p>
+      <w:pPr>
+        <w:pStyle w:val="ListParagraph"/>
+        <w:bidi/>
+        <w:spacing w:after="160" w:line="360" w:lineRule="auto"/>
+        <w:ind w:left="1080"/>
+        <w:rPr>
+          <w:rFonts w:asciiTheme="majorHAnsi" w:hAnsiTheme="majorHAnsi" w:cstheme="majorHAnsi"/>
+          <w:rtl/>
+        </w:rPr>
+      </w:pPr>
+    </w:p>
+    <w:p>
+      <w:pPr>
+        <w:pStyle w:val="ListParagraph"/>
+        <w:bidi/>
+        <w:spacing w:line="360" w:lineRule="auto"/>
+        <w:ind w:left="1080"/>
+        <w:rPr>
+          <w:rFonts w:ascii="Segoe UI Emoji" w:eastAsiaTheme="minorEastAsia" w:hAnsi="Segoe UI Emoji"/>
+          <w:rtl/>
+        </w:rPr>
+      </w:pPr>
+      <w:r>
+        <w:rPr>
+          <w:rFonts w:asciiTheme="majorHAnsi" w:hAnsiTheme="majorHAnsi" w:cstheme="majorHAnsi" w:hint="cs"/>
+          <w:rtl/>
+        </w:rPr>
+        <w:t xml:space="preserve">הפונקציה </w:t>
+      </w:r>
+      <w:r>
+        <w:rPr>
+          <w:rFonts w:asciiTheme="majorHAnsi" w:hAnsiTheme="majorHAnsi" w:cstheme="majorHAnsi" w:hint="cs"/>
+          <w:u w:val="single"/>
+          <w:rtl/>
+        </w:rPr>
+        <w:t>מחזירה את מספר המדיניות</w:t>
+      </w:r>
+      <w:r>
+        <w:rPr>
+          <w:rFonts w:asciiTheme="majorHAnsi" w:hAnsiTheme="majorHAnsi" w:cstheme="majorHAnsi" w:hint="cs"/>
+          <w:rtl/>
+        </w:rPr>
+        <w:t xml:space="preserve"> (</w:t>
+      </w:r>
+      <w:r>
+        <w:rPr>
+          <w:rFonts w:asciiTheme="majorHAnsi" w:hAnsiTheme="majorHAnsi" w:cstheme="majorHAnsi"/>
+        </w:rPr>
+        <w:t>policies</w:t>
+      </w:r>
+      <w:r>
+        <w:rPr>
+          <w:rFonts w:asciiTheme="majorHAnsi" w:hAnsiTheme="majorHAnsi" w:cstheme="majorHAnsi" w:hint="cs"/>
+          <w:rtl/>
+        </w:rPr>
+        <w:t xml:space="preserve">) השונות הקיימות המקיימות את </w:t>
+      </w:r>
+      <w:r>
+        <w:rPr>
+          <w:rFonts w:asciiTheme="majorHAnsi" w:hAnsiTheme="majorHAnsi" w:cstheme="majorHAnsi"/>
+        </w:rPr>
+        <w:t>U</w:t>
+      </w:r>
+      <w:r>
+        <w:rPr>
+          <w:rFonts w:asciiTheme="majorHAnsi" w:hAnsiTheme="majorHAnsi" w:cstheme="majorHAnsi" w:hint="cs"/>
+          <w:rtl/>
+        </w:rPr>
+        <w:t xml:space="preserve"> (בדוגמה  </w:t>
+      </w:r>
+      <m:oMath>
+        <m:sSup>
+          <m:sSupPr>
+            <m:ctrlPr>
+              <w:rPr>
+                <w:rFonts w:ascii="Cambria Math" w:hAnsi="Cambria Math" w:cstheme="majorHAnsi"/>
+                <w:i/>
+              </w:rPr>
+            </m:ctrlPr>
+          </m:sSupPr>
+          <m:e>
+            <m:r>
+              <w:rPr>
+                <w:rFonts w:ascii="Cambria Math" w:hAnsi="Cambria Math" w:cstheme="majorHAnsi"/>
+              </w:rPr>
+              <m:t>4</m:t>
+            </m:r>
+          </m:e>
+          <m:sup>
+            <m:r>
+              <w:rPr>
+                <w:rFonts w:ascii="Cambria Math" w:hAnsi="Cambria Math" w:cstheme="majorHAnsi"/>
+              </w:rPr>
+              <m:t>6</m:t>
+            </m:r>
+          </m:sup>
+        </m:sSup>
+      </m:oMath>
+      <w:r>
+        <w:rPr>
+          <w:rFonts w:asciiTheme="majorHAnsi" w:hAnsiTheme="majorHAnsi" w:cstheme="majorHAnsi" w:hint="cs"/>
+          <w:rtl/>
+        </w:rPr>
+        <w:t>)</w:t>
+      </w:r>
+      <w:r>
+        <w:rPr>
+          <w:rFonts w:asciiTheme="majorHAnsi" w:hAnsiTheme="majorHAnsi" w:cstheme="majorHAnsi" w:hint="cs"/>
+          <w:rtl/>
+        </w:rPr>
+        <w:t>.</w:t>
+      </w:r>
+      <w:r>
+        <w:rPr>
+          <w:rFonts w:ascii="Segoe UI Emoji" w:hAnsi="Segoe UI Emoji" w:cs="Segoe UI"/>
+          <w14:textOutline w14:w="9525" w14:cap="rnd" w14:cmpd="sng" w14:algn="ctr">
+            <w14:solidFill>
+              <w14:schemeClr w14:val="accent4">
+                <w14:lumMod w14:val="75000"/>
+              </w14:schemeClr>
+            </w14:solidFill>
+            <w14:prstDash w14:val="solid"/>
+            <w14:bevel/>
+          </w14:textOutline>
+        </w:rPr>
+        <w:t xml:space="preserve"> TODO</w:t>
+      </w:r>
+    </w:p>
+    <w:p>
+      <w:pPr>
+        <w:pStyle w:val="ListParagraph"/>
+        <w:bidi/>
+        <w:spacing w:line="360" w:lineRule="auto"/>
+        <w:ind w:left="1080"/>
+        <w:jc w:val="center"/>
+        <w:rPr>
+          <w:rFonts w:ascii="Segoe UI Emoji" w:eastAsiaTheme="minorEastAsia" w:hAnsi="Segoe UI Emoji" w:hint="cs"/>
+          <w:rtl/>
+        </w:rPr>
+      </w:pPr>
+    </w:p>
+    <w:p>
+      <w:pPr>
+        <w:pStyle w:val="ListParagraph"/>
+        <w:bidi/>
+        <w:spacing w:line="360" w:lineRule="auto"/>
+        <w:ind w:left="1080"/>
+        <w:rPr>
+          <w:rFonts w:asciiTheme="majorHAnsi" w:hAnsiTheme="majorHAnsi" w:cstheme="majorHAnsi"/>
+          <w:highlight w:val="yellow"/>
+          <w:rtl/>
+        </w:rPr>
+      </w:pPr>
+      <w:r>
+        <w:rPr>
+          <w:rFonts w:asciiTheme="majorHAnsi" w:hAnsiTheme="majorHAnsi" w:cstheme="majorHAnsi" w:hint="cs"/>
+          <w:highlight w:val="cyan"/>
+          <w:rtl/>
+        </w:rPr>
+        <w:lastRenderedPageBreak/>
+        <w:t>הפונקציה מחזירה את מספר המדיניות (</w:t>
+      </w:r>
+      <w:r>
+        <w:rPr>
+          <w:rFonts w:asciiTheme="majorHAnsi" w:hAnsiTheme="majorHAnsi" w:cstheme="majorHAnsi"/>
+          <w:highlight w:val="cyan"/>
+        </w:rPr>
+        <w:t>policies</w:t>
+      </w:r>
+      <w:r>
+        <w:rPr>
+          <w:rFonts w:asciiTheme="majorHAnsi" w:hAnsiTheme="majorHAnsi" w:cstheme="majorHAnsi" w:hint="cs"/>
+          <w:highlight w:val="cyan"/>
+          <w:rtl/>
+        </w:rPr>
+        <w:t xml:space="preserve">) השונות הקיימות המקיימות את </w:t>
+      </w:r>
+      <w:r>
+        <w:rPr>
+          <w:rFonts w:asciiTheme="majorHAnsi" w:hAnsiTheme="majorHAnsi" w:cstheme="majorHAnsi"/>
+          <w:highlight w:val="cyan"/>
+        </w:rPr>
+        <w:t>U</w:t>
+      </w:r>
+      <w:r>
+        <w:rPr>
+          <w:rFonts w:asciiTheme="majorHAnsi" w:hAnsiTheme="majorHAnsi" w:cstheme="majorHAnsi" w:hint="cs"/>
+          <w:highlight w:val="cyan"/>
+          <w:rtl/>
+        </w:rPr>
+        <w:t>.</w:t>
+      </w:r>
+      <w:r>
+        <w:rPr>
+          <w:rFonts w:ascii="Segoe UI Emoji" w:hAnsi="Segoe UI Emoji" w:cs="Segoe UI"/>
+          <w:highlight w:val="cyan"/>
+          <w14:textOutline w14:w="9525" w14:cap="rnd" w14:cmpd="sng" w14:algn="ctr">
+            <w14:solidFill>
+              <w14:schemeClr w14:val="accent4">
+                <w14:lumMod w14:val="75000"/>
+              </w14:schemeClr>
+            </w14:solidFill>
+            <w14:prstDash w14:val="solid"/>
+            <w14:bevel/>
+          </w14:textOutline>
+        </w:rPr>
+        <w:t xml:space="preserve"> TODO</w:t>
+      </w:r>
+      <w:r>
+        <w:rPr>
+          <w:rFonts w:ascii="Segoe UI Emoji" w:eastAsiaTheme="minorEastAsia" w:hAnsi="Segoe UI Emoji"/>
+          <w:highlight w:val="cyan"/>
+          <w:rtl/>
+        </w:rPr>
+        <w:br/>
+      </w:r>
+      <w:r>
+        <w:rPr>
+          <w:rFonts w:asciiTheme="majorHAnsi" w:hAnsiTheme="majorHAnsi" w:cstheme="majorHAnsi"/>
+          <w:highlight w:val="cyan"/>
+        </w:rPr>
+        <w:t>←→↑↓</w:t>
+      </w:r>
+      <w:r>
+        <w:rPr>
+          <w:rFonts w:asciiTheme="majorHAnsi" w:hAnsiTheme="majorHAnsi" w:cstheme="majorHAnsi"/>
+          <w:highlight w:val="cyan"/>
+          <w:rtl/>
+        </w:rPr>
+        <w:br/>
+        <w:t xml:space="preserve">אלו הסימונים שניתן להעביר לפונקציית ההדפסה </w:t>
+      </w:r>
+      <w:r>
+        <w:rPr>
+          <w:rFonts w:asciiTheme="majorHAnsi" w:hAnsiTheme="majorHAnsi" w:cstheme="majorHAnsi" w:hint="cs"/>
+          <w:highlight w:val="cyan"/>
+          <w:rtl/>
+        </w:rPr>
+        <w:t>(</w:t>
+      </w:r>
+      <w:r>
+        <w:rPr>
+          <w:rFonts w:asciiTheme="majorHAnsi" w:hAnsiTheme="majorHAnsi" w:cstheme="majorHAnsi"/>
+          <w:highlight w:val="cyan"/>
+          <w:rtl/>
+        </w:rPr>
+        <w:t>למעשה ניתן להעביר מה שתרצו בכל תא במטריצה</w:t>
+      </w:r>
+      <w:r>
+        <w:rPr>
+          <w:rFonts w:asciiTheme="majorHAnsi" w:hAnsiTheme="majorHAnsi" w:cstheme="majorHAnsi" w:hint="cs"/>
+          <w:highlight w:val="cyan"/>
+          <w:rtl/>
+        </w:rPr>
+        <w:t>)</w:t>
+      </w:r>
+      <w:r>
+        <w:rPr>
+          <w:rFonts w:asciiTheme="majorHAnsi" w:hAnsiTheme="majorHAnsi" w:cstheme="majorHAnsi"/>
+          <w:highlight w:val="cyan"/>
+          <w:rtl/>
+        </w:rPr>
+        <w:t>בכל תא, שימי את כל החיצים המתאימים למדיניות כלשהי</w:t>
+      </w:r>
+      <w:r>
+        <w:rPr>
+          <w:rFonts w:asciiTheme="majorHAnsi" w:hAnsiTheme="majorHAnsi" w:cstheme="majorHAnsi"/>
+          <w:highlight w:val="cyan"/>
+        </w:rPr>
+        <w:t xml:space="preserve">. </w:t>
+      </w:r>
+      <w:r>
+        <w:rPr>
+          <w:rFonts w:asciiTheme="majorHAnsi" w:hAnsiTheme="majorHAnsi" w:cstheme="majorHAnsi"/>
+          <w:highlight w:val="cyan"/>
+          <w:rtl/>
+        </w:rPr>
+        <w:t xml:space="preserve">למשל בדוגמה, עבור התא </w:t>
+      </w:r>
+      <w:r>
+        <w:rPr>
+          <w:rFonts w:asciiTheme="majorHAnsi" w:hAnsiTheme="majorHAnsi" w:cstheme="majorHAnsi" w:hint="cs"/>
+          <w:highlight w:val="cyan"/>
+          <w:rtl/>
+        </w:rPr>
+        <w:t xml:space="preserve">(1,1) </w:t>
+      </w:r>
+      <w:r>
+        <w:rPr>
+          <w:rFonts w:asciiTheme="majorHAnsi" w:hAnsiTheme="majorHAnsi" w:cstheme="majorHAnsi"/>
+          <w:highlight w:val="cyan"/>
+          <w:rtl/>
+        </w:rPr>
+        <w:t>נשים את כל החיצים.</w:t>
+      </w:r>
+      <w:r>
+        <w:rPr>
+          <w:rFonts w:asciiTheme="majorHAnsi" w:hAnsiTheme="majorHAnsi" w:cstheme="majorHAnsi"/>
+          <w:rtl/>
+        </w:rPr>
+        <w:t xml:space="preserve"> </w:t>
+      </w:r>
+      <w:r>
+        <w:rPr>
+          <w:rFonts w:asciiTheme="majorHAnsi" w:hAnsiTheme="majorHAnsi" w:cstheme="majorHAnsi"/>
+          <w:highlight w:val="green"/>
+          <w:rtl/>
+        </w:rPr>
+        <w:t>ניתן כמובן לשים רשימה של ערכים מתוך</w:t>
+      </w:r>
+      <w:r>
+        <w:rPr>
+          <w:rFonts w:asciiTheme="majorHAnsi" w:hAnsiTheme="majorHAnsi" w:cstheme="majorHAnsi" w:hint="cs"/>
+          <w:highlight w:val="green"/>
+          <w:rtl/>
+        </w:rPr>
+        <w:t xml:space="preserve"> </w:t>
+      </w:r>
+      <w:r>
+        <w:rPr>
+          <w:rFonts w:asciiTheme="majorHAnsi" w:hAnsiTheme="majorHAnsi" w:cstheme="majorHAnsi"/>
+          <w:highlight w:val="green"/>
+        </w:rPr>
+        <w:t xml:space="preserve">['U', 'D', 'R', 'L'] </w:t>
+      </w:r>
+      <w:r>
+        <w:rPr>
+          <w:rFonts w:asciiTheme="majorHAnsi" w:hAnsiTheme="majorHAnsi" w:cstheme="majorHAnsi" w:hint="cs"/>
+          <w:highlight w:val="green"/>
+          <w:rtl/>
+        </w:rPr>
+        <w:t xml:space="preserve">או </w:t>
+      </w:r>
+      <w:r>
+        <w:rPr>
+          <w:rFonts w:asciiTheme="majorHAnsi" w:hAnsiTheme="majorHAnsi" w:cstheme="majorHAnsi"/>
+          <w:highlight w:val="green"/>
+          <w:rtl/>
+        </w:rPr>
+        <w:t>פשוט</w:t>
+      </w:r>
+      <w:r>
+        <w:rPr>
+          <w:rFonts w:asciiTheme="majorHAnsi" w:hAnsiTheme="majorHAnsi" w:cstheme="majorHAnsi"/>
+          <w:highlight w:val="green"/>
+        </w:rPr>
+        <w:t xml:space="preserve"> 'UP', 'DOWN', 'RIGHT', 'LEFT']</w:t>
+      </w:r>
+      <w:r>
+        <w:rPr>
+          <w:rFonts w:asciiTheme="majorHAnsi" w:hAnsiTheme="majorHAnsi" w:cstheme="majorHAnsi" w:hint="cs"/>
+          <w:highlight w:val="green"/>
+          <w:rtl/>
+        </w:rPr>
+        <w:t>]</w:t>
+      </w:r>
+      <w:r>
+        <w:rPr>
+          <w:rFonts w:asciiTheme="majorHAnsi" w:hAnsiTheme="majorHAnsi" w:cstheme="majorHAnsi"/>
+          <w:rtl/>
+        </w:rPr>
+        <w:br/>
+      </w:r>
+      <w:r>
+        <w:rPr>
+          <w:rFonts w:ascii="Segoe UI Emoji" w:hAnsi="Segoe UI Emoji" w:cs="Helvetica"/>
+          <w:noProof/>
+          <w:color w:val="2458A1"/>
+        </w:rPr>
+        <w:drawing>
+          <wp:inline distT="0" distB="0" distL="0" distR="0" wp14:anchorId="29D8B343" wp14:editId="7961D885">
+            <wp:extent cx="152400" cy="152400"/>
+            <wp:effectExtent l="0" t="0" r="0" b="0"/>
+            <wp:docPr id="1883972455" name="תמונה 1" descr="Writing Hand on Apple ">
+              <a:hlinkClick xmlns:a="http://schemas.openxmlformats.org/drawingml/2006/main" r:id="rId10"/>
+            </wp:docPr>
+            <wp:cNvGraphicFramePr>
+              <a:graphicFrameLocks xmlns:a="http://schemas.openxmlformats.org/drawingml/2006/main"/>
+            </wp:cNvGraphicFramePr>
+            <a:graphic xmlns:a="http://schemas.openxmlformats.org/drawingml/2006/main">
+              <a:graphicData uri="http://schemas.openxmlformats.org/drawingml/2006/picture">
+                <pic:pic xmlns:pic="http://schemas.openxmlformats.org/drawingml/2006/picture">
+                  <pic:nvPicPr>
+                    <pic:cNvPr id="0" name="תמונה 1" descr="Writing Hand on Apple ">
+                      <a:hlinkClick r:id="rId10"/>
+                    </pic:cNvPr>
+                    <pic:cNvPicPr>
+                      <a:picLocks noChangeArrowheads="1"/>
+                    </pic:cNvPicPr>
+                  </pic:nvPicPr>
+                  <pic:blipFill>
+                    <a:blip r:embed="rId11" cstate="print">
+                      <a:extLst>
+                        <a:ext uri="{28A0092B-C50C-407E-A947-70E740481C1C}">
+                          <a14:useLocalDpi xmlns:a14="http://schemas.microsoft.com/office/drawing/2010/main" val="0"/>
+                        </a:ext>
+                      </a:extLst>
+                    </a:blip>
+                    <a:srcRect/>
+                    <a:stretch>
+                      <a:fillRect/>
+                    </a:stretch>
+                  </pic:blipFill>
+                  <pic:spPr bwMode="auto">
+                    <a:xfrm>
+                      <a:off x="0" y="0"/>
+                      <a:ext cx="152400" cy="152400"/>
                     </a:xfrm>
                     <a:prstGeom prst="rect">
                       <a:avLst/>
@@ -18191,6 +19077,26 @@
           </wp:inline>
         </w:drawing>
       </w:r>
+      <w:r>
+        <w:t xml:space="preserve"> </w:t>
+      </w:r>
+      <w:r>
+        <w:rPr>
+          <w:rFonts w:asciiTheme="majorHAnsi" w:hAnsiTheme="majorHAnsi" w:cstheme="majorHAnsi" w:hint="cs"/>
+          <w:highlight w:val="yellow"/>
+          <w:rtl/>
+        </w:rPr>
+        <w:t xml:space="preserve">עליכם להדפיס את הלוח (המדיניות) עבור התועלת שנמצאת בקובץ </w:t>
+      </w:r>
+      <w:proofErr w:type="spellStart"/>
+      <w:r>
+        <w:rPr>
+          <w:rFonts w:asciiTheme="majorHAnsi" w:hAnsiTheme="majorHAnsi" w:cstheme="majorHAnsi"/>
+          <w:highlight w:val="yellow"/>
+        </w:rPr>
+        <w:t>U_for_get_all_policies</w:t>
+      </w:r>
+      <w:proofErr w:type="spellEnd"/>
     </w:p>
     <w:p>
       <w:pPr>
@@ -18199,234 +19105,10 @@
         <w:spacing w:line="360" w:lineRule="auto"/>
         <w:ind w:left="1080"/>
         <w:rPr>
-          <w:rFonts w:asciiTheme="majorHAnsi" w:hAnsiTheme="majorHAnsi" w:cstheme="majorHAnsi" w:hint="cs"/>
-          <w:rtl/>
-        </w:rPr>
-      </w:pPr>
-      <w:r>
-        <w:rPr>
-          <w:rFonts w:asciiTheme="majorHAnsi" w:hAnsiTheme="majorHAnsi" w:cstheme="majorHAnsi" w:hint="cs"/>
-          <w:highlight w:val="cyan"/>
-          <w:rtl/>
-        </w:rPr>
-        <w:lastRenderedPageBreak/>
-        <w:t>הפונקציה מחזירה את מספר המדיניות (</w:t>
-      </w:r>
-      <w:r>
-        <w:rPr>
-          <w:rFonts w:asciiTheme="majorHAnsi" w:hAnsiTheme="majorHAnsi" w:cstheme="majorHAnsi"/>
-          <w:highlight w:val="cyan"/>
-        </w:rPr>
-        <w:t>policies</w:t>
-      </w:r>
-      <w:r>
-        <w:rPr>
-          <w:rFonts w:asciiTheme="majorHAnsi" w:hAnsiTheme="majorHAnsi" w:cstheme="majorHAnsi" w:hint="cs"/>
-          <w:highlight w:val="cyan"/>
-          <w:rtl/>
-        </w:rPr>
-        <w:t xml:space="preserve">) השונות הקיימות המקיימות את </w:t>
-      </w:r>
-      <w:r>
-        <w:rPr>
-          <w:rFonts w:asciiTheme="majorHAnsi" w:hAnsiTheme="majorHAnsi" w:cstheme="majorHAnsi"/>
-          <w:highlight w:val="cyan"/>
-        </w:rPr>
-        <w:t>U</w:t>
-      </w:r>
-      <w:r>
-        <w:rPr>
-          <w:rFonts w:asciiTheme="majorHAnsi" w:hAnsiTheme="majorHAnsi" w:cstheme="majorHAnsi" w:hint="cs"/>
-          <w:highlight w:val="cyan"/>
-          <w:rtl/>
-        </w:rPr>
-        <w:t>.</w:t>
-      </w:r>
-      <w:r>
-        <w:rPr>
-          <w:rFonts w:ascii="Segoe UI Emoji" w:hAnsi="Segoe UI Emoji" w:cs="Segoe UI"/>
-          <w:highlight w:val="cyan"/>
-          <w14:textOutline w14:w="9525" w14:cap="rnd" w14:cmpd="sng" w14:algn="ctr">
-            <w14:solidFill>
-              <w14:schemeClr w14:val="accent4">
-                <w14:lumMod w14:val="75000"/>
-              </w14:schemeClr>
-            </w14:solidFill>
-            <w14:prstDash w14:val="solid"/>
-            <w14:bevel/>
-          </w14:textOutline>
-        </w:rPr>
-        <w:t xml:space="preserve"> TODO</w:t>
-      </w:r>
-      <w:r>
-        <w:rPr>
-          <w:rFonts w:ascii="Segoe UI Emoji" w:eastAsiaTheme="minorEastAsia" w:hAnsi="Segoe UI Emoji"/>
-          <w:highlight w:val="cyan"/>
-          <w:rtl/>
-        </w:rPr>
-        <w:br/>
-      </w:r>
-      <w:r>
-        <w:rPr>
-          <w:rFonts w:asciiTheme="majorHAnsi" w:hAnsiTheme="majorHAnsi" w:cstheme="majorHAnsi"/>
-          <w:highlight w:val="cyan"/>
-        </w:rPr>
-        <w:t>←→↑↓</w:t>
-      </w:r>
-      <w:r>
-        <w:rPr>
-          <w:rFonts w:asciiTheme="majorHAnsi" w:hAnsiTheme="majorHAnsi" w:cstheme="majorHAnsi"/>
-          <w:highlight w:val="cyan"/>
-          <w:rtl/>
-        </w:rPr>
-        <w:br/>
-      </w:r>
-      <w:r>
-        <w:rPr>
-          <w:rFonts w:asciiTheme="majorHAnsi" w:hAnsiTheme="majorHAnsi" w:cstheme="majorHAnsi"/>
-          <w:highlight w:val="cyan"/>
-          <w:rtl/>
-        </w:rPr>
-        <w:t xml:space="preserve">אלו הסימונים שניתן להעביר לפונקציית ההדפסה </w:t>
-      </w:r>
-      <w:r>
-        <w:rPr>
-          <w:rFonts w:asciiTheme="majorHAnsi" w:hAnsiTheme="majorHAnsi" w:cstheme="majorHAnsi" w:hint="cs"/>
-          <w:highlight w:val="cyan"/>
-          <w:rtl/>
-        </w:rPr>
-        <w:t>(</w:t>
-      </w:r>
-      <w:r>
-        <w:rPr>
-          <w:rFonts w:asciiTheme="majorHAnsi" w:hAnsiTheme="majorHAnsi" w:cstheme="majorHAnsi"/>
-          <w:highlight w:val="cyan"/>
-          <w:rtl/>
-        </w:rPr>
-        <w:t>למעשה ניתן להעביר מה שתרצו בכל תא במטריצה</w:t>
-      </w:r>
-      <w:r>
-        <w:rPr>
-          <w:rFonts w:asciiTheme="majorHAnsi" w:hAnsiTheme="majorHAnsi" w:cstheme="majorHAnsi" w:hint="cs"/>
-          <w:highlight w:val="cyan"/>
-          <w:rtl/>
-        </w:rPr>
-        <w:t>)</w:t>
-      </w:r>
-      <w:r>
-        <w:rPr>
-          <w:rFonts w:asciiTheme="majorHAnsi" w:hAnsiTheme="majorHAnsi" w:cstheme="majorHAnsi"/>
-          <w:highlight w:val="cyan"/>
-          <w:rtl/>
-        </w:rPr>
-        <w:t>בכל תא, שימי את כל החיצים המתאימים למדיניות כלשהי</w:t>
-      </w:r>
-      <w:r>
-        <w:rPr>
-          <w:rFonts w:asciiTheme="majorHAnsi" w:hAnsiTheme="majorHAnsi" w:cstheme="majorHAnsi"/>
-          <w:highlight w:val="cyan"/>
-        </w:rPr>
-        <w:t xml:space="preserve">. </w:t>
-      </w:r>
-      <w:r>
-        <w:rPr>
-          <w:rFonts w:asciiTheme="majorHAnsi" w:hAnsiTheme="majorHAnsi" w:cstheme="majorHAnsi"/>
-          <w:highlight w:val="cyan"/>
-          <w:rtl/>
-        </w:rPr>
-        <w:t xml:space="preserve">למשל בדוגמה, עבור התא </w:t>
-      </w:r>
-      <w:r>
-        <w:rPr>
-          <w:rFonts w:asciiTheme="majorHAnsi" w:hAnsiTheme="majorHAnsi" w:cstheme="majorHAnsi" w:hint="cs"/>
-          <w:highlight w:val="cyan"/>
-          <w:rtl/>
-        </w:rPr>
-        <w:t xml:space="preserve">(1,1) </w:t>
-      </w:r>
-      <w:r>
-        <w:rPr>
-          <w:rFonts w:asciiTheme="majorHAnsi" w:hAnsiTheme="majorHAnsi" w:cstheme="majorHAnsi"/>
-          <w:highlight w:val="cyan"/>
-          <w:rtl/>
-        </w:rPr>
-        <w:t>נשים את כל החיצים.</w:t>
-      </w:r>
-      <w:r>
-        <w:rPr>
-          <w:rFonts w:asciiTheme="majorHAnsi" w:hAnsiTheme="majorHAnsi" w:cstheme="majorHAnsi"/>
-          <w:rtl/>
-        </w:rPr>
-        <w:t xml:space="preserve"> </w:t>
-      </w:r>
-      <w:r>
-        <w:rPr>
-          <w:rFonts w:asciiTheme="majorHAnsi" w:hAnsiTheme="majorHAnsi" w:cstheme="majorHAnsi"/>
-          <w:highlight w:val="green"/>
-          <w:rtl/>
-        </w:rPr>
-        <w:t>ניתן כמובן לשים רשימה של ערכים מתוך</w:t>
-      </w:r>
-      <w:r>
-        <w:rPr>
-          <w:rFonts w:asciiTheme="majorHAnsi" w:hAnsiTheme="majorHAnsi" w:cstheme="majorHAnsi" w:hint="cs"/>
-          <w:highlight w:val="green"/>
-          <w:rtl/>
-        </w:rPr>
-        <w:t xml:space="preserve"> </w:t>
-      </w:r>
-      <w:r>
-        <w:rPr>
-          <w:rFonts w:asciiTheme="majorHAnsi" w:hAnsiTheme="majorHAnsi" w:cstheme="majorHAnsi"/>
-          <w:highlight w:val="green"/>
-        </w:rPr>
-        <w:t xml:space="preserve">['U', 'D', 'R', 'L'] </w:t>
-      </w:r>
-      <w:r>
-        <w:rPr>
-          <w:rFonts w:asciiTheme="majorHAnsi" w:hAnsiTheme="majorHAnsi" w:cstheme="majorHAnsi" w:hint="cs"/>
-          <w:highlight w:val="green"/>
-          <w:rtl/>
-        </w:rPr>
-        <w:t xml:space="preserve">או </w:t>
-      </w:r>
-      <w:r>
-        <w:rPr>
-          <w:rFonts w:asciiTheme="majorHAnsi" w:hAnsiTheme="majorHAnsi" w:cstheme="majorHAnsi"/>
-          <w:highlight w:val="green"/>
-          <w:rtl/>
-        </w:rPr>
-        <w:t>פשוט</w:t>
-      </w:r>
-      <w:r>
-        <w:rPr>
-          <w:rFonts w:asciiTheme="majorHAnsi" w:hAnsiTheme="majorHAnsi" w:cstheme="majorHAnsi"/>
-          <w:highlight w:val="green"/>
-        </w:rPr>
-        <w:t xml:space="preserve"> </w:t>
-      </w:r>
-      <w:r>
-        <w:rPr>
-          <w:rFonts w:asciiTheme="majorHAnsi" w:hAnsiTheme="majorHAnsi" w:cstheme="majorHAnsi"/>
-          <w:highlight w:val="green"/>
-        </w:rPr>
-        <w:t>'</w:t>
-      </w:r>
-      <w:r>
-        <w:rPr>
-          <w:rFonts w:asciiTheme="majorHAnsi" w:hAnsiTheme="majorHAnsi" w:cstheme="majorHAnsi"/>
-          <w:highlight w:val="green"/>
-        </w:rPr>
-        <w:t>UP', 'DOWN', 'RIGHT', 'LEFT']</w:t>
-      </w:r>
-      <w:r>
-        <w:rPr>
-          <w:rFonts w:asciiTheme="majorHAnsi" w:hAnsiTheme="majorHAnsi" w:cstheme="majorHAnsi" w:hint="cs"/>
-          <w:highlight w:val="green"/>
-          <w:rtl/>
-        </w:rPr>
-        <w:t>]</w:t>
-      </w:r>
+          <w:rFonts w:asciiTheme="majorHAnsi" w:hAnsiTheme="majorHAnsi" w:cstheme="majorHAnsi"/>
+          <w:rtl/>
+        </w:rPr>
+      </w:pPr>
     </w:p>
     <w:p>
       <w:pPr>
@@ -18785,7 +19467,7 @@
                     </pic:cNvPicPr>
                   </pic:nvPicPr>
                   <pic:blipFill>
-                    <a:blip r:embed="rId14">
+                    <a:blip r:embed="rId18">
                       <a:extLst>
                         <a:ext uri="{28A0092B-C50C-407E-A947-70E740481C1C}">
                           <a14:useLocalDpi xmlns:a14="http://schemas.microsoft.com/office/drawing/2010/main" val="0"/>
@@ -18826,7 +19508,7 @@
           <w:rtl/>
         </w:rPr>
       </w:pPr>
-      <w:hyperlink r:id="rId15" w:history="1">
+      <w:hyperlink r:id="rId19" w:history="1">
         <w:r>
           <w:rPr>
             <w:rFonts w:ascii="Segoe UI Emoji" w:hAnsi="Segoe UI Emoji" w:cs="Helvetica"/>
@@ -18855,7 +19537,7 @@
             </v:shapetype>
             <v:shape id="תמונה 1" o:spid="_x0000_i1025" type="#_x0000_t75" alt="Writing Hand on Apple " href="https://emojipedia.org/apple/ios-14.6/writing-hand/" style="width:11.9pt;height:11.9pt;visibility:visible;mso-wrap-style:square" o:button="t">
               <v:fill o:detectmouseclick="t"/>
-              <v:imagedata r:id="rId16" o:title="Writing Hand on Apple "/>
+              <v:imagedata r:id="rId20" o:title="Writing Hand on Apple "/>
               <o:lock v:ext="edit" aspectratio="f"/>
             </v:shape>
           </w:pict>
@@ -18887,7 +19569,7 @@
         <w:bidi/>
         <w:spacing w:line="360" w:lineRule="auto"/>
         <w:rPr>
-          <w:rFonts w:asciiTheme="majorHAnsi" w:hAnsiTheme="majorHAnsi" w:cstheme="majorHAnsi" w:hint="cs"/>
+          <w:rFonts w:asciiTheme="majorHAnsi" w:hAnsiTheme="majorHAnsi" w:cstheme="majorHAnsi"/>
           <w:rtl/>
         </w:rPr>
       </w:pPr>
@@ -18913,23 +19595,7 @@
           <w:highlight w:val="cyan"/>
           <w:rtl/>
         </w:rPr>
-        <w:t>הפונקציות</w:t>
-      </w:r>
-      <w:r>
-        <w:rPr>
-          <w:rFonts w:asciiTheme="majorHAnsi" w:hAnsiTheme="majorHAnsi" w:cs="Calibri Light"/>
-          <w:highlight w:val="cyan"/>
-          <w:rtl/>
-        </w:rPr>
-        <w:t xml:space="preserve"> </w:t>
-      </w:r>
-      <w:r>
-        <w:rPr>
-          <w:rFonts w:asciiTheme="majorHAnsi" w:hAnsiTheme="majorHAnsi" w:cs="Calibri Light"/>
-          <w:highlight w:val="cyan"/>
-          <w:rtl/>
-        </w:rPr>
-        <w:t>האחרונות</w:t>
+        <w:t>הפונקציות האחרונות</w:t>
       </w:r>
       <w:r>
         <w:rPr>
@@ -19030,7 +19696,17 @@
           <w:bCs/>
           <w:rtl/>
         </w:rPr>
-        <w:t>. כל ערך אחר לא יתקבל כתשובה.</w:t>
+        <w:t xml:space="preserve">. כל ערך </w:t>
+      </w:r>
+      <w:r>
+        <w:rPr>
+          <w:rFonts w:asciiTheme="majorHAnsi" w:eastAsiaTheme="minorEastAsia" w:hAnsiTheme="majorHAnsi" w:cstheme="majorHAnsi" w:hint="cs"/>
+          <w:b/>
+          <w:bCs/>
+          <w:rtl/>
+        </w:rPr>
+        <w:lastRenderedPageBreak/>
+        <w:t>אחר לא יתקבל כתשובה.</w:t>
       </w:r>
       <w:r>
         <w:rPr>
@@ -19058,7 +19734,6 @@
         <w:rPr>
           <w:rFonts w:asciiTheme="majorHAnsi" w:eastAsiaTheme="minorEastAsia" w:hAnsiTheme="majorHAnsi" w:cstheme="majorHAnsi"/>
         </w:rPr>
-        <w:lastRenderedPageBreak/>
         <w:t>main.py</w:t>
       </w:r>
       <w:r>
@@ -19496,7 +20171,7 @@
                     </pic:cNvPicPr>
                   </pic:nvPicPr>
                   <pic:blipFill>
-                    <a:blip r:embed="rId17">
+                    <a:blip r:embed="rId21">
                       <a:extLst>
                         <a:ext uri="{28A0092B-C50C-407E-A947-70E740481C1C}">
                           <a14:useLocalDpi xmlns:a14="http://schemas.microsoft.com/office/drawing/2010/main" val="0"/>
@@ -21305,7 +21980,7 @@
                     <pic:cNvPicPr/>
                   </pic:nvPicPr>
                   <pic:blipFill>
-                    <a:blip r:embed="rId18"/>
+                    <a:blip r:embed="rId22"/>
                     <a:stretch>
                       <a:fillRect/>
                     </a:stretch>
@@ -28882,7 +29557,7 @@
           <w:noProof/>
         </w:rPr>
         <w:drawing>
-          <wp:anchor distT="0" distB="0" distL="114300" distR="114300" simplePos="0" relativeHeight="251677696" behindDoc="1" locked="0" layoutInCell="1" allowOverlap="1" wp14:anchorId="3384E81B" wp14:editId="05650E12">
+          <wp:anchor distT="0" distB="0" distL="114300" distR="114300" simplePos="0" relativeHeight="251677696" behindDoc="1" locked="0" layoutInCell="1" allowOverlap="1" wp14:anchorId="3384E81B" wp14:editId="31472D69">
             <wp:simplePos x="0" y="0"/>
             <wp:positionH relativeFrom="column">
               <wp:posOffset>1101304</wp:posOffset>
@@ -28903,7 +29578,7 @@
               </wp:wrapPolygon>
             </wp:wrapTight>
             <wp:docPr id="16" name="Picture 16" descr="Writing Hand on Apple ">
-              <a:hlinkClick xmlns:a="http://schemas.openxmlformats.org/drawingml/2006/main" r:id="rId15"/>
+              <a:hlinkClick xmlns:a="http://schemas.openxmlformats.org/drawingml/2006/main" r:id="rId10"/>
             </wp:docPr>
             <wp:cNvGraphicFramePr>
               <a:graphicFrameLocks xmlns:a="http://schemas.openxmlformats.org/drawingml/2006/main" noChangeAspect="1"/>
@@ -28913,14 +29588,14 @@
                 <pic:pic xmlns:pic="http://schemas.openxmlformats.org/drawingml/2006/picture">
                   <pic:nvPicPr>
                     <pic:cNvPr id="0" name="Picture 12" descr="Writing Hand on Apple ">
-                      <a:hlinkClick r:id="rId10"/>
+                      <a:hlinkClick r:id="rId8"/>
                     </pic:cNvPr>
                     <pic:cNvPicPr>
                       <a:picLocks noChangeAspect="1" noChangeArrowheads="1"/>
                     </pic:cNvPicPr>
                   </pic:nvPicPr>
                   <pic:blipFill>
-                    <a:blip r:embed="rId19" cstate="print">
+                    <a:blip r:embed="rId23" cstate="print">
                       <a:extLst>
                         <a:ext uri="{28A0092B-C50C-407E-A947-70E740481C1C}">
                           <a14:useLocalDpi xmlns:a14="http://schemas.microsoft.com/office/drawing/2010/main" val="0"/>
@@ -29127,7 +29802,7 @@
           <w:rtl/>
         </w:rPr>
         <w:drawing>
-          <wp:anchor distT="0" distB="0" distL="114300" distR="114300" simplePos="0" relativeHeight="251678720" behindDoc="1" locked="0" layoutInCell="1" allowOverlap="1" wp14:anchorId="0CC91599" wp14:editId="09C92A36">
+          <wp:anchor distT="0" distB="0" distL="114300" distR="114300" simplePos="0" relativeHeight="251678720" behindDoc="1" locked="0" layoutInCell="1" allowOverlap="1" wp14:anchorId="0CC91599" wp14:editId="4BA26D47">
             <wp:simplePos x="0" y="0"/>
             <wp:positionH relativeFrom="column">
               <wp:posOffset>5412105</wp:posOffset>
@@ -29148,7 +29823,7 @@
               </wp:wrapPolygon>
             </wp:wrapTight>
             <wp:docPr id="10" name="Picture 10" descr="Writing Hand on Apple ">
-              <a:hlinkClick xmlns:a="http://schemas.openxmlformats.org/drawingml/2006/main" r:id="rId8"/>
+              <a:hlinkClick xmlns:a="http://schemas.openxmlformats.org/drawingml/2006/main" r:id="rId10"/>
             </wp:docPr>
             <wp:cNvGraphicFramePr>
               <a:graphicFrameLocks xmlns:a="http://schemas.openxmlformats.org/drawingml/2006/main" noChangeAspect="1"/>
@@ -29158,14 +29833,14 @@
                 <pic:pic xmlns:pic="http://schemas.openxmlformats.org/drawingml/2006/picture">
                   <pic:nvPicPr>
                     <pic:cNvPr id="0" name="Picture 13" descr="Writing Hand on Apple ">
-                      <a:hlinkClick r:id="rId8"/>
+                      <a:hlinkClick r:id="rId10"/>
                     </pic:cNvPr>
                     <pic:cNvPicPr>
                       <a:picLocks noChangeAspect="1" noChangeArrowheads="1"/>
                     </pic:cNvPicPr>
                   </pic:nvPicPr>
                   <pic:blipFill>
-                    <a:blip r:embed="rId20" cstate="print">
+                    <a:blip r:embed="rId24" cstate="print">
                       <a:extLst>
                         <a:ext uri="{28A0092B-C50C-407E-A947-70E740481C1C}">
                           <a14:useLocalDpi xmlns:a14="http://schemas.microsoft.com/office/drawing/2010/main" val="0"/>
@@ -29803,7 +30478,7 @@
           <w:noProof/>
         </w:rPr>
         <w:drawing>
-          <wp:anchor distT="0" distB="0" distL="114300" distR="114300" simplePos="0" relativeHeight="251679744" behindDoc="1" locked="0" layoutInCell="1" allowOverlap="1" wp14:anchorId="194E547E" wp14:editId="6A34E1D9">
+          <wp:anchor distT="0" distB="0" distL="114300" distR="114300" simplePos="0" relativeHeight="251679744" behindDoc="1" locked="0" layoutInCell="1" allowOverlap="1" wp14:anchorId="194E547E" wp14:editId="3F877BBA">
             <wp:simplePos x="0" y="0"/>
             <wp:positionH relativeFrom="column">
               <wp:posOffset>5700395</wp:posOffset>
@@ -29824,7 +30499,7 @@
               </wp:wrapPolygon>
             </wp:wrapTight>
             <wp:docPr id="5" name="Picture 5" descr="Writing Hand on Apple ">
-              <a:hlinkClick xmlns:a="http://schemas.openxmlformats.org/drawingml/2006/main" r:id="rId15"/>
+              <a:hlinkClick xmlns:a="http://schemas.openxmlformats.org/drawingml/2006/main" r:id="rId10"/>
             </wp:docPr>
             <wp:cNvGraphicFramePr>
               <a:graphicFrameLocks xmlns:a="http://schemas.openxmlformats.org/drawingml/2006/main" noChangeAspect="1"/>
@@ -29834,14 +30509,14 @@
                 <pic:pic xmlns:pic="http://schemas.openxmlformats.org/drawingml/2006/picture">
                   <pic:nvPicPr>
                     <pic:cNvPr id="0" name="Picture 14" descr="Writing Hand on Apple ">
-                      <a:hlinkClick r:id="rId15"/>
+                      <a:hlinkClick r:id="rId10"/>
                     </pic:cNvPr>
                     <pic:cNvPicPr>
                       <a:picLocks noChangeAspect="1" noChangeArrowheads="1"/>
                     </pic:cNvPicPr>
                   </pic:nvPicPr>
                   <pic:blipFill>
-                    <a:blip r:embed="rId20" cstate="print">
+                    <a:blip r:embed="rId24" cstate="print">
                       <a:extLst>
                         <a:ext uri="{28A0092B-C50C-407E-A947-70E740481C1C}">
                           <a14:useLocalDpi xmlns:a14="http://schemas.microsoft.com/office/drawing/2010/main" val="0"/>
@@ -29875,8 +30550,8 @@
           </wp:anchor>
         </w:drawing>
       </w:r>
-      <w:hyperlink r:id="rId21" w:history="1">
-        <w:hyperlink r:id="rId22" w:history="1"/>
+      <w:hyperlink r:id="rId25" w:history="1">
+        <w:hyperlink r:id="rId26" w:history="1"/>
       </w:hyperlink>
       <w:r>
         <w:rPr>
@@ -29967,7 +30642,7 @@
           <w:noProof/>
         </w:rPr>
         <w:drawing>
-          <wp:anchor distT="0" distB="0" distL="114300" distR="114300" simplePos="0" relativeHeight="251680768" behindDoc="1" locked="0" layoutInCell="1" allowOverlap="1" wp14:anchorId="6D0C2B4E" wp14:editId="1E9F8EC5">
+          <wp:anchor distT="0" distB="0" distL="114300" distR="114300" simplePos="0" relativeHeight="251680768" behindDoc="1" locked="0" layoutInCell="1" allowOverlap="1" wp14:anchorId="6D0C2B4E" wp14:editId="0F22A7AE">
             <wp:simplePos x="0" y="0"/>
             <wp:positionH relativeFrom="column">
               <wp:posOffset>5695315</wp:posOffset>
@@ -29988,7 +30663,7 @@
               </wp:wrapPolygon>
             </wp:wrapTight>
             <wp:docPr id="4" name="Picture 4" descr="Writing Hand on Apple ">
-              <a:hlinkClick xmlns:a="http://schemas.openxmlformats.org/drawingml/2006/main" r:id="rId21"/>
+              <a:hlinkClick xmlns:a="http://schemas.openxmlformats.org/drawingml/2006/main" r:id="rId25"/>
             </wp:docPr>
             <wp:cNvGraphicFramePr>
               <a:graphicFrameLocks xmlns:a="http://schemas.openxmlformats.org/drawingml/2006/main" noChangeAspect="1"/>
@@ -29998,14 +30673,14 @@
                 <pic:pic xmlns:pic="http://schemas.openxmlformats.org/drawingml/2006/picture">
                   <pic:nvPicPr>
                     <pic:cNvPr id="0" name="Picture 15" descr="Writing Hand on Apple ">
-                      <a:hlinkClick r:id="rId15"/>
+                      <a:hlinkClick r:id="rId25"/>
                     </pic:cNvPr>
                     <pic:cNvPicPr>
                       <a:picLocks noChangeAspect="1" noChangeArrowheads="1"/>
                     </pic:cNvPicPr>
                   </pic:nvPicPr>
                   <pic:blipFill>
-                    <a:blip r:embed="rId20" cstate="print">
+                    <a:blip r:embed="rId24" cstate="print">
                       <a:extLst>
                         <a:ext uri="{28A0092B-C50C-407E-A947-70E740481C1C}">
                           <a14:useLocalDpi xmlns:a14="http://schemas.microsoft.com/office/drawing/2010/main" val="0"/>
@@ -30083,7 +30758,7 @@
           <w:noProof/>
         </w:rPr>
         <w:drawing>
-          <wp:anchor distT="0" distB="0" distL="114300" distR="114300" simplePos="0" relativeHeight="251682816" behindDoc="1" locked="0" layoutInCell="1" allowOverlap="1" wp14:anchorId="187DBFEF" wp14:editId="5FDF8FE1">
+          <wp:anchor distT="0" distB="0" distL="114300" distR="114300" simplePos="0" relativeHeight="251682816" behindDoc="1" locked="0" layoutInCell="1" allowOverlap="1" wp14:anchorId="187DBFEF" wp14:editId="744B7DB6">
             <wp:simplePos x="0" y="0"/>
             <wp:positionH relativeFrom="column">
               <wp:posOffset>5357495</wp:posOffset>
@@ -30104,7 +30779,7 @@
               </wp:wrapPolygon>
             </wp:wrapTight>
             <wp:docPr id="2" name="Picture 2" descr="Writing Hand on Apple ">
-              <a:hlinkClick xmlns:a="http://schemas.openxmlformats.org/drawingml/2006/main" r:id="rId15"/>
+              <a:hlinkClick xmlns:a="http://schemas.openxmlformats.org/drawingml/2006/main" r:id="rId25"/>
             </wp:docPr>
             <wp:cNvGraphicFramePr>
               <a:graphicFrameLocks xmlns:a="http://schemas.openxmlformats.org/drawingml/2006/main" noChangeAspect="1"/>
@@ -30114,14 +30789,14 @@
                 <pic:pic xmlns:pic="http://schemas.openxmlformats.org/drawingml/2006/picture">
                   <pic:nvPicPr>
                     <pic:cNvPr id="0" name="Picture 15" descr="Writing Hand on Apple ">
-                      <a:hlinkClick r:id="rId15"/>
+                      <a:hlinkClick r:id="rId10"/>
                     </pic:cNvPr>
                     <pic:cNvPicPr>
                       <a:picLocks noChangeAspect="1" noChangeArrowheads="1"/>
                     </pic:cNvPicPr>
                   </pic:nvPicPr>
                   <pic:blipFill>
-                    <a:blip r:embed="rId20" cstate="print">
+                    <a:blip r:embed="rId24" cstate="print">
                       <a:extLst>
                         <a:ext uri="{28A0092B-C50C-407E-A947-70E740481C1C}">
                           <a14:useLocalDpi xmlns:a14="http://schemas.microsoft.com/office/drawing/2010/main" val="0"/>
@@ -32808,7 +33483,7 @@
                     </pic:cNvPicPr>
                   </pic:nvPicPr>
                   <pic:blipFill>
-                    <a:blip r:embed="rId23">
+                    <a:blip r:embed="rId27">
                       <a:extLst>
                         <a:ext uri="{28A0092B-C50C-407E-A947-70E740481C1C}">
                           <a14:useLocalDpi xmlns:a14="http://schemas.microsoft.com/office/drawing/2010/main" val="0"/>
@@ -33840,7 +34515,7 @@
           <w:lang w:val="he-IL"/>
         </w:rPr>
         <w:drawing>
-          <wp:inline distT="0" distB="0" distL="0" distR="0" wp14:anchorId="19130147" wp14:editId="28BC6E48">
+          <wp:inline distT="0" distB="0" distL="0" distR="0" wp14:anchorId="19130147" wp14:editId="1A70CBEA">
             <wp:extent cx="1694180" cy="2731770"/>
             <wp:effectExtent l="0" t="0" r="1270" b="0"/>
             <wp:docPr id="1876965979" name="תמונה 5"/>
@@ -33857,7 +34532,7 @@
                     </pic:cNvPicPr>
                   </pic:nvPicPr>
                   <pic:blipFill>
-                    <a:blip r:embed="rId24" cstate="print">
+                    <a:blip r:embed="rId28" cstate="print">
                       <a:extLst>
                         <a:ext uri="{28A0092B-C50C-407E-A947-70E740481C1C}">
                           <a14:useLocalDpi xmlns:a14="http://schemas.microsoft.com/office/drawing/2010/main" val="0"/>
@@ -35000,7 +35675,7 @@
                     </pic:cNvPicPr>
                   </pic:nvPicPr>
                   <pic:blipFill>
-                    <a:blip r:embed="rId25">
+                    <a:blip r:embed="rId29">
                       <a:extLst>
                         <a:ext uri="{28A0092B-C50C-407E-A947-70E740481C1C}">
                           <a14:useLocalDpi xmlns:a14="http://schemas.microsoft.com/office/drawing/2010/main" val="0"/>

</xml_diff>